<commit_message>
updated User role and Business Domain Model
updated User role and Business Domain Model
</commit_message>
<xml_diff>
--- a/Documentation/Templates/IT6036_Project_RequirementsDocument_Template.docx
+++ b/Documentation/Templates/IT6036_Project_RequirementsDocument_Template.docx
@@ -646,7 +646,508 @@
         <w:t>User Roles</w:t>
       </w:r>
     </w:p>
+    <w:p>
+      <w:pPr>
+        <w:pStyle w:val="ListParagraph"/>
+        <w:numPr>
+          <w:ilvl w:val="0"/>
+          <w:numId w:val="49"/>
+        </w:numPr>
+        <w:rPr>
+          <w:b/>
+          <w:bCs/>
+        </w:rPr>
+      </w:pPr>
+      <w:r>
+        <w:rPr>
+          <w:b/>
+          <w:bCs/>
+        </w:rPr>
+        <w:t>Customer/User:</w:t>
+      </w:r>
+    </w:p>
+    <w:p>
+      <w:pPr>
+        <w:pStyle w:val="ListParagraph"/>
+        <w:numPr>
+          <w:ilvl w:val="1"/>
+          <w:numId w:val="49"/>
+        </w:numPr>
+      </w:pPr>
+      <w:r>
+        <w:t>Responsibilities:</w:t>
+      </w:r>
+    </w:p>
+    <w:p>
+      <w:pPr>
+        <w:pStyle w:val="ListParagraph"/>
+        <w:numPr>
+          <w:ilvl w:val="1"/>
+          <w:numId w:val="51"/>
+        </w:numPr>
+      </w:pPr>
+      <w:r>
+        <w:t>Browsing and searching for restaurants.</w:t>
+      </w:r>
+    </w:p>
+    <w:p>
+      <w:pPr>
+        <w:pStyle w:val="ListParagraph"/>
+        <w:numPr>
+          <w:ilvl w:val="1"/>
+          <w:numId w:val="51"/>
+        </w:numPr>
+      </w:pPr>
+      <w:r>
+        <w:t>Viewing restaurant menus, ratings, and reviews.</w:t>
+      </w:r>
+    </w:p>
+    <w:p>
+      <w:pPr>
+        <w:pStyle w:val="ListParagraph"/>
+        <w:numPr>
+          <w:ilvl w:val="1"/>
+          <w:numId w:val="51"/>
+        </w:numPr>
+      </w:pPr>
+      <w:r>
+        <w:t>Placing orders for food.</w:t>
+      </w:r>
+    </w:p>
+    <w:p>
+      <w:pPr>
+        <w:pStyle w:val="ListParagraph"/>
+        <w:numPr>
+          <w:ilvl w:val="1"/>
+          <w:numId w:val="51"/>
+        </w:numPr>
+      </w:pPr>
+      <w:r>
+        <w:t>Managing their user profile, including adding payment methods and delivery addresses.</w:t>
+      </w:r>
+    </w:p>
+    <w:p>
+      <w:pPr>
+        <w:pStyle w:val="ListParagraph"/>
+        <w:numPr>
+          <w:ilvl w:val="1"/>
+          <w:numId w:val="51"/>
+        </w:numPr>
+      </w:pPr>
+      <w:r>
+        <w:t>Rating and reviewing restaurants.</w:t>
+      </w:r>
+    </w:p>
+    <w:p>
+      <w:pPr>
+        <w:pStyle w:val="ListParagraph"/>
+        <w:numPr>
+          <w:ilvl w:val="1"/>
+          <w:numId w:val="51"/>
+        </w:numPr>
+      </w:pPr>
+      <w:r>
+        <w:t xml:space="preserve">Adding and removing </w:t>
+      </w:r>
+      <w:proofErr w:type="spellStart"/>
+      <w:r>
+        <w:t>favorite</w:t>
+      </w:r>
+      <w:proofErr w:type="spellEnd"/>
+      <w:r>
+        <w:t xml:space="preserve"> restaurants.</w:t>
+      </w:r>
+    </w:p>
+    <w:p>
+      <w:pPr>
+        <w:pStyle w:val="ListParagraph"/>
+        <w:ind w:left="1080"/>
+      </w:pPr>
+    </w:p>
+    <w:p>
+      <w:pPr>
+        <w:pStyle w:val="ListParagraph"/>
+        <w:numPr>
+          <w:ilvl w:val="1"/>
+          <w:numId w:val="49"/>
+        </w:numPr>
+      </w:pPr>
+      <w:r>
+        <w:t>Permission</w:t>
+      </w:r>
+    </w:p>
+    <w:p>
+      <w:pPr>
+        <w:pStyle w:val="ListParagraph"/>
+        <w:numPr>
+          <w:ilvl w:val="1"/>
+          <w:numId w:val="51"/>
+        </w:numPr>
+      </w:pPr>
+      <w:r>
+        <w:t>Access to browse restaurants and menus.</w:t>
+      </w:r>
+    </w:p>
+    <w:p>
+      <w:pPr>
+        <w:pStyle w:val="ListParagraph"/>
+        <w:numPr>
+          <w:ilvl w:val="1"/>
+          <w:numId w:val="51"/>
+        </w:numPr>
+      </w:pPr>
+      <w:r>
+        <w:t>Access to order and pay for food.</w:t>
+      </w:r>
+    </w:p>
+    <w:p>
+      <w:pPr>
+        <w:pStyle w:val="ListParagraph"/>
+        <w:numPr>
+          <w:ilvl w:val="1"/>
+          <w:numId w:val="51"/>
+        </w:numPr>
+      </w:pPr>
+      <w:r>
+        <w:t>Access to user profile management.</w:t>
+      </w:r>
+    </w:p>
+    <w:p>
+      <w:pPr>
+        <w:pStyle w:val="ListParagraph"/>
+        <w:numPr>
+          <w:ilvl w:val="0"/>
+          <w:numId w:val="49"/>
+        </w:numPr>
+        <w:rPr>
+          <w:b/>
+          <w:bCs/>
+        </w:rPr>
+      </w:pPr>
+      <w:r>
+        <w:rPr>
+          <w:b/>
+          <w:bCs/>
+        </w:rPr>
+        <w:t>Restaurant Owner/Partner:</w:t>
+      </w:r>
+    </w:p>
+    <w:p>
+      <w:pPr>
+        <w:pStyle w:val="ListParagraph"/>
+        <w:numPr>
+          <w:ilvl w:val="1"/>
+          <w:numId w:val="49"/>
+        </w:numPr>
+      </w:pPr>
+      <w:r>
+        <w:t>Responsibilities:</w:t>
+      </w:r>
+    </w:p>
+    <w:p>
+      <w:pPr>
+        <w:pStyle w:val="ListParagraph"/>
+        <w:numPr>
+          <w:ilvl w:val="0"/>
+          <w:numId w:val="52"/>
+        </w:numPr>
+      </w:pPr>
+      <w:r>
+        <w:t>Listing their restaurant on the app.</w:t>
+      </w:r>
+    </w:p>
+    <w:p>
+      <w:pPr>
+        <w:pStyle w:val="ListParagraph"/>
+        <w:numPr>
+          <w:ilvl w:val="0"/>
+          <w:numId w:val="52"/>
+        </w:numPr>
+      </w:pPr>
+      <w:r>
+        <w:t>Managing their restaurant's menu items, prices, and descriptions.</w:t>
+      </w:r>
+    </w:p>
+    <w:p>
+      <w:pPr>
+        <w:pStyle w:val="ListParagraph"/>
+        <w:numPr>
+          <w:ilvl w:val="0"/>
+          <w:numId w:val="52"/>
+        </w:numPr>
+      </w:pPr>
+      <w:r>
+        <w:t>Receiving and processing incoming orders.</w:t>
+      </w:r>
+    </w:p>
+    <w:p>
+      <w:pPr>
+        <w:pStyle w:val="ListParagraph"/>
+        <w:numPr>
+          <w:ilvl w:val="0"/>
+          <w:numId w:val="52"/>
+        </w:numPr>
+      </w:pPr>
+      <w:r>
+        <w:t>Tracking order statuses.</w:t>
+      </w:r>
+    </w:p>
+    <w:p>
+      <w:pPr>
+        <w:pStyle w:val="ListParagraph"/>
+        <w:numPr>
+          <w:ilvl w:val="0"/>
+          <w:numId w:val="52"/>
+        </w:numPr>
+      </w:pPr>
+      <w:r>
+        <w:t>Responding to customer reviews.</w:t>
+      </w:r>
+    </w:p>
+    <w:p>
+      <w:pPr>
+        <w:pStyle w:val="ListParagraph"/>
+        <w:ind w:left="1800"/>
+      </w:pPr>
+    </w:p>
+    <w:p>
+      <w:pPr>
+        <w:pStyle w:val="ListParagraph"/>
+        <w:numPr>
+          <w:ilvl w:val="1"/>
+          <w:numId w:val="49"/>
+        </w:numPr>
+      </w:pPr>
+      <w:r>
+        <w:t>Permissions:</w:t>
+      </w:r>
+    </w:p>
+    <w:p>
+      <w:pPr>
+        <w:pStyle w:val="ListParagraph"/>
+        <w:numPr>
+          <w:ilvl w:val="0"/>
+          <w:numId w:val="52"/>
+        </w:numPr>
+      </w:pPr>
+      <w:r>
+        <w:t>Access to create and edit restaurant listings.</w:t>
+      </w:r>
+    </w:p>
+    <w:p>
+      <w:pPr>
+        <w:pStyle w:val="ListParagraph"/>
+        <w:numPr>
+          <w:ilvl w:val="0"/>
+          <w:numId w:val="52"/>
+        </w:numPr>
+      </w:pPr>
+      <w:r>
+        <w:t>Access to manage menu items and prices.</w:t>
+      </w:r>
+    </w:p>
+    <w:p>
+      <w:pPr>
+        <w:pStyle w:val="ListParagraph"/>
+        <w:numPr>
+          <w:ilvl w:val="0"/>
+          <w:numId w:val="52"/>
+        </w:numPr>
+      </w:pPr>
+      <w:r>
+        <w:t>Access to view and ful</w:t>
+      </w:r>
+      <w:r>
+        <w:t xml:space="preserve">l </w:t>
+      </w:r>
+      <w:r>
+        <w:t>fill incoming orders.</w:t>
+      </w:r>
+    </w:p>
+    <w:p>
+      <w:pPr>
+        <w:pStyle w:val="ListParagraph"/>
+        <w:numPr>
+          <w:ilvl w:val="0"/>
+          <w:numId w:val="52"/>
+        </w:numPr>
+      </w:pPr>
+      <w:r>
+        <w:t>Access to respond to customer reviews.</w:t>
+      </w:r>
+    </w:p>
+    <w:p>
+      <w:pPr>
+        <w:pStyle w:val="ListParagraph"/>
+        <w:numPr>
+          <w:ilvl w:val="0"/>
+          <w:numId w:val="52"/>
+        </w:numPr>
+      </w:pPr>
+      <w:r>
+        <w:t>Limited access to user data for order ful</w:t>
+      </w:r>
+      <w:r>
+        <w:t xml:space="preserve">l </w:t>
+      </w:r>
+      <w:proofErr w:type="spellStart"/>
+      <w:r>
+        <w:t>fillment</w:t>
+      </w:r>
+      <w:proofErr w:type="spellEnd"/>
+      <w:r>
+        <w:t>.</w:t>
+      </w:r>
+    </w:p>
+    <w:p>
+      <w:pPr>
+        <w:pStyle w:val="ListParagraph"/>
+        <w:ind w:left="1800"/>
+      </w:pPr>
+    </w:p>
+    <w:p>
+      <w:pPr>
+        <w:pStyle w:val="ListParagraph"/>
+        <w:numPr>
+          <w:ilvl w:val="0"/>
+          <w:numId w:val="49"/>
+        </w:numPr>
+        <w:rPr>
+          <w:b/>
+          <w:bCs/>
+        </w:rPr>
+      </w:pPr>
+      <w:r>
+        <w:rPr>
+          <w:b/>
+          <w:bCs/>
+        </w:rPr>
+        <w:lastRenderedPageBreak/>
+        <w:t>Administrator/Support:</w:t>
+      </w:r>
+    </w:p>
+    <w:p>
+      <w:pPr>
+        <w:pStyle w:val="ListParagraph"/>
+        <w:numPr>
+          <w:ilvl w:val="1"/>
+          <w:numId w:val="49"/>
+        </w:numPr>
+      </w:pPr>
+      <w:r>
+        <w:t>Responsibilities:</w:t>
+      </w:r>
+    </w:p>
+    <w:p>
+      <w:pPr>
+        <w:pStyle w:val="ListParagraph"/>
+        <w:numPr>
+          <w:ilvl w:val="0"/>
+          <w:numId w:val="53"/>
+        </w:numPr>
+      </w:pPr>
+      <w:r>
+        <w:t>Administering the platform.</w:t>
+      </w:r>
+    </w:p>
+    <w:p>
+      <w:pPr>
+        <w:pStyle w:val="ListParagraph"/>
+        <w:numPr>
+          <w:ilvl w:val="0"/>
+          <w:numId w:val="53"/>
+        </w:numPr>
+      </w:pPr>
+      <w:r>
+        <w:t>Handling customer support inquiries and issues.</w:t>
+      </w:r>
+    </w:p>
+    <w:p>
+      <w:pPr>
+        <w:pStyle w:val="ListParagraph"/>
+        <w:numPr>
+          <w:ilvl w:val="0"/>
+          <w:numId w:val="53"/>
+        </w:numPr>
+      </w:pPr>
+      <w:r>
+        <w:t>Managing restaurant listings, including adding, editing, and removing restaurants.</w:t>
+      </w:r>
+    </w:p>
+    <w:p>
+      <w:pPr>
+        <w:pStyle w:val="ListParagraph"/>
+        <w:numPr>
+          <w:ilvl w:val="0"/>
+          <w:numId w:val="53"/>
+        </w:numPr>
+      </w:pPr>
+      <w:r>
+        <w:t xml:space="preserve">Monitoring and addressing any fraudulent or inappropriate </w:t>
+      </w:r>
+      <w:r>
+        <w:t>behaviour</w:t>
+      </w:r>
+      <w:r>
+        <w:t>.</w:t>
+      </w:r>
+    </w:p>
+    <w:p>
+      <w:pPr>
+        <w:pStyle w:val="ListParagraph"/>
+        <w:ind w:left="1800"/>
+      </w:pPr>
+    </w:p>
+    <w:p>
+      <w:pPr>
+        <w:pStyle w:val="ListParagraph"/>
+        <w:numPr>
+          <w:ilvl w:val="1"/>
+          <w:numId w:val="49"/>
+        </w:numPr>
+      </w:pPr>
+      <w:r>
+        <w:t>Permissions:</w:t>
+      </w:r>
+    </w:p>
+    <w:p>
+      <w:pPr>
+        <w:pStyle w:val="ListParagraph"/>
+        <w:numPr>
+          <w:ilvl w:val="0"/>
+          <w:numId w:val="53"/>
+        </w:numPr>
+      </w:pPr>
+      <w:r>
+        <w:t>Full access to manage all aspects of the platform.</w:t>
+      </w:r>
+    </w:p>
+    <w:p>
+      <w:pPr>
+        <w:pStyle w:val="ListParagraph"/>
+        <w:numPr>
+          <w:ilvl w:val="0"/>
+          <w:numId w:val="53"/>
+        </w:numPr>
+      </w:pPr>
+      <w:r>
+        <w:t>Access to user data for support and administration purposes.</w:t>
+      </w:r>
+    </w:p>
+    <w:p>
+      <w:pPr>
+        <w:pStyle w:val="ListParagraph"/>
+        <w:numPr>
+          <w:ilvl w:val="0"/>
+          <w:numId w:val="53"/>
+        </w:numPr>
+      </w:pPr>
+      <w:r>
+        <w:t>Access to restaurant listings for moderation.</w:t>
+      </w:r>
+    </w:p>
     <w:p/>
+    <w:p/>
     <w:p>
       <w:pPr>
         <w:pStyle w:val="Heading2"/>
@@ -666,7 +1167,772 @@
         <w:t>Entity Relationship Diagram</w:t>
       </w:r>
     </w:p>
+    <w:p>
+      <w:pPr>
+        <w:numPr>
+          <w:ilvl w:val="0"/>
+          <w:numId w:val="47"/>
+        </w:numPr>
+      </w:pPr>
+      <w:r>
+        <w:rPr>
+          <w:b/>
+          <w:bCs/>
+        </w:rPr>
+        <w:t>Entities:</w:t>
+      </w:r>
+    </w:p>
+    <w:p>
+      <w:pPr>
+        <w:pStyle w:val="ListParagraph"/>
+        <w:numPr>
+          <w:ilvl w:val="1"/>
+          <w:numId w:val="47"/>
+        </w:numPr>
+      </w:pPr>
+      <w:r>
+        <w:rPr>
+          <w:b/>
+          <w:bCs/>
+        </w:rPr>
+        <w:t>User</w:t>
+      </w:r>
+    </w:p>
+    <w:p>
+      <w:pPr>
+        <w:numPr>
+          <w:ilvl w:val="2"/>
+          <w:numId w:val="47"/>
+        </w:numPr>
+      </w:pPr>
+      <w:r>
+        <w:t>Attributes:</w:t>
+      </w:r>
+    </w:p>
+    <w:p>
+      <w:pPr>
+        <w:numPr>
+          <w:ilvl w:val="3"/>
+          <w:numId w:val="47"/>
+        </w:numPr>
+      </w:pPr>
+      <w:r>
+        <w:t>User ID (Primary Key)</w:t>
+      </w:r>
+    </w:p>
+    <w:p>
+      <w:pPr>
+        <w:numPr>
+          <w:ilvl w:val="3"/>
+          <w:numId w:val="47"/>
+        </w:numPr>
+      </w:pPr>
+      <w:r>
+        <w:t>First Name</w:t>
+      </w:r>
+    </w:p>
+    <w:p>
+      <w:pPr>
+        <w:numPr>
+          <w:ilvl w:val="3"/>
+          <w:numId w:val="47"/>
+        </w:numPr>
+      </w:pPr>
+      <w:r>
+        <w:t>Last Name</w:t>
+      </w:r>
+    </w:p>
+    <w:p>
+      <w:pPr>
+        <w:numPr>
+          <w:ilvl w:val="3"/>
+          <w:numId w:val="47"/>
+        </w:numPr>
+      </w:pPr>
+      <w:r>
+        <w:t>Email Address</w:t>
+      </w:r>
+    </w:p>
+    <w:p>
+      <w:pPr>
+        <w:numPr>
+          <w:ilvl w:val="3"/>
+          <w:numId w:val="47"/>
+        </w:numPr>
+      </w:pPr>
+      <w:r>
+        <w:t>Phone Number</w:t>
+      </w:r>
+    </w:p>
+    <w:p>
+      <w:pPr>
+        <w:numPr>
+          <w:ilvl w:val="3"/>
+          <w:numId w:val="47"/>
+        </w:numPr>
+      </w:pPr>
+      <w:r>
+        <w:t>Address</w:t>
+      </w:r>
+    </w:p>
+    <w:p>
+      <w:pPr>
+        <w:numPr>
+          <w:ilvl w:val="3"/>
+          <w:numId w:val="47"/>
+        </w:numPr>
+      </w:pPr>
+      <w:r>
+        <w:t>Payment Methods</w:t>
+      </w:r>
+    </w:p>
+    <w:p>
+      <w:pPr>
+        <w:pStyle w:val="ListParagraph"/>
+        <w:numPr>
+          <w:ilvl w:val="1"/>
+          <w:numId w:val="47"/>
+        </w:numPr>
+      </w:pPr>
+      <w:r>
+        <w:rPr>
+          <w:b/>
+          <w:bCs/>
+        </w:rPr>
+        <w:t>Restaurant</w:t>
+      </w:r>
+    </w:p>
+    <w:p>
+      <w:pPr>
+        <w:numPr>
+          <w:ilvl w:val="2"/>
+          <w:numId w:val="47"/>
+        </w:numPr>
+      </w:pPr>
+      <w:r>
+        <w:t>Attributes:</w:t>
+      </w:r>
+    </w:p>
+    <w:p>
+      <w:pPr>
+        <w:numPr>
+          <w:ilvl w:val="3"/>
+          <w:numId w:val="47"/>
+        </w:numPr>
+      </w:pPr>
+      <w:r>
+        <w:t>Restaurant ID (Primary Key)</w:t>
+      </w:r>
+    </w:p>
+    <w:p>
+      <w:pPr>
+        <w:numPr>
+          <w:ilvl w:val="3"/>
+          <w:numId w:val="47"/>
+        </w:numPr>
+      </w:pPr>
+      <w:r>
+        <w:t>Name</w:t>
+      </w:r>
+    </w:p>
+    <w:p>
+      <w:pPr>
+        <w:numPr>
+          <w:ilvl w:val="3"/>
+          <w:numId w:val="47"/>
+        </w:numPr>
+      </w:pPr>
+      <w:r>
+        <w:t>Description</w:t>
+      </w:r>
+    </w:p>
+    <w:p>
+      <w:pPr>
+        <w:numPr>
+          <w:ilvl w:val="3"/>
+          <w:numId w:val="47"/>
+        </w:numPr>
+      </w:pPr>
+      <w:r>
+        <w:t>Location</w:t>
+      </w:r>
+    </w:p>
+    <w:p>
+      <w:pPr>
+        <w:numPr>
+          <w:ilvl w:val="3"/>
+          <w:numId w:val="47"/>
+        </w:numPr>
+      </w:pPr>
+      <w:r>
+        <w:t>Owner</w:t>
+      </w:r>
+    </w:p>
+    <w:p>
+      <w:pPr>
+        <w:numPr>
+          <w:ilvl w:val="2"/>
+          <w:numId w:val="47"/>
+        </w:numPr>
+      </w:pPr>
+      <w:r>
+        <w:t>Relationships:</w:t>
+      </w:r>
+    </w:p>
+    <w:p>
+      <w:pPr>
+        <w:numPr>
+          <w:ilvl w:val="3"/>
+          <w:numId w:val="47"/>
+        </w:numPr>
+      </w:pPr>
+      <w:r>
+        <w:t>One-to-Many with Menu Item (A restaurant can have many menu items)</w:t>
+      </w:r>
+    </w:p>
+    <w:p>
+      <w:pPr>
+        <w:pStyle w:val="ListParagraph"/>
+        <w:numPr>
+          <w:ilvl w:val="1"/>
+          <w:numId w:val="47"/>
+        </w:numPr>
+        <w:rPr>
+          <w:b/>
+          <w:bCs/>
+        </w:rPr>
+      </w:pPr>
+      <w:r>
+        <w:rPr>
+          <w:b/>
+          <w:bCs/>
+        </w:rPr>
+        <w:t>Menu Item</w:t>
+      </w:r>
+    </w:p>
+    <w:p>
+      <w:pPr>
+        <w:numPr>
+          <w:ilvl w:val="2"/>
+          <w:numId w:val="47"/>
+        </w:numPr>
+      </w:pPr>
+      <w:r>
+        <w:t>Attributes:</w:t>
+      </w:r>
+    </w:p>
+    <w:p>
+      <w:pPr>
+        <w:numPr>
+          <w:ilvl w:val="3"/>
+          <w:numId w:val="47"/>
+        </w:numPr>
+      </w:pPr>
+      <w:r>
+        <w:lastRenderedPageBreak/>
+        <w:t>Menu Item ID (Primary Key)</w:t>
+      </w:r>
+    </w:p>
+    <w:p>
+      <w:pPr>
+        <w:numPr>
+          <w:ilvl w:val="3"/>
+          <w:numId w:val="47"/>
+        </w:numPr>
+      </w:pPr>
+      <w:r>
+        <w:t>Name</w:t>
+      </w:r>
+    </w:p>
+    <w:p>
+      <w:pPr>
+        <w:numPr>
+          <w:ilvl w:val="3"/>
+          <w:numId w:val="47"/>
+        </w:numPr>
+      </w:pPr>
+      <w:r>
+        <w:t>Description</w:t>
+      </w:r>
+    </w:p>
+    <w:p>
+      <w:pPr>
+        <w:numPr>
+          <w:ilvl w:val="3"/>
+          <w:numId w:val="47"/>
+        </w:numPr>
+      </w:pPr>
+      <w:r>
+        <w:t>Price</w:t>
+      </w:r>
+    </w:p>
+    <w:p>
+      <w:pPr>
+        <w:numPr>
+          <w:ilvl w:val="2"/>
+          <w:numId w:val="47"/>
+        </w:numPr>
+      </w:pPr>
+      <w:r>
+        <w:t>Relationships:</w:t>
+      </w:r>
+    </w:p>
+    <w:p>
+      <w:pPr>
+        <w:numPr>
+          <w:ilvl w:val="3"/>
+          <w:numId w:val="47"/>
+        </w:numPr>
+      </w:pPr>
+      <w:r>
+        <w:t>Many-to-One with Restaurant (Many menu items belong to one restaurant)</w:t>
+      </w:r>
+    </w:p>
+    <w:p>
+      <w:pPr>
+        <w:pStyle w:val="ListParagraph"/>
+        <w:numPr>
+          <w:ilvl w:val="1"/>
+          <w:numId w:val="47"/>
+        </w:numPr>
+        <w:rPr>
+          <w:b/>
+          <w:bCs/>
+        </w:rPr>
+      </w:pPr>
+      <w:r>
+        <w:rPr>
+          <w:b/>
+          <w:bCs/>
+        </w:rPr>
+        <w:t>Order</w:t>
+      </w:r>
+    </w:p>
+    <w:p>
+      <w:pPr>
+        <w:numPr>
+          <w:ilvl w:val="2"/>
+          <w:numId w:val="47"/>
+        </w:numPr>
+      </w:pPr>
+      <w:r>
+        <w:t>Attributes:</w:t>
+      </w:r>
+    </w:p>
+    <w:p>
+      <w:pPr>
+        <w:numPr>
+          <w:ilvl w:val="3"/>
+          <w:numId w:val="47"/>
+        </w:numPr>
+      </w:pPr>
+      <w:r>
+        <w:t>Order ID (Primary Key)</w:t>
+      </w:r>
+    </w:p>
+    <w:p>
+      <w:pPr>
+        <w:numPr>
+          <w:ilvl w:val="3"/>
+          <w:numId w:val="47"/>
+        </w:numPr>
+      </w:pPr>
+      <w:r>
+        <w:t>User (Foreign Key)</w:t>
+      </w:r>
+    </w:p>
+    <w:p>
+      <w:pPr>
+        <w:numPr>
+          <w:ilvl w:val="3"/>
+          <w:numId w:val="47"/>
+        </w:numPr>
+      </w:pPr>
+      <w:r>
+        <w:t>Restaurant (Foreign Key)</w:t>
+      </w:r>
+    </w:p>
+    <w:p>
+      <w:pPr>
+        <w:numPr>
+          <w:ilvl w:val="3"/>
+          <w:numId w:val="47"/>
+        </w:numPr>
+      </w:pPr>
+      <w:r>
+        <w:t>Order Date</w:t>
+      </w:r>
+    </w:p>
+    <w:p>
+      <w:pPr>
+        <w:numPr>
+          <w:ilvl w:val="3"/>
+          <w:numId w:val="47"/>
+        </w:numPr>
+      </w:pPr>
+      <w:r>
+        <w:t>Status (e.g., Processing, Delivered)</w:t>
+      </w:r>
+    </w:p>
+    <w:p>
+      <w:pPr>
+        <w:numPr>
+          <w:ilvl w:val="3"/>
+          <w:numId w:val="47"/>
+        </w:numPr>
+      </w:pPr>
+      <w:r>
+        <w:t>Total Amount</w:t>
+      </w:r>
+    </w:p>
+    <w:p>
+      <w:pPr>
+        <w:numPr>
+          <w:ilvl w:val="3"/>
+          <w:numId w:val="47"/>
+        </w:numPr>
+      </w:pPr>
+      <w:r>
+        <w:t>Delivery Address</w:t>
+      </w:r>
+    </w:p>
+    <w:p>
+      <w:pPr>
+        <w:numPr>
+          <w:ilvl w:val="3"/>
+          <w:numId w:val="47"/>
+        </w:numPr>
+      </w:pPr>
+      <w:r>
+        <w:t>Payment Method</w:t>
+      </w:r>
+    </w:p>
+    <w:p>
+      <w:pPr>
+        <w:numPr>
+          <w:ilvl w:val="2"/>
+          <w:numId w:val="47"/>
+        </w:numPr>
+      </w:pPr>
+      <w:r>
+        <w:t>Relationships:</w:t>
+      </w:r>
+    </w:p>
+    <w:p>
+      <w:pPr>
+        <w:numPr>
+          <w:ilvl w:val="3"/>
+          <w:numId w:val="47"/>
+        </w:numPr>
+      </w:pPr>
+      <w:r>
+        <w:t>Many-to-One with User (Many orders can belong to one user)</w:t>
+      </w:r>
+    </w:p>
+    <w:p>
+      <w:pPr>
+        <w:numPr>
+          <w:ilvl w:val="3"/>
+          <w:numId w:val="47"/>
+        </w:numPr>
+      </w:pPr>
+      <w:r>
+        <w:t>Many-to-One with Restaurant (Many orders can belong to one restaurant)</w:t>
+      </w:r>
+    </w:p>
+    <w:p>
+      <w:pPr>
+        <w:pStyle w:val="ListParagraph"/>
+        <w:numPr>
+          <w:ilvl w:val="1"/>
+          <w:numId w:val="47"/>
+        </w:numPr>
+        <w:rPr>
+          <w:b/>
+          <w:bCs/>
+        </w:rPr>
+      </w:pPr>
+      <w:r>
+        <w:rPr>
+          <w:b/>
+          <w:bCs/>
+        </w:rPr>
+        <w:t>Review</w:t>
+      </w:r>
+    </w:p>
+    <w:p>
+      <w:pPr>
+        <w:numPr>
+          <w:ilvl w:val="2"/>
+          <w:numId w:val="47"/>
+        </w:numPr>
+      </w:pPr>
+      <w:r>
+        <w:t>Attributes:</w:t>
+      </w:r>
+    </w:p>
+    <w:p>
+      <w:pPr>
+        <w:numPr>
+          <w:ilvl w:val="3"/>
+          <w:numId w:val="47"/>
+        </w:numPr>
+      </w:pPr>
+      <w:r>
+        <w:t>Review ID (Primary Key)</w:t>
+      </w:r>
+    </w:p>
+    <w:p>
+      <w:pPr>
+        <w:numPr>
+          <w:ilvl w:val="3"/>
+          <w:numId w:val="47"/>
+        </w:numPr>
+      </w:pPr>
+      <w:r>
+        <w:t>User (Foreign Key)</w:t>
+      </w:r>
+    </w:p>
+    <w:p>
+      <w:pPr>
+        <w:numPr>
+          <w:ilvl w:val="3"/>
+          <w:numId w:val="47"/>
+        </w:numPr>
+      </w:pPr>
+      <w:r>
+        <w:t>Restaurant (Foreign Key)</w:t>
+      </w:r>
+    </w:p>
+    <w:p>
+      <w:pPr>
+        <w:numPr>
+          <w:ilvl w:val="3"/>
+          <w:numId w:val="47"/>
+        </w:numPr>
+      </w:pPr>
+      <w:r>
+        <w:t>Rating</w:t>
+      </w:r>
+    </w:p>
+    <w:p>
+      <w:pPr>
+        <w:numPr>
+          <w:ilvl w:val="3"/>
+          <w:numId w:val="47"/>
+        </w:numPr>
+      </w:pPr>
+      <w:r>
+        <w:t>Comment</w:t>
+      </w:r>
+    </w:p>
+    <w:p>
+      <w:pPr>
+        <w:numPr>
+          <w:ilvl w:val="2"/>
+          <w:numId w:val="47"/>
+        </w:numPr>
+      </w:pPr>
+      <w:r>
+        <w:t>Relationships:</w:t>
+      </w:r>
+    </w:p>
+    <w:p>
+      <w:pPr>
+        <w:numPr>
+          <w:ilvl w:val="3"/>
+          <w:numId w:val="47"/>
+        </w:numPr>
+      </w:pPr>
+      <w:r>
+        <w:t>Many-to-One with User (Many reviews can belong to one user)</w:t>
+      </w:r>
+    </w:p>
+    <w:p>
+      <w:pPr>
+        <w:numPr>
+          <w:ilvl w:val="3"/>
+          <w:numId w:val="47"/>
+        </w:numPr>
+      </w:pPr>
+      <w:r>
+        <w:t>Many-to-One with Restaurant (Many reviews can belong to one restaurant)</w:t>
+      </w:r>
+    </w:p>
+    <w:p>
+      <w:pPr>
+        <w:pStyle w:val="ListParagraph"/>
+        <w:numPr>
+          <w:ilvl w:val="1"/>
+          <w:numId w:val="47"/>
+        </w:numPr>
+        <w:rPr>
+          <w:b/>
+          <w:bCs/>
+        </w:rPr>
+      </w:pPr>
+      <w:proofErr w:type="spellStart"/>
+      <w:r>
+        <w:rPr>
+          <w:b/>
+          <w:bCs/>
+        </w:rPr>
+        <w:t>Favorite</w:t>
+      </w:r>
+      <w:proofErr w:type="spellEnd"/>
+      <w:r>
+        <w:rPr>
+          <w:b/>
+          <w:bCs/>
+        </w:rPr>
+        <w:t xml:space="preserve"> Restaurant</w:t>
+      </w:r>
+    </w:p>
+    <w:p>
+      <w:pPr>
+        <w:numPr>
+          <w:ilvl w:val="2"/>
+          <w:numId w:val="47"/>
+        </w:numPr>
+      </w:pPr>
+      <w:r>
+        <w:t>Attributes:</w:t>
+      </w:r>
+    </w:p>
+    <w:p>
+      <w:pPr>
+        <w:numPr>
+          <w:ilvl w:val="3"/>
+          <w:numId w:val="47"/>
+        </w:numPr>
+      </w:pPr>
+      <w:r>
+        <w:t>User (Foreign Key)</w:t>
+      </w:r>
+    </w:p>
+    <w:p>
+      <w:pPr>
+        <w:numPr>
+          <w:ilvl w:val="3"/>
+          <w:numId w:val="47"/>
+        </w:numPr>
+      </w:pPr>
+      <w:r>
+        <w:t>Restaurant (Foreign Key)</w:t>
+      </w:r>
+    </w:p>
+    <w:p>
+      <w:pPr>
+        <w:numPr>
+          <w:ilvl w:val="0"/>
+          <w:numId w:val="47"/>
+        </w:numPr>
+      </w:pPr>
+      <w:r>
+        <w:rPr>
+          <w:b/>
+          <w:bCs/>
+        </w:rPr>
+        <w:lastRenderedPageBreak/>
+        <w:t>Business Rules and Logic:</w:t>
+      </w:r>
+    </w:p>
+    <w:p>
+      <w:pPr>
+        <w:pStyle w:val="ListParagraph"/>
+        <w:numPr>
+          <w:ilvl w:val="4"/>
+          <w:numId w:val="55"/>
+        </w:numPr>
+        <w:ind w:left="1276"/>
+      </w:pPr>
+      <w:r>
+        <w:t xml:space="preserve">Users can register, log in, and manage their profiles, including adding payment methods and </w:t>
+      </w:r>
+      <w:proofErr w:type="spellStart"/>
+      <w:r>
+        <w:t>favorite</w:t>
+      </w:r>
+      <w:proofErr w:type="spellEnd"/>
+      <w:r>
+        <w:t xml:space="preserve"> restaurants.</w:t>
+      </w:r>
+    </w:p>
+    <w:p>
+      <w:pPr>
+        <w:pStyle w:val="ListParagraph"/>
+        <w:numPr>
+          <w:ilvl w:val="4"/>
+          <w:numId w:val="55"/>
+        </w:numPr>
+        <w:ind w:left="1276"/>
+      </w:pPr>
+      <w:r>
+        <w:t>Restaurants can list their menus, which consist of multiple menu items.</w:t>
+      </w:r>
+    </w:p>
+    <w:p>
+      <w:pPr>
+        <w:pStyle w:val="ListParagraph"/>
+        <w:numPr>
+          <w:ilvl w:val="4"/>
+          <w:numId w:val="55"/>
+        </w:numPr>
+        <w:ind w:left="1276"/>
+      </w:pPr>
+      <w:r>
+        <w:t>Users can place orders at restaurants, specifying delivery addresses and payment methods.</w:t>
+      </w:r>
+    </w:p>
+    <w:p>
+      <w:pPr>
+        <w:pStyle w:val="ListParagraph"/>
+        <w:numPr>
+          <w:ilvl w:val="4"/>
+          <w:numId w:val="55"/>
+        </w:numPr>
+        <w:ind w:left="1276"/>
+      </w:pPr>
+      <w:r>
+        <w:t>Users can rate and review restaurants they've ordered from.</w:t>
+      </w:r>
+    </w:p>
+    <w:p>
+      <w:pPr>
+        <w:pStyle w:val="ListParagraph"/>
+        <w:numPr>
+          <w:ilvl w:val="4"/>
+          <w:numId w:val="55"/>
+        </w:numPr>
+        <w:ind w:left="1276"/>
+      </w:pPr>
+      <w:r>
+        <w:t xml:space="preserve">Users can add and remove restaurants from their list of </w:t>
+      </w:r>
+      <w:proofErr w:type="spellStart"/>
+      <w:r>
+        <w:t>favorite</w:t>
+      </w:r>
+      <w:proofErr w:type="spellEnd"/>
+      <w:r>
+        <w:t xml:space="preserve"> restaurants.</w:t>
+      </w:r>
+    </w:p>
+    <w:p>
+      <w:pPr>
+        <w:pStyle w:val="ListParagraph"/>
+        <w:numPr>
+          <w:ilvl w:val="4"/>
+          <w:numId w:val="55"/>
+        </w:numPr>
+        <w:ind w:left="1276"/>
+      </w:pPr>
+      <w:r>
+        <w:t>Restaurants can manage their listings, including menus, reviews, and orders, through an admin dashboard.</w:t>
+      </w:r>
+    </w:p>
     <w:p/>
+    <w:p/>
     <w:p>
       <w:r>
         <w:t>Description or Definition of each entity</w:t>
@@ -754,7 +2020,6 @@
         <w:pStyle w:val="Heading2"/>
       </w:pPr>
       <w:r>
-        <w:lastRenderedPageBreak/>
         <w:t>Iteration 1</w:t>
       </w:r>
     </w:p>
@@ -1548,6 +2813,240 @@
     </w:lvl>
   </w:abstractNum>
   <w:abstractNum w:abstractNumId="3" w15:restartNumberingAfterBreak="0">
+    <w:nsid w:val="15A214DF"/>
+    <w:multiLevelType w:val="hybridMultilevel"/>
+    <w:tmpl w:val="CFBE2A7C"/>
+    <w:lvl w:ilvl="0" w:tplc="14090003">
+      <w:start w:val="1"/>
+      <w:numFmt w:val="bullet"/>
+      <w:lvlText w:val="o"/>
+      <w:lvlJc w:val="left"/>
+      <w:pPr>
+        <w:ind w:left="1800" w:hanging="360"/>
+      </w:pPr>
+      <w:rPr>
+        <w:rFonts w:ascii="Courier New" w:hAnsi="Courier New" w:cs="Courier New" w:hint="default"/>
+      </w:rPr>
+    </w:lvl>
+    <w:lvl w:ilvl="1" w:tplc="14090003" w:tentative="1">
+      <w:start w:val="1"/>
+      <w:numFmt w:val="bullet"/>
+      <w:lvlText w:val="o"/>
+      <w:lvlJc w:val="left"/>
+      <w:pPr>
+        <w:ind w:left="1440" w:hanging="360"/>
+      </w:pPr>
+      <w:rPr>
+        <w:rFonts w:ascii="Courier New" w:hAnsi="Courier New" w:cs="Courier New" w:hint="default"/>
+      </w:rPr>
+    </w:lvl>
+    <w:lvl w:ilvl="2" w:tplc="14090005" w:tentative="1">
+      <w:start w:val="1"/>
+      <w:numFmt w:val="bullet"/>
+      <w:lvlText w:val=""/>
+      <w:lvlJc w:val="left"/>
+      <w:pPr>
+        <w:ind w:left="2160" w:hanging="360"/>
+      </w:pPr>
+      <w:rPr>
+        <w:rFonts w:ascii="Wingdings" w:hAnsi="Wingdings" w:hint="default"/>
+      </w:rPr>
+    </w:lvl>
+    <w:lvl w:ilvl="3" w:tplc="14090001" w:tentative="1">
+      <w:start w:val="1"/>
+      <w:numFmt w:val="bullet"/>
+      <w:lvlText w:val=""/>
+      <w:lvlJc w:val="left"/>
+      <w:pPr>
+        <w:ind w:left="2880" w:hanging="360"/>
+      </w:pPr>
+      <w:rPr>
+        <w:rFonts w:ascii="Symbol" w:hAnsi="Symbol" w:hint="default"/>
+      </w:rPr>
+    </w:lvl>
+    <w:lvl w:ilvl="4" w:tplc="14090003" w:tentative="1">
+      <w:start w:val="1"/>
+      <w:numFmt w:val="bullet"/>
+      <w:lvlText w:val="o"/>
+      <w:lvlJc w:val="left"/>
+      <w:pPr>
+        <w:ind w:left="3600" w:hanging="360"/>
+      </w:pPr>
+      <w:rPr>
+        <w:rFonts w:ascii="Courier New" w:hAnsi="Courier New" w:cs="Courier New" w:hint="default"/>
+      </w:rPr>
+    </w:lvl>
+    <w:lvl w:ilvl="5" w:tplc="14090005" w:tentative="1">
+      <w:start w:val="1"/>
+      <w:numFmt w:val="bullet"/>
+      <w:lvlText w:val=""/>
+      <w:lvlJc w:val="left"/>
+      <w:pPr>
+        <w:ind w:left="4320" w:hanging="360"/>
+      </w:pPr>
+      <w:rPr>
+        <w:rFonts w:ascii="Wingdings" w:hAnsi="Wingdings" w:hint="default"/>
+      </w:rPr>
+    </w:lvl>
+    <w:lvl w:ilvl="6" w:tplc="14090001" w:tentative="1">
+      <w:start w:val="1"/>
+      <w:numFmt w:val="bullet"/>
+      <w:lvlText w:val=""/>
+      <w:lvlJc w:val="left"/>
+      <w:pPr>
+        <w:ind w:left="5040" w:hanging="360"/>
+      </w:pPr>
+      <w:rPr>
+        <w:rFonts w:ascii="Symbol" w:hAnsi="Symbol" w:hint="default"/>
+      </w:rPr>
+    </w:lvl>
+    <w:lvl w:ilvl="7" w:tplc="14090003" w:tentative="1">
+      <w:start w:val="1"/>
+      <w:numFmt w:val="bullet"/>
+      <w:lvlText w:val="o"/>
+      <w:lvlJc w:val="left"/>
+      <w:pPr>
+        <w:ind w:left="5760" w:hanging="360"/>
+      </w:pPr>
+      <w:rPr>
+        <w:rFonts w:ascii="Courier New" w:hAnsi="Courier New" w:cs="Courier New" w:hint="default"/>
+      </w:rPr>
+    </w:lvl>
+    <w:lvl w:ilvl="8" w:tplc="14090005" w:tentative="1">
+      <w:start w:val="1"/>
+      <w:numFmt w:val="bullet"/>
+      <w:lvlText w:val=""/>
+      <w:lvlJc w:val="left"/>
+      <w:pPr>
+        <w:ind w:left="6480" w:hanging="360"/>
+      </w:pPr>
+      <w:rPr>
+        <w:rFonts w:ascii="Wingdings" w:hAnsi="Wingdings" w:hint="default"/>
+      </w:rPr>
+    </w:lvl>
+  </w:abstractNum>
+  <w:abstractNum w:abstractNumId="4" w15:restartNumberingAfterBreak="0">
+    <w:nsid w:val="20EA5AD6"/>
+    <w:multiLevelType w:val="multilevel"/>
+    <w:tmpl w:val="8ABA85F0"/>
+    <w:lvl w:ilvl="0">
+      <w:start w:val="1"/>
+      <w:numFmt w:val="decimal"/>
+      <w:lvlText w:val="%1."/>
+      <w:lvlJc w:val="left"/>
+      <w:pPr>
+        <w:tabs>
+          <w:tab w:val="num" w:pos="720"/>
+        </w:tabs>
+        <w:ind w:left="720" w:hanging="360"/>
+      </w:pPr>
+    </w:lvl>
+    <w:lvl w:ilvl="1">
+      <w:start w:val="1"/>
+      <w:numFmt w:val="bullet"/>
+      <w:lvlText w:val=""/>
+      <w:lvlJc w:val="left"/>
+      <w:pPr>
+        <w:tabs>
+          <w:tab w:val="num" w:pos="1440"/>
+        </w:tabs>
+        <w:ind w:left="1440" w:hanging="360"/>
+      </w:pPr>
+      <w:rPr>
+        <w:rFonts w:ascii="Symbol" w:hAnsi="Symbol" w:hint="default"/>
+        <w:sz w:val="20"/>
+      </w:rPr>
+    </w:lvl>
+    <w:lvl w:ilvl="2">
+      <w:start w:val="1"/>
+      <w:numFmt w:val="bullet"/>
+      <w:lvlText w:val=""/>
+      <w:lvlJc w:val="left"/>
+      <w:pPr>
+        <w:tabs>
+          <w:tab w:val="num" w:pos="2160"/>
+        </w:tabs>
+        <w:ind w:left="2160" w:hanging="360"/>
+      </w:pPr>
+      <w:rPr>
+        <w:rFonts w:ascii="Symbol" w:hAnsi="Symbol" w:hint="default"/>
+        <w:sz w:val="20"/>
+      </w:rPr>
+    </w:lvl>
+    <w:lvl w:ilvl="3">
+      <w:start w:val="1"/>
+      <w:numFmt w:val="decimal"/>
+      <w:lvlText w:val="%4."/>
+      <w:lvlJc w:val="left"/>
+      <w:pPr>
+        <w:tabs>
+          <w:tab w:val="num" w:pos="2880"/>
+        </w:tabs>
+        <w:ind w:left="2880" w:hanging="360"/>
+      </w:pPr>
+    </w:lvl>
+    <w:lvl w:ilvl="4">
+      <w:start w:val="1"/>
+      <w:numFmt w:val="lowerLetter"/>
+      <w:lvlText w:val="%5."/>
+      <w:lvlJc w:val="left"/>
+      <w:pPr>
+        <w:ind w:left="3600" w:hanging="360"/>
+      </w:pPr>
+      <w:rPr>
+        <w:rFonts w:hint="default"/>
+      </w:rPr>
+    </w:lvl>
+    <w:lvl w:ilvl="5" w:tentative="1">
+      <w:start w:val="1"/>
+      <w:numFmt w:val="decimal"/>
+      <w:lvlText w:val="%6."/>
+      <w:lvlJc w:val="left"/>
+      <w:pPr>
+        <w:tabs>
+          <w:tab w:val="num" w:pos="4320"/>
+        </w:tabs>
+        <w:ind w:left="4320" w:hanging="360"/>
+      </w:pPr>
+    </w:lvl>
+    <w:lvl w:ilvl="6" w:tentative="1">
+      <w:start w:val="1"/>
+      <w:numFmt w:val="decimal"/>
+      <w:lvlText w:val="%7."/>
+      <w:lvlJc w:val="left"/>
+      <w:pPr>
+        <w:tabs>
+          <w:tab w:val="num" w:pos="5040"/>
+        </w:tabs>
+        <w:ind w:left="5040" w:hanging="360"/>
+      </w:pPr>
+    </w:lvl>
+    <w:lvl w:ilvl="7" w:tentative="1">
+      <w:start w:val="1"/>
+      <w:numFmt w:val="decimal"/>
+      <w:lvlText w:val="%8."/>
+      <w:lvlJc w:val="left"/>
+      <w:pPr>
+        <w:tabs>
+          <w:tab w:val="num" w:pos="5760"/>
+        </w:tabs>
+        <w:ind w:left="5760" w:hanging="360"/>
+      </w:pPr>
+    </w:lvl>
+    <w:lvl w:ilvl="8" w:tentative="1">
+      <w:start w:val="1"/>
+      <w:numFmt w:val="decimal"/>
+      <w:lvlText w:val="%9."/>
+      <w:lvlJc w:val="left"/>
+      <w:pPr>
+        <w:tabs>
+          <w:tab w:val="num" w:pos="6480"/>
+        </w:tabs>
+        <w:ind w:left="6480" w:hanging="360"/>
+      </w:pPr>
+    </w:lvl>
+  </w:abstractNum>
+  <w:abstractNum w:abstractNumId="5" w15:restartNumberingAfterBreak="0">
     <w:nsid w:val="276D4429"/>
     <w:multiLevelType w:val="hybridMultilevel"/>
     <w:tmpl w:val="BA02753A"/>
@@ -1633,7 +3132,451 @@
       </w:pPr>
     </w:lvl>
   </w:abstractNum>
-  <w:abstractNum w:abstractNumId="4" w15:restartNumberingAfterBreak="0">
+  <w:abstractNum w:abstractNumId="6" w15:restartNumberingAfterBreak="0">
+    <w:nsid w:val="2CCC5541"/>
+    <w:multiLevelType w:val="hybridMultilevel"/>
+    <w:tmpl w:val="19F88E54"/>
+    <w:lvl w:ilvl="0" w:tplc="1409000F">
+      <w:start w:val="1"/>
+      <w:numFmt w:val="decimal"/>
+      <w:lvlText w:val="%1."/>
+      <w:lvlJc w:val="left"/>
+      <w:pPr>
+        <w:ind w:left="1080" w:hanging="360"/>
+      </w:pPr>
+      <w:rPr>
+        <w:rFonts w:hint="default"/>
+      </w:rPr>
+    </w:lvl>
+    <w:lvl w:ilvl="1" w:tplc="14090003">
+      <w:start w:val="1"/>
+      <w:numFmt w:val="bullet"/>
+      <w:lvlText w:val="o"/>
+      <w:lvlJc w:val="left"/>
+      <w:pPr>
+        <w:ind w:left="1800" w:hanging="360"/>
+      </w:pPr>
+      <w:rPr>
+        <w:rFonts w:ascii="Courier New" w:hAnsi="Courier New" w:cs="Courier New" w:hint="default"/>
+      </w:rPr>
+    </w:lvl>
+    <w:lvl w:ilvl="2" w:tplc="14090005" w:tentative="1">
+      <w:start w:val="1"/>
+      <w:numFmt w:val="bullet"/>
+      <w:lvlText w:val=""/>
+      <w:lvlJc w:val="left"/>
+      <w:pPr>
+        <w:ind w:left="2520" w:hanging="360"/>
+      </w:pPr>
+      <w:rPr>
+        <w:rFonts w:ascii="Wingdings" w:hAnsi="Wingdings" w:hint="default"/>
+      </w:rPr>
+    </w:lvl>
+    <w:lvl w:ilvl="3" w:tplc="14090001" w:tentative="1">
+      <w:start w:val="1"/>
+      <w:numFmt w:val="bullet"/>
+      <w:lvlText w:val=""/>
+      <w:lvlJc w:val="left"/>
+      <w:pPr>
+        <w:ind w:left="3240" w:hanging="360"/>
+      </w:pPr>
+      <w:rPr>
+        <w:rFonts w:ascii="Symbol" w:hAnsi="Symbol" w:hint="default"/>
+      </w:rPr>
+    </w:lvl>
+    <w:lvl w:ilvl="4" w:tplc="14090003" w:tentative="1">
+      <w:start w:val="1"/>
+      <w:numFmt w:val="bullet"/>
+      <w:lvlText w:val="o"/>
+      <w:lvlJc w:val="left"/>
+      <w:pPr>
+        <w:ind w:left="3960" w:hanging="360"/>
+      </w:pPr>
+      <w:rPr>
+        <w:rFonts w:ascii="Courier New" w:hAnsi="Courier New" w:cs="Courier New" w:hint="default"/>
+      </w:rPr>
+    </w:lvl>
+    <w:lvl w:ilvl="5" w:tplc="14090005" w:tentative="1">
+      <w:start w:val="1"/>
+      <w:numFmt w:val="bullet"/>
+      <w:lvlText w:val=""/>
+      <w:lvlJc w:val="left"/>
+      <w:pPr>
+        <w:ind w:left="4680" w:hanging="360"/>
+      </w:pPr>
+      <w:rPr>
+        <w:rFonts w:ascii="Wingdings" w:hAnsi="Wingdings" w:hint="default"/>
+      </w:rPr>
+    </w:lvl>
+    <w:lvl w:ilvl="6" w:tplc="14090001" w:tentative="1">
+      <w:start w:val="1"/>
+      <w:numFmt w:val="bullet"/>
+      <w:lvlText w:val=""/>
+      <w:lvlJc w:val="left"/>
+      <w:pPr>
+        <w:ind w:left="5400" w:hanging="360"/>
+      </w:pPr>
+      <w:rPr>
+        <w:rFonts w:ascii="Symbol" w:hAnsi="Symbol" w:hint="default"/>
+      </w:rPr>
+    </w:lvl>
+    <w:lvl w:ilvl="7" w:tplc="14090003" w:tentative="1">
+      <w:start w:val="1"/>
+      <w:numFmt w:val="bullet"/>
+      <w:lvlText w:val="o"/>
+      <w:lvlJc w:val="left"/>
+      <w:pPr>
+        <w:ind w:left="6120" w:hanging="360"/>
+      </w:pPr>
+      <w:rPr>
+        <w:rFonts w:ascii="Courier New" w:hAnsi="Courier New" w:cs="Courier New" w:hint="default"/>
+      </w:rPr>
+    </w:lvl>
+    <w:lvl w:ilvl="8" w:tplc="14090005" w:tentative="1">
+      <w:start w:val="1"/>
+      <w:numFmt w:val="bullet"/>
+      <w:lvlText w:val=""/>
+      <w:lvlJc w:val="left"/>
+      <w:pPr>
+        <w:ind w:left="6840" w:hanging="360"/>
+      </w:pPr>
+      <w:rPr>
+        <w:rFonts w:ascii="Wingdings" w:hAnsi="Wingdings" w:hint="default"/>
+      </w:rPr>
+    </w:lvl>
+  </w:abstractNum>
+  <w:abstractNum w:abstractNumId="7" w15:restartNumberingAfterBreak="0">
+    <w:nsid w:val="339A482B"/>
+    <w:multiLevelType w:val="multilevel"/>
+    <w:tmpl w:val="DBD073A8"/>
+    <w:lvl w:ilvl="0">
+      <w:start w:val="1"/>
+      <w:numFmt w:val="decimal"/>
+      <w:lvlText w:val="%1."/>
+      <w:lvlJc w:val="left"/>
+      <w:pPr>
+        <w:tabs>
+          <w:tab w:val="num" w:pos="720"/>
+        </w:tabs>
+        <w:ind w:left="720" w:hanging="360"/>
+      </w:pPr>
+    </w:lvl>
+    <w:lvl w:ilvl="1">
+      <w:start w:val="1"/>
+      <w:numFmt w:val="bullet"/>
+      <w:lvlText w:val=""/>
+      <w:lvlJc w:val="left"/>
+      <w:pPr>
+        <w:tabs>
+          <w:tab w:val="num" w:pos="1440"/>
+        </w:tabs>
+        <w:ind w:left="1440" w:hanging="360"/>
+      </w:pPr>
+      <w:rPr>
+        <w:rFonts w:ascii="Symbol" w:hAnsi="Symbol" w:hint="default"/>
+        <w:sz w:val="20"/>
+      </w:rPr>
+    </w:lvl>
+    <w:lvl w:ilvl="2">
+      <w:start w:val="1"/>
+      <w:numFmt w:val="bullet"/>
+      <w:lvlText w:val=""/>
+      <w:lvlJc w:val="left"/>
+      <w:pPr>
+        <w:tabs>
+          <w:tab w:val="num" w:pos="2160"/>
+        </w:tabs>
+        <w:ind w:left="2160" w:hanging="360"/>
+      </w:pPr>
+      <w:rPr>
+        <w:rFonts w:ascii="Symbol" w:hAnsi="Symbol" w:hint="default"/>
+        <w:sz w:val="20"/>
+      </w:rPr>
+    </w:lvl>
+    <w:lvl w:ilvl="3" w:tentative="1">
+      <w:start w:val="1"/>
+      <w:numFmt w:val="decimal"/>
+      <w:lvlText w:val="%4."/>
+      <w:lvlJc w:val="left"/>
+      <w:pPr>
+        <w:tabs>
+          <w:tab w:val="num" w:pos="2880"/>
+        </w:tabs>
+        <w:ind w:left="2880" w:hanging="360"/>
+      </w:pPr>
+    </w:lvl>
+    <w:lvl w:ilvl="4" w:tentative="1">
+      <w:start w:val="1"/>
+      <w:numFmt w:val="decimal"/>
+      <w:lvlText w:val="%5."/>
+      <w:lvlJc w:val="left"/>
+      <w:pPr>
+        <w:tabs>
+          <w:tab w:val="num" w:pos="3600"/>
+        </w:tabs>
+        <w:ind w:left="3600" w:hanging="360"/>
+      </w:pPr>
+    </w:lvl>
+    <w:lvl w:ilvl="5" w:tentative="1">
+      <w:start w:val="1"/>
+      <w:numFmt w:val="decimal"/>
+      <w:lvlText w:val="%6."/>
+      <w:lvlJc w:val="left"/>
+      <w:pPr>
+        <w:tabs>
+          <w:tab w:val="num" w:pos="4320"/>
+        </w:tabs>
+        <w:ind w:left="4320" w:hanging="360"/>
+      </w:pPr>
+    </w:lvl>
+    <w:lvl w:ilvl="6" w:tentative="1">
+      <w:start w:val="1"/>
+      <w:numFmt w:val="decimal"/>
+      <w:lvlText w:val="%7."/>
+      <w:lvlJc w:val="left"/>
+      <w:pPr>
+        <w:tabs>
+          <w:tab w:val="num" w:pos="5040"/>
+        </w:tabs>
+        <w:ind w:left="5040" w:hanging="360"/>
+      </w:pPr>
+    </w:lvl>
+    <w:lvl w:ilvl="7" w:tentative="1">
+      <w:start w:val="1"/>
+      <w:numFmt w:val="decimal"/>
+      <w:lvlText w:val="%8."/>
+      <w:lvlJc w:val="left"/>
+      <w:pPr>
+        <w:tabs>
+          <w:tab w:val="num" w:pos="5760"/>
+        </w:tabs>
+        <w:ind w:left="5760" w:hanging="360"/>
+      </w:pPr>
+    </w:lvl>
+    <w:lvl w:ilvl="8" w:tentative="1">
+      <w:start w:val="1"/>
+      <w:numFmt w:val="decimal"/>
+      <w:lvlText w:val="%9."/>
+      <w:lvlJc w:val="left"/>
+      <w:pPr>
+        <w:tabs>
+          <w:tab w:val="num" w:pos="6480"/>
+        </w:tabs>
+        <w:ind w:left="6480" w:hanging="360"/>
+      </w:pPr>
+    </w:lvl>
+  </w:abstractNum>
+  <w:abstractNum w:abstractNumId="8" w15:restartNumberingAfterBreak="0">
+    <w:nsid w:val="35BD4BF8"/>
+    <w:multiLevelType w:val="multilevel"/>
+    <w:tmpl w:val="352EB130"/>
+    <w:lvl w:ilvl="0">
+      <w:start w:val="1"/>
+      <w:numFmt w:val="decimal"/>
+      <w:lvlText w:val="%1."/>
+      <w:lvlJc w:val="left"/>
+      <w:pPr>
+        <w:tabs>
+          <w:tab w:val="num" w:pos="720"/>
+        </w:tabs>
+        <w:ind w:left="720" w:hanging="360"/>
+      </w:pPr>
+    </w:lvl>
+    <w:lvl w:ilvl="1">
+      <w:start w:val="1"/>
+      <w:numFmt w:val="bullet"/>
+      <w:lvlText w:val=""/>
+      <w:lvlJc w:val="left"/>
+      <w:pPr>
+        <w:tabs>
+          <w:tab w:val="num" w:pos="1440"/>
+        </w:tabs>
+        <w:ind w:left="1440" w:hanging="360"/>
+      </w:pPr>
+      <w:rPr>
+        <w:rFonts w:ascii="Symbol" w:hAnsi="Symbol" w:hint="default"/>
+        <w:sz w:val="20"/>
+      </w:rPr>
+    </w:lvl>
+    <w:lvl w:ilvl="2">
+      <w:start w:val="1"/>
+      <w:numFmt w:val="bullet"/>
+      <w:lvlText w:val=""/>
+      <w:lvlJc w:val="left"/>
+      <w:pPr>
+        <w:tabs>
+          <w:tab w:val="num" w:pos="2160"/>
+        </w:tabs>
+        <w:ind w:left="2160" w:hanging="360"/>
+      </w:pPr>
+      <w:rPr>
+        <w:rFonts w:ascii="Symbol" w:hAnsi="Symbol" w:hint="default"/>
+        <w:sz w:val="20"/>
+      </w:rPr>
+    </w:lvl>
+    <w:lvl w:ilvl="3">
+      <w:start w:val="1"/>
+      <w:numFmt w:val="decimal"/>
+      <w:lvlText w:val="%4."/>
+      <w:lvlJc w:val="left"/>
+      <w:pPr>
+        <w:tabs>
+          <w:tab w:val="num" w:pos="2880"/>
+        </w:tabs>
+        <w:ind w:left="2880" w:hanging="360"/>
+      </w:pPr>
+    </w:lvl>
+    <w:lvl w:ilvl="4">
+      <w:start w:val="1"/>
+      <w:numFmt w:val="bullet"/>
+      <w:lvlText w:val=""/>
+      <w:lvlJc w:val="left"/>
+      <w:pPr>
+        <w:ind w:left="3600" w:hanging="360"/>
+      </w:pPr>
+      <w:rPr>
+        <w:rFonts w:ascii="Symbol" w:hAnsi="Symbol" w:hint="default"/>
+      </w:rPr>
+    </w:lvl>
+    <w:lvl w:ilvl="5" w:tentative="1">
+      <w:start w:val="1"/>
+      <w:numFmt w:val="decimal"/>
+      <w:lvlText w:val="%6."/>
+      <w:lvlJc w:val="left"/>
+      <w:pPr>
+        <w:tabs>
+          <w:tab w:val="num" w:pos="4320"/>
+        </w:tabs>
+        <w:ind w:left="4320" w:hanging="360"/>
+      </w:pPr>
+    </w:lvl>
+    <w:lvl w:ilvl="6" w:tentative="1">
+      <w:start w:val="1"/>
+      <w:numFmt w:val="decimal"/>
+      <w:lvlText w:val="%7."/>
+      <w:lvlJc w:val="left"/>
+      <w:pPr>
+        <w:tabs>
+          <w:tab w:val="num" w:pos="5040"/>
+        </w:tabs>
+        <w:ind w:left="5040" w:hanging="360"/>
+      </w:pPr>
+    </w:lvl>
+    <w:lvl w:ilvl="7" w:tentative="1">
+      <w:start w:val="1"/>
+      <w:numFmt w:val="decimal"/>
+      <w:lvlText w:val="%8."/>
+      <w:lvlJc w:val="left"/>
+      <w:pPr>
+        <w:tabs>
+          <w:tab w:val="num" w:pos="5760"/>
+        </w:tabs>
+        <w:ind w:left="5760" w:hanging="360"/>
+      </w:pPr>
+    </w:lvl>
+    <w:lvl w:ilvl="8" w:tentative="1">
+      <w:start w:val="1"/>
+      <w:numFmt w:val="decimal"/>
+      <w:lvlText w:val="%9."/>
+      <w:lvlJc w:val="left"/>
+      <w:pPr>
+        <w:tabs>
+          <w:tab w:val="num" w:pos="6480"/>
+        </w:tabs>
+        <w:ind w:left="6480" w:hanging="360"/>
+      </w:pPr>
+    </w:lvl>
+  </w:abstractNum>
+  <w:abstractNum w:abstractNumId="9" w15:restartNumberingAfterBreak="0">
+    <w:nsid w:val="3972064C"/>
+    <w:multiLevelType w:val="hybridMultilevel"/>
+    <w:tmpl w:val="8626DDAC"/>
+    <w:lvl w:ilvl="0" w:tplc="1409000F">
+      <w:start w:val="1"/>
+      <w:numFmt w:val="decimal"/>
+      <w:lvlText w:val="%1."/>
+      <w:lvlJc w:val="left"/>
+      <w:pPr>
+        <w:ind w:left="720" w:hanging="360"/>
+      </w:pPr>
+      <w:rPr>
+        <w:rFonts w:hint="default"/>
+      </w:rPr>
+    </w:lvl>
+    <w:lvl w:ilvl="1" w:tplc="14090019">
+      <w:start w:val="1"/>
+      <w:numFmt w:val="lowerLetter"/>
+      <w:lvlText w:val="%2."/>
+      <w:lvlJc w:val="left"/>
+      <w:pPr>
+        <w:ind w:left="1440" w:hanging="360"/>
+      </w:pPr>
+    </w:lvl>
+    <w:lvl w:ilvl="2" w:tplc="1409001B" w:tentative="1">
+      <w:start w:val="1"/>
+      <w:numFmt w:val="lowerRoman"/>
+      <w:lvlText w:val="%3."/>
+      <w:lvlJc w:val="right"/>
+      <w:pPr>
+        <w:ind w:left="2160" w:hanging="180"/>
+      </w:pPr>
+    </w:lvl>
+    <w:lvl w:ilvl="3" w:tplc="1409000F" w:tentative="1">
+      <w:start w:val="1"/>
+      <w:numFmt w:val="decimal"/>
+      <w:lvlText w:val="%4."/>
+      <w:lvlJc w:val="left"/>
+      <w:pPr>
+        <w:ind w:left="2880" w:hanging="360"/>
+      </w:pPr>
+    </w:lvl>
+    <w:lvl w:ilvl="4" w:tplc="14090019" w:tentative="1">
+      <w:start w:val="1"/>
+      <w:numFmt w:val="lowerLetter"/>
+      <w:lvlText w:val="%5."/>
+      <w:lvlJc w:val="left"/>
+      <w:pPr>
+        <w:ind w:left="3600" w:hanging="360"/>
+      </w:pPr>
+    </w:lvl>
+    <w:lvl w:ilvl="5" w:tplc="1409001B" w:tentative="1">
+      <w:start w:val="1"/>
+      <w:numFmt w:val="lowerRoman"/>
+      <w:lvlText w:val="%6."/>
+      <w:lvlJc w:val="right"/>
+      <w:pPr>
+        <w:ind w:left="4320" w:hanging="180"/>
+      </w:pPr>
+    </w:lvl>
+    <w:lvl w:ilvl="6" w:tplc="1409000F" w:tentative="1">
+      <w:start w:val="1"/>
+      <w:numFmt w:val="decimal"/>
+      <w:lvlText w:val="%7."/>
+      <w:lvlJc w:val="left"/>
+      <w:pPr>
+        <w:ind w:left="5040" w:hanging="360"/>
+      </w:pPr>
+    </w:lvl>
+    <w:lvl w:ilvl="7" w:tplc="14090019" w:tentative="1">
+      <w:start w:val="1"/>
+      <w:numFmt w:val="lowerLetter"/>
+      <w:lvlText w:val="%8."/>
+      <w:lvlJc w:val="left"/>
+      <w:pPr>
+        <w:ind w:left="5760" w:hanging="360"/>
+      </w:pPr>
+    </w:lvl>
+    <w:lvl w:ilvl="8" w:tplc="1409001B" w:tentative="1">
+      <w:start w:val="1"/>
+      <w:numFmt w:val="lowerRoman"/>
+      <w:lvlText w:val="%9."/>
+      <w:lvlJc w:val="right"/>
+      <w:pPr>
+        <w:ind w:left="6480" w:hanging="180"/>
+      </w:pPr>
+    </w:lvl>
+  </w:abstractNum>
+  <w:abstractNum w:abstractNumId="10" w15:restartNumberingAfterBreak="0">
     <w:nsid w:val="3EB574A0"/>
     <w:multiLevelType w:val="hybridMultilevel"/>
     <w:tmpl w:val="5B3C8FF2"/>
@@ -1717,16 +3660,363 @@
       <w:pPr>
         <w:ind w:left="6120" w:hanging="180"/>
       </w:pPr>
+    </w:lvl>
+  </w:abstractNum>
+  <w:abstractNum w:abstractNumId="11" w15:restartNumberingAfterBreak="0">
+    <w:nsid w:val="43A01B54"/>
+    <w:multiLevelType w:val="multilevel"/>
+    <w:tmpl w:val="8ABA85F0"/>
+    <w:lvl w:ilvl="0">
+      <w:start w:val="1"/>
+      <w:numFmt w:val="decimal"/>
+      <w:lvlText w:val="%1."/>
+      <w:lvlJc w:val="left"/>
+      <w:pPr>
+        <w:tabs>
+          <w:tab w:val="num" w:pos="720"/>
+        </w:tabs>
+        <w:ind w:left="720" w:hanging="360"/>
+      </w:pPr>
+    </w:lvl>
+    <w:lvl w:ilvl="1">
+      <w:start w:val="1"/>
+      <w:numFmt w:val="bullet"/>
+      <w:lvlText w:val=""/>
+      <w:lvlJc w:val="left"/>
+      <w:pPr>
+        <w:tabs>
+          <w:tab w:val="num" w:pos="1440"/>
+        </w:tabs>
+        <w:ind w:left="1440" w:hanging="360"/>
+      </w:pPr>
+      <w:rPr>
+        <w:rFonts w:ascii="Symbol" w:hAnsi="Symbol" w:hint="default"/>
+        <w:sz w:val="20"/>
+      </w:rPr>
+    </w:lvl>
+    <w:lvl w:ilvl="2">
+      <w:start w:val="1"/>
+      <w:numFmt w:val="bullet"/>
+      <w:lvlText w:val=""/>
+      <w:lvlJc w:val="left"/>
+      <w:pPr>
+        <w:tabs>
+          <w:tab w:val="num" w:pos="2160"/>
+        </w:tabs>
+        <w:ind w:left="2160" w:hanging="360"/>
+      </w:pPr>
+      <w:rPr>
+        <w:rFonts w:ascii="Symbol" w:hAnsi="Symbol" w:hint="default"/>
+        <w:sz w:val="20"/>
+      </w:rPr>
+    </w:lvl>
+    <w:lvl w:ilvl="3">
+      <w:start w:val="1"/>
+      <w:numFmt w:val="decimal"/>
+      <w:lvlText w:val="%4."/>
+      <w:lvlJc w:val="left"/>
+      <w:pPr>
+        <w:tabs>
+          <w:tab w:val="num" w:pos="2880"/>
+        </w:tabs>
+        <w:ind w:left="2880" w:hanging="360"/>
+      </w:pPr>
+    </w:lvl>
+    <w:lvl w:ilvl="4">
+      <w:start w:val="1"/>
+      <w:numFmt w:val="lowerLetter"/>
+      <w:lvlText w:val="%5."/>
+      <w:lvlJc w:val="left"/>
+      <w:pPr>
+        <w:ind w:left="3600" w:hanging="360"/>
+      </w:pPr>
+      <w:rPr>
+        <w:rFonts w:hint="default"/>
+      </w:rPr>
+    </w:lvl>
+    <w:lvl w:ilvl="5" w:tentative="1">
+      <w:start w:val="1"/>
+      <w:numFmt w:val="decimal"/>
+      <w:lvlText w:val="%6."/>
+      <w:lvlJc w:val="left"/>
+      <w:pPr>
+        <w:tabs>
+          <w:tab w:val="num" w:pos="4320"/>
+        </w:tabs>
+        <w:ind w:left="4320" w:hanging="360"/>
+      </w:pPr>
+    </w:lvl>
+    <w:lvl w:ilvl="6" w:tentative="1">
+      <w:start w:val="1"/>
+      <w:numFmt w:val="decimal"/>
+      <w:lvlText w:val="%7."/>
+      <w:lvlJc w:val="left"/>
+      <w:pPr>
+        <w:tabs>
+          <w:tab w:val="num" w:pos="5040"/>
+        </w:tabs>
+        <w:ind w:left="5040" w:hanging="360"/>
+      </w:pPr>
+    </w:lvl>
+    <w:lvl w:ilvl="7" w:tentative="1">
+      <w:start w:val="1"/>
+      <w:numFmt w:val="decimal"/>
+      <w:lvlText w:val="%8."/>
+      <w:lvlJc w:val="left"/>
+      <w:pPr>
+        <w:tabs>
+          <w:tab w:val="num" w:pos="5760"/>
+        </w:tabs>
+        <w:ind w:left="5760" w:hanging="360"/>
+      </w:pPr>
+    </w:lvl>
+    <w:lvl w:ilvl="8" w:tentative="1">
+      <w:start w:val="1"/>
+      <w:numFmt w:val="decimal"/>
+      <w:lvlText w:val="%9."/>
+      <w:lvlJc w:val="left"/>
+      <w:pPr>
+        <w:tabs>
+          <w:tab w:val="num" w:pos="6480"/>
+        </w:tabs>
+        <w:ind w:left="6480" w:hanging="360"/>
+      </w:pPr>
+    </w:lvl>
+  </w:abstractNum>
+  <w:abstractNum w:abstractNumId="12" w15:restartNumberingAfterBreak="0">
+    <w:nsid w:val="50D363C6"/>
+    <w:multiLevelType w:val="hybridMultilevel"/>
+    <w:tmpl w:val="F8E05CE8"/>
+    <w:lvl w:ilvl="0" w:tplc="14090001">
+      <w:start w:val="1"/>
+      <w:numFmt w:val="bullet"/>
+      <w:lvlText w:val=""/>
+      <w:lvlJc w:val="left"/>
+      <w:pPr>
+        <w:ind w:left="2160" w:hanging="360"/>
+      </w:pPr>
+      <w:rPr>
+        <w:rFonts w:ascii="Symbol" w:hAnsi="Symbol" w:hint="default"/>
+      </w:rPr>
+    </w:lvl>
+    <w:lvl w:ilvl="1" w:tplc="14090003" w:tentative="1">
+      <w:start w:val="1"/>
+      <w:numFmt w:val="bullet"/>
+      <w:lvlText w:val="o"/>
+      <w:lvlJc w:val="left"/>
+      <w:pPr>
+        <w:ind w:left="2880" w:hanging="360"/>
+      </w:pPr>
+      <w:rPr>
+        <w:rFonts w:ascii="Courier New" w:hAnsi="Courier New" w:cs="Courier New" w:hint="default"/>
+      </w:rPr>
+    </w:lvl>
+    <w:lvl w:ilvl="2" w:tplc="14090005" w:tentative="1">
+      <w:start w:val="1"/>
+      <w:numFmt w:val="bullet"/>
+      <w:lvlText w:val=""/>
+      <w:lvlJc w:val="left"/>
+      <w:pPr>
+        <w:ind w:left="3600" w:hanging="360"/>
+      </w:pPr>
+      <w:rPr>
+        <w:rFonts w:ascii="Wingdings" w:hAnsi="Wingdings" w:hint="default"/>
+      </w:rPr>
+    </w:lvl>
+    <w:lvl w:ilvl="3" w:tplc="14090001" w:tentative="1">
+      <w:start w:val="1"/>
+      <w:numFmt w:val="bullet"/>
+      <w:lvlText w:val=""/>
+      <w:lvlJc w:val="left"/>
+      <w:pPr>
+        <w:ind w:left="4320" w:hanging="360"/>
+      </w:pPr>
+      <w:rPr>
+        <w:rFonts w:ascii="Symbol" w:hAnsi="Symbol" w:hint="default"/>
+      </w:rPr>
+    </w:lvl>
+    <w:lvl w:ilvl="4" w:tplc="14090003" w:tentative="1">
+      <w:start w:val="1"/>
+      <w:numFmt w:val="bullet"/>
+      <w:lvlText w:val="o"/>
+      <w:lvlJc w:val="left"/>
+      <w:pPr>
+        <w:ind w:left="5040" w:hanging="360"/>
+      </w:pPr>
+      <w:rPr>
+        <w:rFonts w:ascii="Courier New" w:hAnsi="Courier New" w:cs="Courier New" w:hint="default"/>
+      </w:rPr>
+    </w:lvl>
+    <w:lvl w:ilvl="5" w:tplc="14090005" w:tentative="1">
+      <w:start w:val="1"/>
+      <w:numFmt w:val="bullet"/>
+      <w:lvlText w:val=""/>
+      <w:lvlJc w:val="left"/>
+      <w:pPr>
+        <w:ind w:left="5760" w:hanging="360"/>
+      </w:pPr>
+      <w:rPr>
+        <w:rFonts w:ascii="Wingdings" w:hAnsi="Wingdings" w:hint="default"/>
+      </w:rPr>
+    </w:lvl>
+    <w:lvl w:ilvl="6" w:tplc="14090001" w:tentative="1">
+      <w:start w:val="1"/>
+      <w:numFmt w:val="bullet"/>
+      <w:lvlText w:val=""/>
+      <w:lvlJc w:val="left"/>
+      <w:pPr>
+        <w:ind w:left="6480" w:hanging="360"/>
+      </w:pPr>
+      <w:rPr>
+        <w:rFonts w:ascii="Symbol" w:hAnsi="Symbol" w:hint="default"/>
+      </w:rPr>
+    </w:lvl>
+    <w:lvl w:ilvl="7" w:tplc="14090003" w:tentative="1">
+      <w:start w:val="1"/>
+      <w:numFmt w:val="bullet"/>
+      <w:lvlText w:val="o"/>
+      <w:lvlJc w:val="left"/>
+      <w:pPr>
+        <w:ind w:left="7200" w:hanging="360"/>
+      </w:pPr>
+      <w:rPr>
+        <w:rFonts w:ascii="Courier New" w:hAnsi="Courier New" w:cs="Courier New" w:hint="default"/>
+      </w:rPr>
+    </w:lvl>
+    <w:lvl w:ilvl="8" w:tplc="14090005" w:tentative="1">
+      <w:start w:val="1"/>
+      <w:numFmt w:val="bullet"/>
+      <w:lvlText w:val=""/>
+      <w:lvlJc w:val="left"/>
+      <w:pPr>
+        <w:ind w:left="7920" w:hanging="360"/>
+      </w:pPr>
+      <w:rPr>
+        <w:rFonts w:ascii="Wingdings" w:hAnsi="Wingdings" w:hint="default"/>
+      </w:rPr>
+    </w:lvl>
+  </w:abstractNum>
+  <w:abstractNum w:abstractNumId="13" w15:restartNumberingAfterBreak="0">
+    <w:nsid w:val="706355CA"/>
+    <w:multiLevelType w:val="hybridMultilevel"/>
+    <w:tmpl w:val="E8F807B2"/>
+    <w:lvl w:ilvl="0" w:tplc="14090003">
+      <w:start w:val="1"/>
+      <w:numFmt w:val="bullet"/>
+      <w:lvlText w:val="o"/>
+      <w:lvlJc w:val="left"/>
+      <w:pPr>
+        <w:ind w:left="1800" w:hanging="360"/>
+      </w:pPr>
+      <w:rPr>
+        <w:rFonts w:ascii="Courier New" w:hAnsi="Courier New" w:cs="Courier New" w:hint="default"/>
+      </w:rPr>
+    </w:lvl>
+    <w:lvl w:ilvl="1" w:tplc="14090003" w:tentative="1">
+      <w:start w:val="1"/>
+      <w:numFmt w:val="bullet"/>
+      <w:lvlText w:val="o"/>
+      <w:lvlJc w:val="left"/>
+      <w:pPr>
+        <w:ind w:left="1440" w:hanging="360"/>
+      </w:pPr>
+      <w:rPr>
+        <w:rFonts w:ascii="Courier New" w:hAnsi="Courier New" w:cs="Courier New" w:hint="default"/>
+      </w:rPr>
+    </w:lvl>
+    <w:lvl w:ilvl="2" w:tplc="14090005" w:tentative="1">
+      <w:start w:val="1"/>
+      <w:numFmt w:val="bullet"/>
+      <w:lvlText w:val=""/>
+      <w:lvlJc w:val="left"/>
+      <w:pPr>
+        <w:ind w:left="2160" w:hanging="360"/>
+      </w:pPr>
+      <w:rPr>
+        <w:rFonts w:ascii="Wingdings" w:hAnsi="Wingdings" w:hint="default"/>
+      </w:rPr>
+    </w:lvl>
+    <w:lvl w:ilvl="3" w:tplc="14090001" w:tentative="1">
+      <w:start w:val="1"/>
+      <w:numFmt w:val="bullet"/>
+      <w:lvlText w:val=""/>
+      <w:lvlJc w:val="left"/>
+      <w:pPr>
+        <w:ind w:left="2880" w:hanging="360"/>
+      </w:pPr>
+      <w:rPr>
+        <w:rFonts w:ascii="Symbol" w:hAnsi="Symbol" w:hint="default"/>
+      </w:rPr>
+    </w:lvl>
+    <w:lvl w:ilvl="4" w:tplc="14090003" w:tentative="1">
+      <w:start w:val="1"/>
+      <w:numFmt w:val="bullet"/>
+      <w:lvlText w:val="o"/>
+      <w:lvlJc w:val="left"/>
+      <w:pPr>
+        <w:ind w:left="3600" w:hanging="360"/>
+      </w:pPr>
+      <w:rPr>
+        <w:rFonts w:ascii="Courier New" w:hAnsi="Courier New" w:cs="Courier New" w:hint="default"/>
+      </w:rPr>
+    </w:lvl>
+    <w:lvl w:ilvl="5" w:tplc="14090005" w:tentative="1">
+      <w:start w:val="1"/>
+      <w:numFmt w:val="bullet"/>
+      <w:lvlText w:val=""/>
+      <w:lvlJc w:val="left"/>
+      <w:pPr>
+        <w:ind w:left="4320" w:hanging="360"/>
+      </w:pPr>
+      <w:rPr>
+        <w:rFonts w:ascii="Wingdings" w:hAnsi="Wingdings" w:hint="default"/>
+      </w:rPr>
+    </w:lvl>
+    <w:lvl w:ilvl="6" w:tplc="14090001" w:tentative="1">
+      <w:start w:val="1"/>
+      <w:numFmt w:val="bullet"/>
+      <w:lvlText w:val=""/>
+      <w:lvlJc w:val="left"/>
+      <w:pPr>
+        <w:ind w:left="5040" w:hanging="360"/>
+      </w:pPr>
+      <w:rPr>
+        <w:rFonts w:ascii="Symbol" w:hAnsi="Symbol" w:hint="default"/>
+      </w:rPr>
+    </w:lvl>
+    <w:lvl w:ilvl="7" w:tplc="14090003" w:tentative="1">
+      <w:start w:val="1"/>
+      <w:numFmt w:val="bullet"/>
+      <w:lvlText w:val="o"/>
+      <w:lvlJc w:val="left"/>
+      <w:pPr>
+        <w:ind w:left="5760" w:hanging="360"/>
+      </w:pPr>
+      <w:rPr>
+        <w:rFonts w:ascii="Courier New" w:hAnsi="Courier New" w:cs="Courier New" w:hint="default"/>
+      </w:rPr>
+    </w:lvl>
+    <w:lvl w:ilvl="8" w:tplc="14090005" w:tentative="1">
+      <w:start w:val="1"/>
+      <w:numFmt w:val="bullet"/>
+      <w:lvlText w:val=""/>
+      <w:lvlJc w:val="left"/>
+      <w:pPr>
+        <w:ind w:left="6480" w:hanging="360"/>
+      </w:pPr>
+      <w:rPr>
+        <w:rFonts w:ascii="Wingdings" w:hAnsi="Wingdings" w:hint="default"/>
+      </w:rPr>
     </w:lvl>
   </w:abstractNum>
   <w:num w:numId="1" w16cid:durableId="1032993004">
     <w:abstractNumId w:val="1"/>
   </w:num>
   <w:num w:numId="2" w16cid:durableId="837841429">
-    <w:abstractNumId w:val="4"/>
+    <w:abstractNumId w:val="10"/>
   </w:num>
   <w:num w:numId="3" w16cid:durableId="695882978">
-    <w:abstractNumId w:val="3"/>
+    <w:abstractNumId w:val="5"/>
   </w:num>
   <w:num w:numId="4" w16cid:durableId="1910115039">
     <w:abstractNumId w:val="2"/>
@@ -1856,6 +4146,33 @@
   </w:num>
   <w:num w:numId="46" w16cid:durableId="1955092959">
     <w:abstractNumId w:val="0"/>
+  </w:num>
+  <w:num w:numId="47" w16cid:durableId="580985481">
+    <w:abstractNumId w:val="4"/>
+  </w:num>
+  <w:num w:numId="48" w16cid:durableId="1458374794">
+    <w:abstractNumId w:val="7"/>
+  </w:num>
+  <w:num w:numId="49" w16cid:durableId="1903246926">
+    <w:abstractNumId w:val="9"/>
+  </w:num>
+  <w:num w:numId="50" w16cid:durableId="790635096">
+    <w:abstractNumId w:val="12"/>
+  </w:num>
+  <w:num w:numId="51" w16cid:durableId="983267753">
+    <w:abstractNumId w:val="6"/>
+  </w:num>
+  <w:num w:numId="52" w16cid:durableId="1999267669">
+    <w:abstractNumId w:val="13"/>
+  </w:num>
+  <w:num w:numId="53" w16cid:durableId="979459442">
+    <w:abstractNumId w:val="3"/>
+  </w:num>
+  <w:num w:numId="54" w16cid:durableId="1557354603">
+    <w:abstractNumId w:val="11"/>
+  </w:num>
+  <w:num w:numId="55" w16cid:durableId="935291057">
+    <w:abstractNumId w:val="8"/>
   </w:num>
 </w:numbering>
 </file>
@@ -2520,7 +4837,6 @@
   <w:style w:type="character" w:default="1" w:styleId="DefaultParagraphFont">
     <w:name w:val="Default Paragraph Font"/>
     <w:uiPriority w:val="1"/>
-    <w:semiHidden/>
     <w:unhideWhenUsed/>
   </w:style>
   <w:style w:type="table" w:default="1" w:styleId="TableNormal">
@@ -3050,6 +5366,23 @@
       <w:contextualSpacing/>
     </w:pPr>
   </w:style>
+  <w:style w:type="paragraph" w:styleId="NormalWeb">
+    <w:name w:val="Normal (Web)"/>
+    <w:basedOn w:val="Normal"/>
+    <w:uiPriority w:val="99"/>
+    <w:semiHidden/>
+    <w:unhideWhenUsed/>
+    <w:rsid w:val="00DA5D98"/>
+    <w:pPr>
+      <w:spacing w:before="100" w:beforeAutospacing="1" w:after="100" w:afterAutospacing="1"/>
+    </w:pPr>
+    <w:rPr>
+      <w:rFonts w:ascii="Times New Roman" w:eastAsia="Times New Roman" w:hAnsi="Times New Roman" w:cs="Times New Roman"/>
+      <w:sz w:val="24"/>
+      <w:szCs w:val="24"/>
+      <w:lang w:eastAsia="en-NZ"/>
+    </w:rPr>
+  </w:style>
 </w:styles>
 </file>
 
@@ -3315,6 +5648,21 @@
 </file>
 
 <file path=customXml/item1.xml><?xml version="1.0" encoding="utf-8"?>
+<p:properties xmlns:p="http://schemas.microsoft.com/office/2006/metadata/properties" xmlns:xsi="http://www.w3.org/2001/XMLSchema-instance" xmlns:pc="http://schemas.microsoft.com/office/infopath/2007/PartnerControls">
+  <documentManagement/>
+</p:properties>
+</file>
+
+<file path=customXml/item2.xml><?xml version="1.0" encoding="utf-8"?>
+<?mso-contentType ?>
+<FormTemplates xmlns="http://schemas.microsoft.com/sharepoint/v3/contenttype/forms">
+  <Display>DocumentLibraryForm</Display>
+  <Edit>DocumentLibraryForm</Edit>
+  <New>DocumentLibraryForm</New>
+</FormTemplates>
+</file>
+
+<file path=customXml/item3.xml><?xml version="1.0" encoding="utf-8"?>
 <ct:contentTypeSchema xmlns:ct="http://schemas.microsoft.com/office/2006/metadata/contentType" xmlns:ma="http://schemas.microsoft.com/office/2006/metadata/properties/metaAttributes" ct:_="" ma:_="" ma:contentTypeName="Document" ma:contentTypeID="0x01010003913E67C2C86F47AEB3EC93EC16201B" ma:contentTypeVersion="11" ma:contentTypeDescription="Create a new document." ma:contentTypeScope="" ma:versionID="9ca265ac86f676a408067d921db7c114">
   <xsd:schema xmlns:xsd="http://www.w3.org/2001/XMLSchema" xmlns:xs="http://www.w3.org/2001/XMLSchema" xmlns:p="http://schemas.microsoft.com/office/2006/metadata/properties" xmlns:ns2="69e7cdad-f6e7-4bac-92d7-98decdc24926" xmlns:ns3="04820338-c4ab-4441-bcbf-d2b3a19f9437" targetNamespace="http://schemas.microsoft.com/office/2006/metadata/properties" ma:root="true" ma:fieldsID="7519665a953b4d269e52229a7efca50a" ns2:_="" ns3:_="">
     <xsd:import namespace="69e7cdad-f6e7-4bac-92d7-98decdc24926"/>
@@ -3525,22 +5873,24 @@
 </ct:contentTypeSchema>
 </file>
 
-<file path=customXml/item2.xml><?xml version="1.0" encoding="utf-8"?>
-<?mso-contentType ?>
-<FormTemplates xmlns="http://schemas.microsoft.com/sharepoint/v3/contenttype/forms">
-  <Display>DocumentLibraryForm</Display>
-  <Edit>DocumentLibraryForm</Edit>
-  <New>DocumentLibraryForm</New>
-</FormTemplates>
+<file path=customXml/itemProps1.xml><?xml version="1.0" encoding="utf-8"?>
+<ds:datastoreItem xmlns:ds="http://schemas.openxmlformats.org/officeDocument/2006/customXml" ds:itemID="{137EFDB8-1498-46A7-B0A9-251949401CDA}">
+  <ds:schemaRefs>
+    <ds:schemaRef ds:uri="http://schemas.microsoft.com/office/2006/metadata/properties"/>
+    <ds:schemaRef ds:uri="http://schemas.microsoft.com/office/infopath/2007/PartnerControls"/>
+  </ds:schemaRefs>
+</ds:datastoreItem>
 </file>
 
-<file path=customXml/item3.xml><?xml version="1.0" encoding="utf-8"?>
-<p:properties xmlns:p="http://schemas.microsoft.com/office/2006/metadata/properties" xmlns:xsi="http://www.w3.org/2001/XMLSchema-instance" xmlns:pc="http://schemas.microsoft.com/office/infopath/2007/PartnerControls">
-  <documentManagement/>
-</p:properties>
+<file path=customXml/itemProps2.xml><?xml version="1.0" encoding="utf-8"?>
+<ds:datastoreItem xmlns:ds="http://schemas.openxmlformats.org/officeDocument/2006/customXml" ds:itemID="{515900A5-973D-4C81-8B3A-082CAFEB4F90}">
+  <ds:schemaRefs>
+    <ds:schemaRef ds:uri="http://schemas.microsoft.com/sharepoint/v3/contenttype/forms"/>
+  </ds:schemaRefs>
+</ds:datastoreItem>
 </file>
 
-<file path=customXml/itemProps1.xml><?xml version="1.0" encoding="utf-8"?>
+<file path=customXml/itemProps3.xml><?xml version="1.0" encoding="utf-8"?>
 <ds:datastoreItem xmlns:ds="http://schemas.openxmlformats.org/officeDocument/2006/customXml" ds:itemID="{F1A31A2E-7622-4AC6-A80C-BDBD67B4911E}">
   <ds:schemaRefs>
     <ds:schemaRef ds:uri="http://schemas.microsoft.com/office/2006/metadata/contentType"/>
@@ -3557,21 +5907,4 @@
     <ds:schemaRef ds:uri="http://schemas.microsoft.com/internal/obd"/>
   </ds:schemaRefs>
 </ds:datastoreItem>
-</file>
-
-<file path=customXml/itemProps2.xml><?xml version="1.0" encoding="utf-8"?>
-<ds:datastoreItem xmlns:ds="http://schemas.openxmlformats.org/officeDocument/2006/customXml" ds:itemID="{515900A5-973D-4C81-8B3A-082CAFEB4F90}">
-  <ds:schemaRefs>
-    <ds:schemaRef ds:uri="http://schemas.microsoft.com/sharepoint/v3/contenttype/forms"/>
-  </ds:schemaRefs>
-</ds:datastoreItem>
-</file>
-
-<file path=customXml/itemProps3.xml><?xml version="1.0" encoding="utf-8"?>
-<ds:datastoreItem xmlns:ds="http://schemas.openxmlformats.org/officeDocument/2006/customXml" ds:itemID="{137EFDB8-1498-46A7-B0A9-251949401CDA}">
-  <ds:schemaRefs>
-    <ds:schemaRef ds:uri="http://schemas.microsoft.com/office/2006/metadata/properties"/>
-    <ds:schemaRef ds:uri="http://schemas.microsoft.com/office/infopath/2007/PartnerControls"/>
-  </ds:schemaRefs>
-</ds:datastoreItem>
 </file>
</xml_diff>

<commit_message>
Project Requirements Doc update
Added user stories and non functional requirements
</commit_message>
<xml_diff>
--- a/Documentation/Templates/IT6036_Project_RequirementsDocument_Template.docx
+++ b/Documentation/Templates/IT6036_Project_RequirementsDocument_Template.docx
@@ -70,7 +70,7 @@
         <w:pStyle w:val="Heading1"/>
         <w:numPr>
           <w:ilvl w:val="0"/>
-          <w:numId w:val="4"/>
+          <w:numId w:val="2"/>
         </w:numPr>
         <w:pBdr>
           <w:bottom w:val="single" w:sz="4" w:space="1" w:color="009DD9" w:themeColor="accent2"/>
@@ -85,7 +85,7 @@
         <w:pStyle w:val="Heading2"/>
         <w:numPr>
           <w:ilvl w:val="1"/>
-          <w:numId w:val="4"/>
+          <w:numId w:val="2"/>
         </w:numPr>
       </w:pPr>
       <w:r>
@@ -97,7 +97,7 @@
         <w:pStyle w:val="Heading2"/>
         <w:numPr>
           <w:ilvl w:val="1"/>
-          <w:numId w:val="4"/>
+          <w:numId w:val="2"/>
         </w:numPr>
       </w:pPr>
       <w:r>
@@ -146,23 +146,22 @@
           <w:i/>
           <w:lang w:val="en-US" w:eastAsia="en-NZ"/>
         </w:rPr>
-        <w:t xml:space="preserve"> “. . . the impact of which is [statement of issues, costs, or other impacts].” Lacking a solution (preferably yours), what are the impacts and outcomes suffered </w:t>
-      </w:r>
-      <w:proofErr w:type="gramStart"/>
-      <w:r>
+        <w:t xml:space="preserve"> “. . . the impact of which is [statement of issues, costs, or other impacts].” Lacking a solution (preferably yours), what are the impacts and outcomes suffered as a result of the business problem? (In other words, what’s the business driver; why may the company be compelled to solve the problem?)</w:t>
+      </w:r>
+    </w:p>
+    <w:p>
+      <w:pPr>
         <w:rPr>
           <w:i/>
           <w:lang w:val="en-US" w:eastAsia="en-NZ"/>
         </w:rPr>
-        <w:t>as a result of</w:t>
-      </w:r>
-      <w:proofErr w:type="gramEnd"/>
+      </w:pPr>
       <w:r>
         <w:rPr>
           <w:i/>
           <w:lang w:val="en-US" w:eastAsia="en-NZ"/>
         </w:rPr>
-        <w:t xml:space="preserve"> the business problem? (In other words, what’s the business driver; why may the company be compelled to solve the problem?)</w:t>
+        <w:t xml:space="preserve"> “A successful solution would be to [important benefits that would successfully solve the problem].” What characteristics and qualities does an acceptable and/or compelling solution include? What would a (generic) solution do or have that addresses or resolves key issues and needs? A solution providing these benefits or capabilities would be just what the users need, with post-solution results or outcomes adding value.</w:t>
       </w:r>
     </w:p>
     <w:p>
@@ -177,7 +176,7 @@
           <w:i/>
           <w:lang w:val="en-US" w:eastAsia="en-NZ"/>
         </w:rPr>
-        <w:t xml:space="preserve"> “A successful solution would be to [important benefits that would successfully solve the problem].” What characteristics and qualities does an acceptable and/or compelling solution include? What would a (generic) solution do or have that addresses or resolves key issues and needs? A solution providing these benefits or capabilities would be just what the users need, with post-solution results or outcomes adding value.</w:t>
+        <w:t>A good example of a problem statement may be</w:t>
       </w:r>
     </w:p>
     <w:p>
@@ -187,46 +186,31 @@
           <w:lang w:val="en-US" w:eastAsia="en-NZ"/>
         </w:rPr>
       </w:pPr>
-      <w:r>
+    </w:p>
+    <w:p>
+      <w:pPr>
         <w:rPr>
           <w:i/>
           <w:lang w:val="en-US" w:eastAsia="en-NZ"/>
         </w:rPr>
-        <w:t>A good example of a problem statement may be</w:t>
-      </w:r>
-    </w:p>
-    <w:p>
-      <w:pPr>
+      </w:pPr>
+      <w:r>
         <w:rPr>
           <w:i/>
           <w:lang w:val="en-US" w:eastAsia="en-NZ"/>
         </w:rPr>
-      </w:pPr>
+        <w:t>The problem of customers smoking in our rooms affects other customers, who don’t appreciate the smoke and smell, and our housekeeping staff, who spend significantly more time cleaning smoking rooms versus nonsmoking ones, the impact of which is low customer satisfaction, reduced occupancy rates, and increased cleaning costs. A successful solution would be to eliminate smoking and smoking effects from our hotel rooms and readdress those impacts.</w:t>
+      </w:r>
     </w:p>
     <w:p>
       <w:pPr>
         <w:rPr>
           <w:i/>
-          <w:lang w:val="en-US" w:eastAsia="en-NZ"/>
         </w:rPr>
       </w:pPr>
       <w:r>
         <w:rPr>
           <w:i/>
-          <w:lang w:val="en-US" w:eastAsia="en-NZ"/>
-        </w:rPr>
-        <w:t>The problem of customers smoking in our rooms affects other customers, who don’t appreciate the smoke and smell, and our housekeeping staff, who spend significantly more time cleaning smoking rooms versus nonsmoking ones, the impact of which is low customer satisfaction, reduced occupancy rates, and increased cleaning costs. A successful solution would be to eliminate smoking and smoking effects from our hotel rooms and readdress those impacts.</w:t>
-      </w:r>
-    </w:p>
-    <w:p>
-      <w:pPr>
-        <w:rPr>
-          <w:i/>
-        </w:rPr>
-      </w:pPr>
-      <w:r>
-        <w:rPr>
-          <w:i/>
         </w:rPr>
         <w:t>Source: McGoey 2013</w:t>
       </w:r>
@@ -237,7 +221,7 @@
         <w:pStyle w:val="Heading2"/>
         <w:numPr>
           <w:ilvl w:val="1"/>
-          <w:numId w:val="4"/>
+          <w:numId w:val="2"/>
         </w:numPr>
         <w:rPr>
           <w:lang w:val="en-US" w:eastAsia="en-NZ"/>
@@ -255,7 +239,7 @@
         <w:pStyle w:val="Heading3"/>
         <w:numPr>
           <w:ilvl w:val="2"/>
-          <w:numId w:val="4"/>
+          <w:numId w:val="2"/>
         </w:numPr>
       </w:pPr>
       <w:r>
@@ -285,7 +269,7 @@
         <w:pStyle w:val="Heading3"/>
         <w:numPr>
           <w:ilvl w:val="2"/>
-          <w:numId w:val="4"/>
+          <w:numId w:val="2"/>
         </w:numPr>
       </w:pPr>
       <w:r>
@@ -326,7 +310,7 @@
         <w:pStyle w:val="Heading1"/>
         <w:numPr>
           <w:ilvl w:val="0"/>
-          <w:numId w:val="4"/>
+          <w:numId w:val="2"/>
         </w:numPr>
         <w:pBdr>
           <w:bottom w:val="single" w:sz="4" w:space="1" w:color="009DD9" w:themeColor="accent2"/>
@@ -341,30 +325,42 @@
         <w:pStyle w:val="Heading2"/>
         <w:numPr>
           <w:ilvl w:val="1"/>
+          <w:numId w:val="2"/>
+        </w:numPr>
+      </w:pPr>
+      <w:r>
+        <w:t>Options considered</w:t>
+      </w:r>
+    </w:p>
+    <w:p>
+      <w:pPr>
+        <w:rPr>
+          <w:lang w:eastAsia="en-NZ"/>
+        </w:rPr>
+      </w:pPr>
+    </w:p>
+    <w:p>
+      <w:pPr>
+        <w:pStyle w:val="ListParagraph"/>
+        <w:numPr>
+          <w:ilvl w:val="0"/>
           <w:numId w:val="4"/>
         </w:numPr>
       </w:pPr>
       <w:r>
-        <w:t>Options considered</w:t>
-      </w:r>
-    </w:p>
-    <w:p>
-      <w:pPr>
-        <w:rPr>
-          <w:lang w:eastAsia="en-NZ"/>
-        </w:rPr>
-      </w:pPr>
+        <w:t>Option 1</w:t>
+      </w:r>
     </w:p>
     <w:p>
       <w:pPr>
         <w:pStyle w:val="ListParagraph"/>
         <w:numPr>
           <w:ilvl w:val="0"/>
-          <w:numId w:val="46"/>
-        </w:numPr>
-      </w:pPr>
-      <w:r>
-        <w:t>Option 1</w:t>
+          <w:numId w:val="4"/>
+        </w:numPr>
+      </w:pPr>
+      <w:r>
+        <w:t>Option 2</w:t>
       </w:r>
     </w:p>
     <w:p>
@@ -372,11 +368,11 @@
         <w:pStyle w:val="ListParagraph"/>
         <w:numPr>
           <w:ilvl w:val="0"/>
-          <w:numId w:val="46"/>
-        </w:numPr>
-      </w:pPr>
-      <w:r>
-        <w:t>Option 2</w:t>
+          <w:numId w:val="4"/>
+        </w:numPr>
+      </w:pPr>
+      <w:r>
+        <w:t>Option x</w:t>
       </w:r>
     </w:p>
     <w:p>
@@ -384,11 +380,198 @@
         <w:pStyle w:val="ListParagraph"/>
         <w:numPr>
           <w:ilvl w:val="0"/>
-          <w:numId w:val="46"/>
-        </w:numPr>
-      </w:pPr>
-      <w:r>
-        <w:t>Option x</w:t>
+          <w:numId w:val="4"/>
+        </w:numPr>
+      </w:pPr>
+    </w:p>
+    <w:p>
+      <w:pPr>
+        <w:pStyle w:val="Heading2"/>
+        <w:numPr>
+          <w:ilvl w:val="1"/>
+          <w:numId w:val="2"/>
+        </w:numPr>
+      </w:pPr>
+      <w:r>
+        <w:t>Recommended Solution</w:t>
+      </w:r>
+    </w:p>
+    <w:p>
+      <w:pPr>
+        <w:pStyle w:val="Heading3"/>
+        <w:numPr>
+          <w:ilvl w:val="2"/>
+          <w:numId w:val="2"/>
+        </w:numPr>
+      </w:pPr>
+      <w:r>
+        <w:t xml:space="preserve">Solution </w:t>
+      </w:r>
+      <w:r>
+        <w:t>statement</w:t>
+      </w:r>
+    </w:p>
+    <w:p>
+      <w:r>
+        <w:t>Solution position statement</w:t>
+      </w:r>
+    </w:p>
+    <w:p>
+      <w:pPr>
+        <w:rPr>
+          <w:i/>
+        </w:rPr>
+      </w:pPr>
+      <w:r>
+        <w:rPr>
+          <w:i/>
+        </w:rPr>
+        <w:t xml:space="preserve"> “For [target audience] . . .” State the target user, market, or customer by naming its role or characterizing its group.</w:t>
+      </w:r>
+    </w:p>
+    <w:p>
+      <w:pPr>
+        <w:rPr>
+          <w:i/>
+        </w:rPr>
+      </w:pPr>
+      <w:r>
+        <w:rPr>
+          <w:i/>
+        </w:rPr>
+        <w:t xml:space="preserve"> “ . . . who [statement of the need or opportunity] . . .” Describe what the target is trying to achieve or do while it’s having the problem. Rather than state the problem directly, state the need your target audience will have the opportunity to meet.</w:t>
+      </w:r>
+    </w:p>
+    <w:p>
+      <w:pPr>
+        <w:rPr>
+          <w:i/>
+        </w:rPr>
+      </w:pPr>
+      <w:r>
+        <w:rPr>
+          <w:i/>
+        </w:rPr>
+        <w:t xml:space="preserve"> “ . . . the [name of new product or business] is a [solution or business category] . . .” Set the context for the solution by portraying the kind of product, solution, or new business venture (if pursuing large opportunities) it is. State the category the solution belongs to so the audience members understand its relevance and relationship to their needs.</w:t>
+      </w:r>
+    </w:p>
+    <w:p>
+      <w:pPr>
+        <w:rPr>
+          <w:i/>
+        </w:rPr>
+      </w:pPr>
+      <w:r>
+        <w:rPr>
+          <w:i/>
+        </w:rPr>
+        <w:t xml:space="preserve"> “ . . . that [statement of key benefit — the compelling reason to use the solution or do business with you].” Highlight what the solution offers that will motivate or most interest the audience. This piece is the must-have outcome of value — the persuasive benefit. Provide the reason why this solution is the right solution by stating how the solution meets the need.</w:t>
+      </w:r>
+    </w:p>
+    <w:p>
+      <w:pPr>
+        <w:rPr>
+          <w:i/>
+        </w:rPr>
+      </w:pPr>
+      <w:r>
+        <w:rPr>
+          <w:i/>
+        </w:rPr>
+        <w:t xml:space="preserve"> “Unlike [primary competitive alternative] . . .” If the target didn’t have your solution, what solution(s) may it look for or consider instead? State the current environment or competitor products to beat, or internally, the unacceptable situation (what the company has now) to fix.</w:t>
+      </w:r>
+    </w:p>
+    <w:p>
+      <w:pPr>
+        <w:rPr>
+          <w:i/>
+        </w:rPr>
+      </w:pPr>
+      <w:r>
+        <w:rPr>
+          <w:i/>
+        </w:rPr>
+        <w:t xml:space="preserve"> “ . . . our product [statement of primary differentiation].” Distinguish and sell the solution. Besides the fact that it meets the most critical need, what other interesting or attractive features are included? List key marketing points or functionality that addresses the problem statement. Establish why stakeholders would want or need this function. What sets it apart? What are the key differentiators?</w:t>
+      </w:r>
+    </w:p>
+    <w:p>
+      <w:pPr>
+        <w:rPr>
+          <w:i/>
+        </w:rPr>
+      </w:pPr>
+      <w:r>
+        <w:rPr>
+          <w:i/>
+        </w:rPr>
+        <w:t>Source: McGoey 2013</w:t>
+      </w:r>
+    </w:p>
+    <w:p/>
+    <w:p>
+      <w:pPr>
+        <w:pStyle w:val="Heading3"/>
+        <w:numPr>
+          <w:ilvl w:val="2"/>
+          <w:numId w:val="2"/>
+        </w:numPr>
+      </w:pPr>
+      <w:r>
+        <w:t>Main Features</w:t>
+      </w:r>
+    </w:p>
+    <w:p>
+      <w:r>
+        <w:t>List three main features</w:t>
+      </w:r>
+    </w:p>
+    <w:p/>
+    <w:p>
+      <w:pPr>
+        <w:pStyle w:val="Heading3"/>
+        <w:numPr>
+          <w:ilvl w:val="2"/>
+          <w:numId w:val="2"/>
+        </w:numPr>
+      </w:pPr>
+      <w:r>
+        <w:t>Unique value proposition / Justification</w:t>
+      </w:r>
+    </w:p>
+    <w:p>
+      <w:r>
+        <w:t>What makes your recommended solution unique?</w:t>
+      </w:r>
+    </w:p>
+    <w:p>
+      <w:r>
+        <w:t>Why do you recommend this one?</w:t>
+      </w:r>
+    </w:p>
+    <w:p/>
+    <w:p>
+      <w:pPr>
+        <w:pStyle w:val="Heading1"/>
+      </w:pPr>
+      <w:r>
+        <w:t>Solution Requirements</w:t>
+      </w:r>
+    </w:p>
+    <w:p>
+      <w:pPr>
+        <w:pStyle w:val="Heading2"/>
+      </w:pPr>
+      <w:r>
+        <w:t>Context Diagram</w:t>
+      </w:r>
+    </w:p>
+    <w:p/>
+    <w:p>
+      <w:pPr>
+        <w:pStyle w:val="Heading2"/>
+      </w:pPr>
+      <w:r>
+        <w:t>User Roles</w:t>
       </w:r>
     </w:p>
     <w:p>
@@ -396,274 +579,43 @@
         <w:pStyle w:val="ListParagraph"/>
         <w:numPr>
           <w:ilvl w:val="0"/>
-          <w:numId w:val="46"/>
-        </w:numPr>
-      </w:pPr>
-    </w:p>
-    <w:p>
-      <w:pPr>
-        <w:pStyle w:val="Heading2"/>
+          <w:numId w:val="6"/>
+        </w:numPr>
+        <w:rPr>
+          <w:b/>
+          <w:bCs/>
+        </w:rPr>
+      </w:pPr>
+      <w:r>
+        <w:rPr>
+          <w:b/>
+          <w:bCs/>
+        </w:rPr>
+        <w:t>Customer/User:</w:t>
+      </w:r>
+    </w:p>
+    <w:p>
+      <w:pPr>
+        <w:pStyle w:val="ListParagraph"/>
         <w:numPr>
           <w:ilvl w:val="1"/>
-          <w:numId w:val="4"/>
-        </w:numPr>
-      </w:pPr>
-      <w:r>
-        <w:t>Recommended Solution</w:t>
-      </w:r>
-    </w:p>
-    <w:p>
-      <w:pPr>
-        <w:pStyle w:val="Heading3"/>
-        <w:numPr>
-          <w:ilvl w:val="2"/>
-          <w:numId w:val="4"/>
-        </w:numPr>
-      </w:pPr>
-      <w:r>
-        <w:t xml:space="preserve">Solution </w:t>
-      </w:r>
-      <w:r>
-        <w:t>statement</w:t>
-      </w:r>
-    </w:p>
-    <w:p>
-      <w:r>
-        <w:t>Solution position statement</w:t>
-      </w:r>
-    </w:p>
-    <w:p>
-      <w:pPr>
-        <w:rPr>
-          <w:i/>
-        </w:rPr>
-      </w:pPr>
-      <w:r>
-        <w:rPr>
-          <w:i/>
-        </w:rPr>
-        <w:t xml:space="preserve"> “For [target audience] . . .” State the target user, market, or customer by naming its role or characterizing its group.</w:t>
-      </w:r>
-    </w:p>
-    <w:p>
-      <w:pPr>
-        <w:rPr>
-          <w:i/>
-        </w:rPr>
-      </w:pPr>
-      <w:r>
-        <w:rPr>
-          <w:i/>
-        </w:rPr>
-        <w:t xml:space="preserve"> </w:t>
-      </w:r>
-      <w:proofErr w:type="gramStart"/>
-      <w:r>
-        <w:rPr>
-          <w:i/>
-        </w:rPr>
-        <w:t>“ . . .</w:t>
-      </w:r>
-      <w:proofErr w:type="gramEnd"/>
-      <w:r>
-        <w:rPr>
-          <w:i/>
-        </w:rPr>
-        <w:t xml:space="preserve"> who [statement of the need or opportunity] . . .” Describe what the target is trying to achieve or do while it’s having the problem. Rather than state the problem directly, state the need your target audience will have the opportunity to meet.</w:t>
-      </w:r>
-    </w:p>
-    <w:p>
-      <w:pPr>
-        <w:rPr>
-          <w:i/>
-        </w:rPr>
-      </w:pPr>
-      <w:r>
-        <w:rPr>
-          <w:i/>
-        </w:rPr>
-        <w:t xml:space="preserve"> “ . . . the [name of new product or business] is a [solution or business category] . . .” Set the context for the solution by portraying the kind of product, solution, or new business venture (if pursuing large opportunities) it is. State the category the solution belongs </w:t>
-      </w:r>
-      <w:proofErr w:type="gramStart"/>
-      <w:r>
-        <w:rPr>
-          <w:i/>
-        </w:rPr>
-        <w:t>to</w:t>
-      </w:r>
-      <w:proofErr w:type="gramEnd"/>
-      <w:r>
-        <w:rPr>
-          <w:i/>
-        </w:rPr>
-        <w:t xml:space="preserve"> so the audience members understand its relevance and relationship to their needs.</w:t>
-      </w:r>
-    </w:p>
-    <w:p>
-      <w:pPr>
-        <w:rPr>
-          <w:i/>
-        </w:rPr>
-      </w:pPr>
-      <w:r>
-        <w:rPr>
-          <w:i/>
-        </w:rPr>
-        <w:t xml:space="preserve"> </w:t>
-      </w:r>
-      <w:proofErr w:type="gramStart"/>
-      <w:r>
-        <w:rPr>
-          <w:i/>
-        </w:rPr>
-        <w:t>“ . . .</w:t>
-      </w:r>
-      <w:proofErr w:type="gramEnd"/>
-      <w:r>
-        <w:rPr>
-          <w:i/>
-        </w:rPr>
-        <w:t xml:space="preserve"> that [statement of key benefit — the compelling reason to use the solution or do business with you].” Highlight what the solution offers that will motivate or most interest the audience. This piece is the must-have outcome of value — the persuasive benefit. Provide the reason why this solution is the right solution by stating how the solution meets the need.</w:t>
-      </w:r>
-    </w:p>
-    <w:p>
-      <w:pPr>
-        <w:rPr>
-          <w:i/>
-        </w:rPr>
-      </w:pPr>
-      <w:r>
-        <w:rPr>
-          <w:i/>
-        </w:rPr>
-        <w:t xml:space="preserve"> “Unlike [primary competitive alternative] . . .” If the target didn’t have your solution, what solution(s) may it look for or consider instead? State the current environment or competitor products to beat, or internally, the unacceptable situation (what the company has now) to fix.</w:t>
-      </w:r>
-    </w:p>
-    <w:p>
-      <w:pPr>
-        <w:rPr>
-          <w:i/>
-        </w:rPr>
-      </w:pPr>
-      <w:r>
-        <w:rPr>
-          <w:i/>
-        </w:rPr>
-        <w:t xml:space="preserve"> </w:t>
-      </w:r>
-      <w:proofErr w:type="gramStart"/>
-      <w:r>
-        <w:rPr>
-          <w:i/>
-        </w:rPr>
-        <w:t>“ . . .</w:t>
-      </w:r>
-      <w:proofErr w:type="gramEnd"/>
-      <w:r>
-        <w:rPr>
-          <w:i/>
-        </w:rPr>
-        <w:t xml:space="preserve"> our product [statement of primary differentiation].” Distinguish and sell the solution. Besides the fact that it meets the most critical need, what other interesting or attractive features are included? List key marketing points or functionality that addresses the problem statement. Establish why stakeholders would want or need this function. What sets it apart? What are the key differentiators?</w:t>
-      </w:r>
-    </w:p>
-    <w:p>
-      <w:pPr>
-        <w:rPr>
-          <w:i/>
-        </w:rPr>
-      </w:pPr>
-      <w:r>
-        <w:rPr>
-          <w:i/>
-        </w:rPr>
-        <w:t>Source: McGoey 2013</w:t>
-      </w:r>
-    </w:p>
-    <w:p/>
-    <w:p>
-      <w:pPr>
-        <w:pStyle w:val="Heading3"/>
-        <w:numPr>
-          <w:ilvl w:val="2"/>
-          <w:numId w:val="4"/>
-        </w:numPr>
-      </w:pPr>
-      <w:r>
-        <w:t>Main Features</w:t>
-      </w:r>
-    </w:p>
-    <w:p>
-      <w:r>
-        <w:t>List three main features</w:t>
-      </w:r>
-    </w:p>
-    <w:p/>
-    <w:p>
-      <w:pPr>
-        <w:pStyle w:val="Heading3"/>
-        <w:numPr>
-          <w:ilvl w:val="2"/>
-          <w:numId w:val="4"/>
-        </w:numPr>
-      </w:pPr>
-      <w:r>
-        <w:t>Unique value proposition / Justification</w:t>
-      </w:r>
-    </w:p>
-    <w:p>
-      <w:r>
-        <w:t>What makes your recommended solution unique?</w:t>
-      </w:r>
-    </w:p>
-    <w:p>
-      <w:r>
-        <w:t>Why do you recommend this one?</w:t>
-      </w:r>
-    </w:p>
-    <w:p/>
-    <w:p>
-      <w:pPr>
-        <w:pStyle w:val="Heading1"/>
-      </w:pPr>
-      <w:r>
-        <w:t>Solution Requirements</w:t>
-      </w:r>
-    </w:p>
-    <w:p>
-      <w:pPr>
-        <w:pStyle w:val="Heading2"/>
-      </w:pPr>
-      <w:r>
-        <w:t>Context Diagram</w:t>
-      </w:r>
-    </w:p>
-    <w:p/>
-    <w:p>
-      <w:pPr>
-        <w:pStyle w:val="Heading2"/>
-      </w:pPr>
-      <w:r>
-        <w:t>User Roles</w:t>
+          <w:numId w:val="6"/>
+        </w:numPr>
+      </w:pPr>
+      <w:r>
+        <w:t>Responsibilities:</w:t>
       </w:r>
     </w:p>
     <w:p>
       <w:pPr>
         <w:pStyle w:val="ListParagraph"/>
         <w:numPr>
-          <w:ilvl w:val="0"/>
-          <w:numId w:val="49"/>
-        </w:numPr>
-        <w:rPr>
-          <w:b/>
-          <w:bCs/>
-        </w:rPr>
-      </w:pPr>
-      <w:r>
-        <w:rPr>
-          <w:b/>
-          <w:bCs/>
-        </w:rPr>
-        <w:t>Customer/User:</w:t>
+          <w:ilvl w:val="1"/>
+          <w:numId w:val="7"/>
+        </w:numPr>
+      </w:pPr>
+      <w:r>
+        <w:t>Browsing and searching for restaurants.</w:t>
       </w:r>
     </w:p>
     <w:p>
@@ -671,11 +623,11 @@
         <w:pStyle w:val="ListParagraph"/>
         <w:numPr>
           <w:ilvl w:val="1"/>
-          <w:numId w:val="49"/>
-        </w:numPr>
-      </w:pPr>
-      <w:r>
-        <w:t>Responsibilities:</w:t>
+          <w:numId w:val="7"/>
+        </w:numPr>
+      </w:pPr>
+      <w:r>
+        <w:t>Viewing restaurant menus, ratings, and reviews.</w:t>
       </w:r>
     </w:p>
     <w:p>
@@ -683,11 +635,11 @@
         <w:pStyle w:val="ListParagraph"/>
         <w:numPr>
           <w:ilvl w:val="1"/>
-          <w:numId w:val="51"/>
-        </w:numPr>
-      </w:pPr>
-      <w:r>
-        <w:t>Browsing and searching for restaurants.</w:t>
+          <w:numId w:val="7"/>
+        </w:numPr>
+      </w:pPr>
+      <w:r>
+        <w:t>Placing orders for food.</w:t>
       </w:r>
     </w:p>
     <w:p>
@@ -695,11 +647,11 @@
         <w:pStyle w:val="ListParagraph"/>
         <w:numPr>
           <w:ilvl w:val="1"/>
-          <w:numId w:val="51"/>
-        </w:numPr>
-      </w:pPr>
-      <w:r>
-        <w:t>Viewing restaurant menus, ratings, and reviews.</w:t>
+          <w:numId w:val="7"/>
+        </w:numPr>
+      </w:pPr>
+      <w:r>
+        <w:t>Managing their user profile, including adding payment methods and delivery addresses.</w:t>
       </w:r>
     </w:p>
     <w:p>
@@ -707,11 +659,11 @@
         <w:pStyle w:val="ListParagraph"/>
         <w:numPr>
           <w:ilvl w:val="1"/>
-          <w:numId w:val="51"/>
-        </w:numPr>
-      </w:pPr>
-      <w:r>
-        <w:t>Placing orders for food.</w:t>
+          <w:numId w:val="7"/>
+        </w:numPr>
+      </w:pPr>
+      <w:r>
+        <w:t>Rating and reviewing restaurants.</w:t>
       </w:r>
     </w:p>
     <w:p>
@@ -719,31 +671,7 @@
         <w:pStyle w:val="ListParagraph"/>
         <w:numPr>
           <w:ilvl w:val="1"/>
-          <w:numId w:val="51"/>
-        </w:numPr>
-      </w:pPr>
-      <w:r>
-        <w:t>Managing their user profile, including adding payment methods and delivery addresses.</w:t>
-      </w:r>
-    </w:p>
-    <w:p>
-      <w:pPr>
-        <w:pStyle w:val="ListParagraph"/>
-        <w:numPr>
-          <w:ilvl w:val="1"/>
-          <w:numId w:val="51"/>
-        </w:numPr>
-      </w:pPr>
-      <w:r>
-        <w:t>Rating and reviewing restaurants.</w:t>
-      </w:r>
-    </w:p>
-    <w:p>
-      <w:pPr>
-        <w:pStyle w:val="ListParagraph"/>
-        <w:numPr>
-          <w:ilvl w:val="1"/>
-          <w:numId w:val="51"/>
+          <w:numId w:val="7"/>
         </w:numPr>
       </w:pPr>
       <w:r>
@@ -769,7 +697,7 @@
         <w:pStyle w:val="ListParagraph"/>
         <w:numPr>
           <w:ilvl w:val="1"/>
-          <w:numId w:val="49"/>
+          <w:numId w:val="6"/>
         </w:numPr>
       </w:pPr>
       <w:r>
@@ -781,7 +709,7 @@
         <w:pStyle w:val="ListParagraph"/>
         <w:numPr>
           <w:ilvl w:val="1"/>
-          <w:numId w:val="51"/>
+          <w:numId w:val="7"/>
         </w:numPr>
       </w:pPr>
       <w:r>
@@ -793,7 +721,7 @@
         <w:pStyle w:val="ListParagraph"/>
         <w:numPr>
           <w:ilvl w:val="1"/>
-          <w:numId w:val="51"/>
+          <w:numId w:val="7"/>
         </w:numPr>
       </w:pPr>
       <w:r>
@@ -805,7 +733,7 @@
         <w:pStyle w:val="ListParagraph"/>
         <w:numPr>
           <w:ilvl w:val="1"/>
-          <w:numId w:val="51"/>
+          <w:numId w:val="7"/>
         </w:numPr>
       </w:pPr>
       <w:r>
@@ -817,7 +745,7 @@
         <w:pStyle w:val="ListParagraph"/>
         <w:numPr>
           <w:ilvl w:val="0"/>
-          <w:numId w:val="49"/>
+          <w:numId w:val="6"/>
         </w:numPr>
         <w:rPr>
           <w:b/>
@@ -837,7 +765,7 @@
         <w:pStyle w:val="ListParagraph"/>
         <w:numPr>
           <w:ilvl w:val="1"/>
-          <w:numId w:val="49"/>
+          <w:numId w:val="6"/>
         </w:numPr>
       </w:pPr>
       <w:r>
@@ -849,7 +777,7 @@
         <w:pStyle w:val="ListParagraph"/>
         <w:numPr>
           <w:ilvl w:val="0"/>
-          <w:numId w:val="52"/>
+          <w:numId w:val="8"/>
         </w:numPr>
       </w:pPr>
       <w:r>
@@ -861,7 +789,7 @@
         <w:pStyle w:val="ListParagraph"/>
         <w:numPr>
           <w:ilvl w:val="0"/>
-          <w:numId w:val="52"/>
+          <w:numId w:val="8"/>
         </w:numPr>
       </w:pPr>
       <w:r>
@@ -873,7 +801,7 @@
         <w:pStyle w:val="ListParagraph"/>
         <w:numPr>
           <w:ilvl w:val="0"/>
-          <w:numId w:val="52"/>
+          <w:numId w:val="8"/>
         </w:numPr>
       </w:pPr>
       <w:r>
@@ -885,7 +813,7 @@
         <w:pStyle w:val="ListParagraph"/>
         <w:numPr>
           <w:ilvl w:val="0"/>
-          <w:numId w:val="52"/>
+          <w:numId w:val="8"/>
         </w:numPr>
       </w:pPr>
       <w:r>
@@ -897,7 +825,7 @@
         <w:pStyle w:val="ListParagraph"/>
         <w:numPr>
           <w:ilvl w:val="0"/>
-          <w:numId w:val="52"/>
+          <w:numId w:val="8"/>
         </w:numPr>
       </w:pPr>
       <w:r>
@@ -915,7 +843,7 @@
         <w:pStyle w:val="ListParagraph"/>
         <w:numPr>
           <w:ilvl w:val="1"/>
-          <w:numId w:val="49"/>
+          <w:numId w:val="6"/>
         </w:numPr>
       </w:pPr>
       <w:r>
@@ -927,7 +855,7 @@
         <w:pStyle w:val="ListParagraph"/>
         <w:numPr>
           <w:ilvl w:val="0"/>
-          <w:numId w:val="52"/>
+          <w:numId w:val="8"/>
         </w:numPr>
       </w:pPr>
       <w:r>
@@ -939,7 +867,7 @@
         <w:pStyle w:val="ListParagraph"/>
         <w:numPr>
           <w:ilvl w:val="0"/>
-          <w:numId w:val="52"/>
+          <w:numId w:val="8"/>
         </w:numPr>
       </w:pPr>
       <w:r>
@@ -951,7 +879,7 @@
         <w:pStyle w:val="ListParagraph"/>
         <w:numPr>
           <w:ilvl w:val="0"/>
-          <w:numId w:val="52"/>
+          <w:numId w:val="8"/>
         </w:numPr>
       </w:pPr>
       <w:r>
@@ -969,7 +897,7 @@
         <w:pStyle w:val="ListParagraph"/>
         <w:numPr>
           <w:ilvl w:val="0"/>
-          <w:numId w:val="52"/>
+          <w:numId w:val="8"/>
         </w:numPr>
       </w:pPr>
       <w:r>
@@ -981,7 +909,7 @@
         <w:pStyle w:val="ListParagraph"/>
         <w:numPr>
           <w:ilvl w:val="0"/>
-          <w:numId w:val="52"/>
+          <w:numId w:val="8"/>
         </w:numPr>
       </w:pPr>
       <w:r>
@@ -1010,7 +938,7 @@
         <w:pStyle w:val="ListParagraph"/>
         <w:numPr>
           <w:ilvl w:val="0"/>
-          <w:numId w:val="49"/>
+          <w:numId w:val="6"/>
         </w:numPr>
         <w:rPr>
           <w:b/>
@@ -1031,7 +959,7 @@
         <w:pStyle w:val="ListParagraph"/>
         <w:numPr>
           <w:ilvl w:val="1"/>
-          <w:numId w:val="49"/>
+          <w:numId w:val="6"/>
         </w:numPr>
       </w:pPr>
       <w:r>
@@ -1043,7 +971,7 @@
         <w:pStyle w:val="ListParagraph"/>
         <w:numPr>
           <w:ilvl w:val="0"/>
-          <w:numId w:val="53"/>
+          <w:numId w:val="9"/>
         </w:numPr>
       </w:pPr>
       <w:r>
@@ -1055,7 +983,7 @@
         <w:pStyle w:val="ListParagraph"/>
         <w:numPr>
           <w:ilvl w:val="0"/>
-          <w:numId w:val="53"/>
+          <w:numId w:val="9"/>
         </w:numPr>
       </w:pPr>
       <w:r>
@@ -1067,7 +995,7 @@
         <w:pStyle w:val="ListParagraph"/>
         <w:numPr>
           <w:ilvl w:val="0"/>
-          <w:numId w:val="53"/>
+          <w:numId w:val="9"/>
         </w:numPr>
       </w:pPr>
       <w:r>
@@ -1079,7 +1007,7 @@
         <w:pStyle w:val="ListParagraph"/>
         <w:numPr>
           <w:ilvl w:val="0"/>
-          <w:numId w:val="53"/>
+          <w:numId w:val="9"/>
         </w:numPr>
       </w:pPr>
       <w:r>
@@ -1103,7 +1031,7 @@
         <w:pStyle w:val="ListParagraph"/>
         <w:numPr>
           <w:ilvl w:val="1"/>
-          <w:numId w:val="49"/>
+          <w:numId w:val="6"/>
         </w:numPr>
       </w:pPr>
       <w:r>
@@ -1115,7 +1043,7 @@
         <w:pStyle w:val="ListParagraph"/>
         <w:numPr>
           <w:ilvl w:val="0"/>
-          <w:numId w:val="53"/>
+          <w:numId w:val="9"/>
         </w:numPr>
       </w:pPr>
       <w:r>
@@ -1127,7 +1055,7 @@
         <w:pStyle w:val="ListParagraph"/>
         <w:numPr>
           <w:ilvl w:val="0"/>
-          <w:numId w:val="53"/>
+          <w:numId w:val="9"/>
         </w:numPr>
       </w:pPr>
       <w:r>
@@ -1139,7 +1067,7 @@
         <w:pStyle w:val="ListParagraph"/>
         <w:numPr>
           <w:ilvl w:val="0"/>
-          <w:numId w:val="53"/>
+          <w:numId w:val="9"/>
         </w:numPr>
       </w:pPr>
       <w:r>
@@ -1171,7 +1099,7 @@
       <w:pPr>
         <w:numPr>
           <w:ilvl w:val="0"/>
-          <w:numId w:val="47"/>
+          <w:numId w:val="5"/>
         </w:numPr>
       </w:pPr>
       <w:r>
@@ -1187,7 +1115,7 @@
         <w:pStyle w:val="ListParagraph"/>
         <w:numPr>
           <w:ilvl w:val="1"/>
-          <w:numId w:val="47"/>
+          <w:numId w:val="5"/>
         </w:numPr>
       </w:pPr>
       <w:r>
@@ -1202,7 +1130,7 @@
       <w:pPr>
         <w:numPr>
           <w:ilvl w:val="2"/>
-          <w:numId w:val="47"/>
+          <w:numId w:val="5"/>
         </w:numPr>
       </w:pPr>
       <w:r>
@@ -1213,7 +1141,7 @@
       <w:pPr>
         <w:numPr>
           <w:ilvl w:val="3"/>
-          <w:numId w:val="47"/>
+          <w:numId w:val="5"/>
         </w:numPr>
       </w:pPr>
       <w:r>
@@ -1224,7 +1152,7 @@
       <w:pPr>
         <w:numPr>
           <w:ilvl w:val="3"/>
-          <w:numId w:val="47"/>
+          <w:numId w:val="5"/>
         </w:numPr>
       </w:pPr>
       <w:r>
@@ -1235,7 +1163,7 @@
       <w:pPr>
         <w:numPr>
           <w:ilvl w:val="3"/>
-          <w:numId w:val="47"/>
+          <w:numId w:val="5"/>
         </w:numPr>
       </w:pPr>
       <w:r>
@@ -1246,7 +1174,7 @@
       <w:pPr>
         <w:numPr>
           <w:ilvl w:val="3"/>
-          <w:numId w:val="47"/>
+          <w:numId w:val="5"/>
         </w:numPr>
       </w:pPr>
       <w:r>
@@ -1257,7 +1185,7 @@
       <w:pPr>
         <w:numPr>
           <w:ilvl w:val="3"/>
-          <w:numId w:val="47"/>
+          <w:numId w:val="5"/>
         </w:numPr>
       </w:pPr>
       <w:r>
@@ -1268,7 +1196,7 @@
       <w:pPr>
         <w:numPr>
           <w:ilvl w:val="3"/>
-          <w:numId w:val="47"/>
+          <w:numId w:val="5"/>
         </w:numPr>
       </w:pPr>
       <w:r>
@@ -1279,7 +1207,7 @@
       <w:pPr>
         <w:numPr>
           <w:ilvl w:val="3"/>
-          <w:numId w:val="47"/>
+          <w:numId w:val="5"/>
         </w:numPr>
       </w:pPr>
       <w:r>
@@ -1291,7 +1219,7 @@
         <w:pStyle w:val="ListParagraph"/>
         <w:numPr>
           <w:ilvl w:val="1"/>
-          <w:numId w:val="47"/>
+          <w:numId w:val="5"/>
         </w:numPr>
       </w:pPr>
       <w:r>
@@ -1306,7 +1234,7 @@
       <w:pPr>
         <w:numPr>
           <w:ilvl w:val="2"/>
-          <w:numId w:val="47"/>
+          <w:numId w:val="5"/>
         </w:numPr>
       </w:pPr>
       <w:r>
@@ -1317,7 +1245,7 @@
       <w:pPr>
         <w:numPr>
           <w:ilvl w:val="3"/>
-          <w:numId w:val="47"/>
+          <w:numId w:val="5"/>
         </w:numPr>
       </w:pPr>
       <w:r>
@@ -1328,7 +1256,7 @@
       <w:pPr>
         <w:numPr>
           <w:ilvl w:val="3"/>
-          <w:numId w:val="47"/>
+          <w:numId w:val="5"/>
         </w:numPr>
       </w:pPr>
       <w:r>
@@ -1339,7 +1267,7 @@
       <w:pPr>
         <w:numPr>
           <w:ilvl w:val="3"/>
-          <w:numId w:val="47"/>
+          <w:numId w:val="5"/>
         </w:numPr>
       </w:pPr>
       <w:r>
@@ -1350,7 +1278,7 @@
       <w:pPr>
         <w:numPr>
           <w:ilvl w:val="3"/>
-          <w:numId w:val="47"/>
+          <w:numId w:val="5"/>
         </w:numPr>
       </w:pPr>
       <w:r>
@@ -1361,7 +1289,7 @@
       <w:pPr>
         <w:numPr>
           <w:ilvl w:val="3"/>
-          <w:numId w:val="47"/>
+          <w:numId w:val="5"/>
         </w:numPr>
       </w:pPr>
       <w:r>
@@ -1372,7 +1300,7 @@
       <w:pPr>
         <w:numPr>
           <w:ilvl w:val="2"/>
-          <w:numId w:val="47"/>
+          <w:numId w:val="5"/>
         </w:numPr>
       </w:pPr>
       <w:r>
@@ -1383,7 +1311,7 @@
       <w:pPr>
         <w:numPr>
           <w:ilvl w:val="3"/>
-          <w:numId w:val="47"/>
+          <w:numId w:val="5"/>
         </w:numPr>
       </w:pPr>
       <w:r>
@@ -1395,7 +1323,7 @@
         <w:pStyle w:val="ListParagraph"/>
         <w:numPr>
           <w:ilvl w:val="1"/>
-          <w:numId w:val="47"/>
+          <w:numId w:val="5"/>
         </w:numPr>
         <w:rPr>
           <w:b/>
@@ -1414,7 +1342,7 @@
       <w:pPr>
         <w:numPr>
           <w:ilvl w:val="2"/>
-          <w:numId w:val="47"/>
+          <w:numId w:val="5"/>
         </w:numPr>
       </w:pPr>
       <w:r>
@@ -1425,7 +1353,7 @@
       <w:pPr>
         <w:numPr>
           <w:ilvl w:val="3"/>
-          <w:numId w:val="47"/>
+          <w:numId w:val="5"/>
         </w:numPr>
       </w:pPr>
       <w:r>
@@ -1437,7 +1365,7 @@
       <w:pPr>
         <w:numPr>
           <w:ilvl w:val="3"/>
-          <w:numId w:val="47"/>
+          <w:numId w:val="5"/>
         </w:numPr>
       </w:pPr>
       <w:r>
@@ -1448,7 +1376,7 @@
       <w:pPr>
         <w:numPr>
           <w:ilvl w:val="3"/>
-          <w:numId w:val="47"/>
+          <w:numId w:val="5"/>
         </w:numPr>
       </w:pPr>
       <w:r>
@@ -1459,7 +1387,7 @@
       <w:pPr>
         <w:numPr>
           <w:ilvl w:val="3"/>
-          <w:numId w:val="47"/>
+          <w:numId w:val="5"/>
         </w:numPr>
       </w:pPr>
       <w:r>
@@ -1470,7 +1398,7 @@
       <w:pPr>
         <w:numPr>
           <w:ilvl w:val="2"/>
-          <w:numId w:val="47"/>
+          <w:numId w:val="5"/>
         </w:numPr>
       </w:pPr>
       <w:r>
@@ -1481,7 +1409,7 @@
       <w:pPr>
         <w:numPr>
           <w:ilvl w:val="3"/>
-          <w:numId w:val="47"/>
+          <w:numId w:val="5"/>
         </w:numPr>
       </w:pPr>
       <w:r>
@@ -1493,7 +1421,7 @@
         <w:pStyle w:val="ListParagraph"/>
         <w:numPr>
           <w:ilvl w:val="1"/>
-          <w:numId w:val="47"/>
+          <w:numId w:val="5"/>
         </w:numPr>
         <w:rPr>
           <w:b/>
@@ -1512,7 +1440,7 @@
       <w:pPr>
         <w:numPr>
           <w:ilvl w:val="2"/>
-          <w:numId w:val="47"/>
+          <w:numId w:val="5"/>
         </w:numPr>
       </w:pPr>
       <w:r>
@@ -1523,7 +1451,7 @@
       <w:pPr>
         <w:numPr>
           <w:ilvl w:val="3"/>
-          <w:numId w:val="47"/>
+          <w:numId w:val="5"/>
         </w:numPr>
       </w:pPr>
       <w:r>
@@ -1534,7 +1462,7 @@
       <w:pPr>
         <w:numPr>
           <w:ilvl w:val="3"/>
-          <w:numId w:val="47"/>
+          <w:numId w:val="5"/>
         </w:numPr>
       </w:pPr>
       <w:r>
@@ -1545,7 +1473,7 @@
       <w:pPr>
         <w:numPr>
           <w:ilvl w:val="3"/>
-          <w:numId w:val="47"/>
+          <w:numId w:val="5"/>
         </w:numPr>
       </w:pPr>
       <w:r>
@@ -1556,7 +1484,7 @@
       <w:pPr>
         <w:numPr>
           <w:ilvl w:val="3"/>
-          <w:numId w:val="47"/>
+          <w:numId w:val="5"/>
         </w:numPr>
       </w:pPr>
       <w:r>
@@ -1567,7 +1495,7 @@
       <w:pPr>
         <w:numPr>
           <w:ilvl w:val="3"/>
-          <w:numId w:val="47"/>
+          <w:numId w:val="5"/>
         </w:numPr>
       </w:pPr>
       <w:r>
@@ -1578,7 +1506,7 @@
       <w:pPr>
         <w:numPr>
           <w:ilvl w:val="3"/>
-          <w:numId w:val="47"/>
+          <w:numId w:val="5"/>
         </w:numPr>
       </w:pPr>
       <w:r>
@@ -1589,7 +1517,7 @@
       <w:pPr>
         <w:numPr>
           <w:ilvl w:val="3"/>
-          <w:numId w:val="47"/>
+          <w:numId w:val="5"/>
         </w:numPr>
       </w:pPr>
       <w:r>
@@ -1600,7 +1528,7 @@
       <w:pPr>
         <w:numPr>
           <w:ilvl w:val="3"/>
-          <w:numId w:val="47"/>
+          <w:numId w:val="5"/>
         </w:numPr>
       </w:pPr>
       <w:r>
@@ -1611,7 +1539,7 @@
       <w:pPr>
         <w:numPr>
           <w:ilvl w:val="2"/>
-          <w:numId w:val="47"/>
+          <w:numId w:val="5"/>
         </w:numPr>
       </w:pPr>
       <w:r>
@@ -1622,7 +1550,7 @@
       <w:pPr>
         <w:numPr>
           <w:ilvl w:val="3"/>
-          <w:numId w:val="47"/>
+          <w:numId w:val="5"/>
         </w:numPr>
       </w:pPr>
       <w:r>
@@ -1633,7 +1561,7 @@
       <w:pPr>
         <w:numPr>
           <w:ilvl w:val="3"/>
-          <w:numId w:val="47"/>
+          <w:numId w:val="5"/>
         </w:numPr>
       </w:pPr>
       <w:r>
@@ -1645,7 +1573,7 @@
         <w:pStyle w:val="ListParagraph"/>
         <w:numPr>
           <w:ilvl w:val="1"/>
-          <w:numId w:val="47"/>
+          <w:numId w:val="5"/>
         </w:numPr>
         <w:rPr>
           <w:b/>
@@ -1664,7 +1592,7 @@
       <w:pPr>
         <w:numPr>
           <w:ilvl w:val="2"/>
-          <w:numId w:val="47"/>
+          <w:numId w:val="5"/>
         </w:numPr>
       </w:pPr>
       <w:r>
@@ -1675,7 +1603,7 @@
       <w:pPr>
         <w:numPr>
           <w:ilvl w:val="3"/>
-          <w:numId w:val="47"/>
+          <w:numId w:val="5"/>
         </w:numPr>
       </w:pPr>
       <w:r>
@@ -1686,7 +1614,7 @@
       <w:pPr>
         <w:numPr>
           <w:ilvl w:val="3"/>
-          <w:numId w:val="47"/>
+          <w:numId w:val="5"/>
         </w:numPr>
       </w:pPr>
       <w:r>
@@ -1697,7 +1625,7 @@
       <w:pPr>
         <w:numPr>
           <w:ilvl w:val="3"/>
-          <w:numId w:val="47"/>
+          <w:numId w:val="5"/>
         </w:numPr>
       </w:pPr>
       <w:r>
@@ -1708,7 +1636,7 @@
       <w:pPr>
         <w:numPr>
           <w:ilvl w:val="3"/>
-          <w:numId w:val="47"/>
+          <w:numId w:val="5"/>
         </w:numPr>
       </w:pPr>
       <w:r>
@@ -1719,7 +1647,7 @@
       <w:pPr>
         <w:numPr>
           <w:ilvl w:val="3"/>
-          <w:numId w:val="47"/>
+          <w:numId w:val="5"/>
         </w:numPr>
       </w:pPr>
       <w:r>
@@ -1730,7 +1658,7 @@
       <w:pPr>
         <w:numPr>
           <w:ilvl w:val="2"/>
-          <w:numId w:val="47"/>
+          <w:numId w:val="5"/>
         </w:numPr>
       </w:pPr>
       <w:r>
@@ -1741,7 +1669,7 @@
       <w:pPr>
         <w:numPr>
           <w:ilvl w:val="3"/>
-          <w:numId w:val="47"/>
+          <w:numId w:val="5"/>
         </w:numPr>
       </w:pPr>
       <w:r>
@@ -1752,7 +1680,7 @@
       <w:pPr>
         <w:numPr>
           <w:ilvl w:val="3"/>
-          <w:numId w:val="47"/>
+          <w:numId w:val="5"/>
         </w:numPr>
       </w:pPr>
       <w:r>
@@ -1764,7 +1692,7 @@
         <w:pStyle w:val="ListParagraph"/>
         <w:numPr>
           <w:ilvl w:val="1"/>
-          <w:numId w:val="47"/>
+          <w:numId w:val="5"/>
         </w:numPr>
         <w:rPr>
           <w:b/>
@@ -1792,7 +1720,7 @@
       <w:pPr>
         <w:numPr>
           <w:ilvl w:val="2"/>
-          <w:numId w:val="47"/>
+          <w:numId w:val="5"/>
         </w:numPr>
       </w:pPr>
       <w:r>
@@ -1803,7 +1731,7 @@
       <w:pPr>
         <w:numPr>
           <w:ilvl w:val="3"/>
-          <w:numId w:val="47"/>
+          <w:numId w:val="5"/>
         </w:numPr>
       </w:pPr>
       <w:r>
@@ -1814,7 +1742,7 @@
       <w:pPr>
         <w:numPr>
           <w:ilvl w:val="3"/>
-          <w:numId w:val="47"/>
+          <w:numId w:val="5"/>
         </w:numPr>
       </w:pPr>
       <w:r>
@@ -1825,7 +1753,7 @@
       <w:pPr>
         <w:numPr>
           <w:ilvl w:val="0"/>
-          <w:numId w:val="47"/>
+          <w:numId w:val="5"/>
         </w:numPr>
       </w:pPr>
       <w:r>
@@ -1842,7 +1770,7 @@
         <w:pStyle w:val="ListParagraph"/>
         <w:numPr>
           <w:ilvl w:val="4"/>
-          <w:numId w:val="55"/>
+          <w:numId w:val="10"/>
         </w:numPr>
         <w:ind w:left="1276"/>
       </w:pPr>
@@ -1863,7 +1791,7 @@
         <w:pStyle w:val="ListParagraph"/>
         <w:numPr>
           <w:ilvl w:val="4"/>
-          <w:numId w:val="55"/>
+          <w:numId w:val="10"/>
         </w:numPr>
         <w:ind w:left="1276"/>
       </w:pPr>
@@ -1876,7 +1804,7 @@
         <w:pStyle w:val="ListParagraph"/>
         <w:numPr>
           <w:ilvl w:val="4"/>
-          <w:numId w:val="55"/>
+          <w:numId w:val="10"/>
         </w:numPr>
         <w:ind w:left="1276"/>
       </w:pPr>
@@ -1889,7 +1817,7 @@
         <w:pStyle w:val="ListParagraph"/>
         <w:numPr>
           <w:ilvl w:val="4"/>
-          <w:numId w:val="55"/>
+          <w:numId w:val="10"/>
         </w:numPr>
         <w:ind w:left="1276"/>
       </w:pPr>
@@ -1902,7 +1830,7 @@
         <w:pStyle w:val="ListParagraph"/>
         <w:numPr>
           <w:ilvl w:val="4"/>
-          <w:numId w:val="55"/>
+          <w:numId w:val="10"/>
         </w:numPr>
         <w:ind w:left="1276"/>
       </w:pPr>
@@ -1923,7 +1851,7 @@
         <w:pStyle w:val="ListParagraph"/>
         <w:numPr>
           <w:ilvl w:val="4"/>
-          <w:numId w:val="55"/>
+          <w:numId w:val="10"/>
         </w:numPr>
         <w:ind w:left="1276"/>
       </w:pPr>
@@ -1949,21 +1877,572 @@
     <w:p>
       <w:pPr>
         <w:rPr>
-          <w:lang w:val="en-US" w:eastAsia="en-NZ"/>
-        </w:rPr>
-      </w:pPr>
-      <w:r>
-        <w:rPr>
-          <w:lang w:val="en-US" w:eastAsia="en-NZ"/>
-        </w:rPr>
-        <w:t>Write user stories for that business process</w:t>
-      </w:r>
-      <w:r>
-        <w:rPr>
-          <w:lang w:val="en-US" w:eastAsia="en-NZ"/>
-        </w:rPr>
-        <w:t xml:space="preserve"> including supporting business processes (e.g. data set up, configuration)</w:t>
-      </w:r>
+          <w:b/>
+          <w:bCs/>
+          <w:sz w:val="22"/>
+          <w:szCs w:val="24"/>
+        </w:rPr>
+      </w:pPr>
+      <w:r>
+        <w:rPr>
+          <w:b/>
+          <w:bCs/>
+          <w:sz w:val="22"/>
+          <w:szCs w:val="24"/>
+        </w:rPr>
+        <w:t>3.4.1 User Registration</w:t>
+      </w:r>
+    </w:p>
+    <w:p>
+      <w:pPr>
+        <w:rPr>
+          <w:lang w:val="en-US" w:eastAsia="en-NZ"/>
+        </w:rPr>
+      </w:pPr>
+      <w:r>
+        <w:rPr>
+          <w:lang w:val="en-US" w:eastAsia="en-NZ"/>
+        </w:rPr>
+        <w:t>I want to be able to register as a new user with my</w:t>
+      </w:r>
+      <w:r>
+        <w:rPr>
+          <w:lang w:val="en-US" w:eastAsia="en-NZ"/>
+        </w:rPr>
+        <w:t>:</w:t>
+      </w:r>
+    </w:p>
+    <w:p>
+      <w:pPr>
+        <w:pStyle w:val="ListParagraph"/>
+        <w:numPr>
+          <w:ilvl w:val="0"/>
+          <w:numId w:val="11"/>
+        </w:numPr>
+      </w:pPr>
+      <w:r>
+        <w:t>First Name</w:t>
+      </w:r>
+    </w:p>
+    <w:p>
+      <w:pPr>
+        <w:pStyle w:val="ListParagraph"/>
+        <w:numPr>
+          <w:ilvl w:val="0"/>
+          <w:numId w:val="11"/>
+        </w:numPr>
+      </w:pPr>
+      <w:r>
+        <w:t>Last Name</w:t>
+      </w:r>
+    </w:p>
+    <w:p>
+      <w:pPr>
+        <w:pStyle w:val="ListParagraph"/>
+        <w:numPr>
+          <w:ilvl w:val="0"/>
+          <w:numId w:val="11"/>
+        </w:numPr>
+      </w:pPr>
+      <w:r>
+        <w:t>Email Address</w:t>
+      </w:r>
+    </w:p>
+    <w:p>
+      <w:pPr>
+        <w:pStyle w:val="ListParagraph"/>
+        <w:numPr>
+          <w:ilvl w:val="0"/>
+          <w:numId w:val="11"/>
+        </w:numPr>
+      </w:pPr>
+      <w:r>
+        <w:t>Phone Number</w:t>
+      </w:r>
+    </w:p>
+    <w:p>
+      <w:pPr>
+        <w:pStyle w:val="ListParagraph"/>
+        <w:numPr>
+          <w:ilvl w:val="0"/>
+          <w:numId w:val="11"/>
+        </w:numPr>
+      </w:pPr>
+      <w:r>
+        <w:t>Address</w:t>
+      </w:r>
+    </w:p>
+    <w:p>
+      <w:pPr>
+        <w:pStyle w:val="ListParagraph"/>
+        <w:numPr>
+          <w:ilvl w:val="0"/>
+          <w:numId w:val="11"/>
+        </w:numPr>
+      </w:pPr>
+      <w:r>
+        <w:t>Payment Information</w:t>
+      </w:r>
+    </w:p>
+    <w:p>
+      <w:pPr>
+        <w:pStyle w:val="ListParagraph"/>
+        <w:numPr>
+          <w:ilvl w:val="0"/>
+          <w:numId w:val="11"/>
+        </w:numPr>
+      </w:pPr>
+      <w:r>
+        <w:t>Password</w:t>
+      </w:r>
+    </w:p>
+    <w:p>
+      <w:pPr>
+        <w:rPr>
+          <w:lang w:val="en-US" w:eastAsia="en-NZ"/>
+        </w:rPr>
+      </w:pPr>
+      <w:r>
+        <w:rPr>
+          <w:lang w:val="en-US" w:eastAsia="en-NZ"/>
+        </w:rPr>
+        <w:t>So</w:t>
+      </w:r>
+      <w:r>
+        <w:rPr>
+          <w:lang w:val="en-US" w:eastAsia="en-NZ"/>
+        </w:rPr>
+        <w:t xml:space="preserve"> that I can start writing reviews of eateries</w:t>
+      </w:r>
+      <w:r>
+        <w:rPr>
+          <w:lang w:val="en-US" w:eastAsia="en-NZ"/>
+        </w:rPr>
+        <w:t xml:space="preserve"> and restaurants</w:t>
+      </w:r>
+      <w:r>
+        <w:rPr>
+          <w:lang w:val="en-US" w:eastAsia="en-NZ"/>
+        </w:rPr>
+        <w:t>.</w:t>
+      </w:r>
+      <w:r>
+        <w:rPr>
+          <w:lang w:val="en-US" w:eastAsia="en-NZ"/>
+        </w:rPr>
+        <w:t xml:space="preserve"> </w:t>
+      </w:r>
+    </w:p>
+    <w:p>
+      <w:pPr>
+        <w:rPr>
+          <w:b/>
+          <w:bCs/>
+          <w:sz w:val="22"/>
+          <w:szCs w:val="24"/>
+          <w:lang w:val="en-US" w:eastAsia="en-NZ"/>
+        </w:rPr>
+      </w:pPr>
+      <w:r>
+        <w:rPr>
+          <w:b/>
+          <w:bCs/>
+          <w:sz w:val="22"/>
+          <w:szCs w:val="24"/>
+          <w:lang w:val="en-US" w:eastAsia="en-NZ"/>
+        </w:rPr>
+        <w:t>3.4.2 Login and account</w:t>
+      </w:r>
+    </w:p>
+    <w:p>
+      <w:pPr>
+        <w:rPr>
+          <w:lang w:val="en-US" w:eastAsia="en-NZ"/>
+        </w:rPr>
+      </w:pPr>
+      <w:r>
+        <w:rPr>
+          <w:lang w:val="en-US" w:eastAsia="en-NZ"/>
+        </w:rPr>
+        <w:t xml:space="preserve">As a registered user, I want to be able to access my account and </w:t>
+      </w:r>
+      <w:r>
+        <w:rPr>
+          <w:lang w:val="en-US" w:eastAsia="en-NZ"/>
+        </w:rPr>
+        <w:t>old</w:t>
+      </w:r>
+      <w:r>
+        <w:rPr>
+          <w:lang w:val="en-US" w:eastAsia="en-NZ"/>
+        </w:rPr>
+        <w:t xml:space="preserve"> reviews by logging in with my email and password.</w:t>
+      </w:r>
+    </w:p>
+    <w:p>
+      <w:pPr>
+        <w:rPr>
+          <w:lang w:val="en-US" w:eastAsia="en-NZ"/>
+        </w:rPr>
+      </w:pPr>
+      <w:r>
+        <w:rPr>
+          <w:lang w:val="en-US" w:eastAsia="en-NZ"/>
+        </w:rPr>
+        <w:t>I want to be able to modify my information, read my reviews, and track my activity on the site from my profile page.</w:t>
+      </w:r>
+    </w:p>
+    <w:p>
+      <w:pPr>
+        <w:rPr>
+          <w:b/>
+          <w:bCs/>
+          <w:sz w:val="22"/>
+          <w:szCs w:val="24"/>
+          <w:lang w:val="en-US" w:eastAsia="en-NZ"/>
+        </w:rPr>
+      </w:pPr>
+      <w:r>
+        <w:rPr>
+          <w:b/>
+          <w:bCs/>
+          <w:sz w:val="22"/>
+          <w:szCs w:val="24"/>
+          <w:lang w:val="en-US" w:eastAsia="en-NZ"/>
+        </w:rPr>
+        <w:t>3.4.</w:t>
+      </w:r>
+      <w:r>
+        <w:rPr>
+          <w:b/>
+          <w:bCs/>
+          <w:sz w:val="22"/>
+          <w:szCs w:val="24"/>
+          <w:lang w:val="en-US" w:eastAsia="en-NZ"/>
+        </w:rPr>
+        <w:t>3</w:t>
+      </w:r>
+      <w:r>
+        <w:rPr>
+          <w:b/>
+          <w:bCs/>
+          <w:sz w:val="22"/>
+          <w:szCs w:val="24"/>
+          <w:lang w:val="en-US" w:eastAsia="en-NZ"/>
+        </w:rPr>
+        <w:t xml:space="preserve"> </w:t>
+      </w:r>
+      <w:r>
+        <w:rPr>
+          <w:b/>
+          <w:bCs/>
+          <w:sz w:val="22"/>
+          <w:szCs w:val="24"/>
+          <w:lang w:val="en-US" w:eastAsia="en-NZ"/>
+        </w:rPr>
+        <w:t>Restaurant Owner Registration</w:t>
+      </w:r>
+    </w:p>
+    <w:p>
+      <w:pPr>
+        <w:rPr>
+          <w:lang w:val="en-US" w:eastAsia="en-NZ"/>
+        </w:rPr>
+      </w:pPr>
+      <w:r>
+        <w:rPr>
+          <w:lang w:val="en-US" w:eastAsia="en-NZ"/>
+        </w:rPr>
+        <w:t>I want to be able to register my restaurant and offer information about it, such as its name, address, and menu.</w:t>
+      </w:r>
+    </w:p>
+    <w:p>
+      <w:pPr>
+        <w:rPr>
+          <w:b/>
+          <w:bCs/>
+          <w:sz w:val="22"/>
+          <w:szCs w:val="24"/>
+          <w:lang w:val="en-US" w:eastAsia="en-NZ"/>
+        </w:rPr>
+      </w:pPr>
+      <w:r>
+        <w:rPr>
+          <w:b/>
+          <w:bCs/>
+          <w:sz w:val="22"/>
+          <w:szCs w:val="24"/>
+          <w:lang w:val="en-US" w:eastAsia="en-NZ"/>
+        </w:rPr>
+        <w:t>3.4.</w:t>
+      </w:r>
+      <w:r>
+        <w:rPr>
+          <w:b/>
+          <w:bCs/>
+          <w:sz w:val="22"/>
+          <w:szCs w:val="24"/>
+          <w:lang w:val="en-US" w:eastAsia="en-NZ"/>
+        </w:rPr>
+        <w:t>4</w:t>
+      </w:r>
+      <w:r>
+        <w:rPr>
+          <w:b/>
+          <w:bCs/>
+          <w:sz w:val="22"/>
+          <w:szCs w:val="24"/>
+          <w:lang w:val="en-US" w:eastAsia="en-NZ"/>
+        </w:rPr>
+        <w:t xml:space="preserve"> </w:t>
+      </w:r>
+      <w:r>
+        <w:rPr>
+          <w:b/>
+          <w:bCs/>
+          <w:sz w:val="22"/>
+          <w:szCs w:val="24"/>
+          <w:lang w:val="en-US" w:eastAsia="en-NZ"/>
+        </w:rPr>
+        <w:t>Restaurant Details</w:t>
+      </w:r>
+    </w:p>
+    <w:p>
+      <w:pPr>
+        <w:rPr>
+          <w:lang w:val="en-US" w:eastAsia="en-NZ"/>
+        </w:rPr>
+      </w:pPr>
+      <w:r>
+        <w:rPr>
+          <w:lang w:val="en-US" w:eastAsia="en-NZ"/>
+        </w:rPr>
+        <w:t xml:space="preserve">In order to assess a restaurant's quality, I as a user want to see the average rating based on </w:t>
+      </w:r>
+      <w:r>
+        <w:rPr>
+          <w:lang w:val="en-US" w:eastAsia="en-NZ"/>
+        </w:rPr>
+        <w:t xml:space="preserve">other </w:t>
+      </w:r>
+      <w:r>
+        <w:rPr>
+          <w:lang w:val="en-US" w:eastAsia="en-NZ"/>
+        </w:rPr>
+        <w:t>customer ratings</w:t>
+      </w:r>
+      <w:r>
+        <w:rPr>
+          <w:lang w:val="en-US" w:eastAsia="en-NZ"/>
+        </w:rPr>
+        <w:t xml:space="preserve"> as well as their menu and products.</w:t>
+      </w:r>
+    </w:p>
+    <w:p>
+      <w:pPr>
+        <w:rPr>
+          <w:b/>
+          <w:bCs/>
+          <w:sz w:val="22"/>
+          <w:szCs w:val="24"/>
+          <w:lang w:val="en-US" w:eastAsia="en-NZ"/>
+        </w:rPr>
+      </w:pPr>
+      <w:r>
+        <w:rPr>
+          <w:b/>
+          <w:bCs/>
+          <w:sz w:val="22"/>
+          <w:szCs w:val="24"/>
+          <w:lang w:val="en-US" w:eastAsia="en-NZ"/>
+        </w:rPr>
+        <w:t>3.4.</w:t>
+      </w:r>
+      <w:r>
+        <w:rPr>
+          <w:b/>
+          <w:bCs/>
+          <w:sz w:val="22"/>
+          <w:szCs w:val="24"/>
+          <w:lang w:val="en-US" w:eastAsia="en-NZ"/>
+        </w:rPr>
+        <w:t>5</w:t>
+      </w:r>
+      <w:r>
+        <w:rPr>
+          <w:b/>
+          <w:bCs/>
+          <w:sz w:val="22"/>
+          <w:szCs w:val="24"/>
+          <w:lang w:val="en-US" w:eastAsia="en-NZ"/>
+        </w:rPr>
+        <w:t xml:space="preserve"> </w:t>
+      </w:r>
+      <w:r>
+        <w:rPr>
+          <w:b/>
+          <w:bCs/>
+          <w:sz w:val="22"/>
+          <w:szCs w:val="24"/>
+          <w:lang w:val="en-US" w:eastAsia="en-NZ"/>
+        </w:rPr>
+        <w:t>Leave a Review</w:t>
+      </w:r>
+    </w:p>
+    <w:p>
+      <w:pPr>
+        <w:rPr>
+          <w:lang w:val="en-US" w:eastAsia="en-NZ"/>
+        </w:rPr>
+      </w:pPr>
+      <w:r>
+        <w:rPr>
+          <w:lang w:val="en-US" w:eastAsia="en-NZ"/>
+        </w:rPr>
+        <w:t>As a logged-in user, I want to write a review for a restaurant, including rating it and adding comments, to share my dining experience</w:t>
+      </w:r>
+    </w:p>
+    <w:p>
+      <w:pPr>
+        <w:rPr>
+          <w:b/>
+          <w:bCs/>
+          <w:sz w:val="22"/>
+          <w:szCs w:val="24"/>
+          <w:lang w:val="en-US" w:eastAsia="en-NZ"/>
+        </w:rPr>
+      </w:pPr>
+      <w:r>
+        <w:rPr>
+          <w:b/>
+          <w:bCs/>
+          <w:sz w:val="22"/>
+          <w:szCs w:val="24"/>
+          <w:lang w:val="en-US" w:eastAsia="en-NZ"/>
+        </w:rPr>
+        <w:t>3.4.</w:t>
+      </w:r>
+      <w:r>
+        <w:rPr>
+          <w:b/>
+          <w:bCs/>
+          <w:sz w:val="22"/>
+          <w:szCs w:val="24"/>
+          <w:lang w:val="en-US" w:eastAsia="en-NZ"/>
+        </w:rPr>
+        <w:t>6</w:t>
+      </w:r>
+      <w:r>
+        <w:rPr>
+          <w:b/>
+          <w:bCs/>
+          <w:sz w:val="22"/>
+          <w:szCs w:val="24"/>
+          <w:lang w:val="en-US" w:eastAsia="en-NZ"/>
+        </w:rPr>
+        <w:t xml:space="preserve"> </w:t>
+      </w:r>
+      <w:r>
+        <w:rPr>
+          <w:b/>
+          <w:bCs/>
+          <w:sz w:val="22"/>
+          <w:szCs w:val="24"/>
+          <w:lang w:val="en-US" w:eastAsia="en-NZ"/>
+        </w:rPr>
+        <w:t>Place order</w:t>
+      </w:r>
+    </w:p>
+    <w:p>
+      <w:pPr>
+        <w:rPr>
+          <w:lang w:val="en-US" w:eastAsia="en-NZ"/>
+        </w:rPr>
+      </w:pPr>
+      <w:r>
+        <w:rPr>
+          <w:lang w:val="en-US" w:eastAsia="en-NZ"/>
+        </w:rPr>
+        <w:t xml:space="preserve">As a logged-in user, I want to </w:t>
+      </w:r>
+      <w:r>
+        <w:rPr>
+          <w:lang w:val="en-US" w:eastAsia="en-NZ"/>
+        </w:rPr>
+        <w:t>place an order from a restaurant.</w:t>
+      </w:r>
+    </w:p>
+    <w:p>
+      <w:pPr>
+        <w:rPr>
+          <w:b/>
+          <w:bCs/>
+          <w:sz w:val="22"/>
+          <w:szCs w:val="24"/>
+          <w:lang w:val="en-US" w:eastAsia="en-NZ"/>
+        </w:rPr>
+      </w:pPr>
+      <w:r>
+        <w:rPr>
+          <w:b/>
+          <w:bCs/>
+          <w:sz w:val="22"/>
+          <w:szCs w:val="24"/>
+          <w:lang w:val="en-US" w:eastAsia="en-NZ"/>
+        </w:rPr>
+        <w:lastRenderedPageBreak/>
+        <w:t>3.4.</w:t>
+      </w:r>
+      <w:r>
+        <w:rPr>
+          <w:b/>
+          <w:bCs/>
+          <w:sz w:val="22"/>
+          <w:szCs w:val="24"/>
+          <w:lang w:val="en-US" w:eastAsia="en-NZ"/>
+        </w:rPr>
+        <w:t>7</w:t>
+      </w:r>
+      <w:r>
+        <w:rPr>
+          <w:b/>
+          <w:bCs/>
+          <w:sz w:val="22"/>
+          <w:szCs w:val="24"/>
+          <w:lang w:val="en-US" w:eastAsia="en-NZ"/>
+        </w:rPr>
+        <w:t xml:space="preserve"> </w:t>
+      </w:r>
+      <w:r>
+        <w:rPr>
+          <w:b/>
+          <w:bCs/>
+          <w:sz w:val="22"/>
+          <w:szCs w:val="24"/>
+          <w:lang w:val="en-US" w:eastAsia="en-NZ"/>
+        </w:rPr>
+        <w:t>Add restaurant to favorite list</w:t>
+      </w:r>
+    </w:p>
+    <w:p>
+      <w:pPr>
+        <w:rPr>
+          <w:lang w:val="en-US" w:eastAsia="en-NZ"/>
+        </w:rPr>
+      </w:pPr>
+      <w:r>
+        <w:rPr>
+          <w:lang w:val="en-US" w:eastAsia="en-NZ"/>
+        </w:rPr>
+        <w:t>As a logged-in user, I want to be able to add restaurants to my favorite list and browse it.</w:t>
+      </w:r>
+    </w:p>
+    <w:p>
+      <w:pPr>
+        <w:rPr>
+          <w:lang w:val="en-US" w:eastAsia="en-NZ"/>
+        </w:rPr>
+      </w:pPr>
     </w:p>
     <w:p>
       <w:pPr>
@@ -1976,13 +2455,8 @@
       <w:pPr>
         <w:pStyle w:val="Heading2"/>
       </w:pPr>
-      <w:proofErr w:type="gramStart"/>
-      <w:r>
-        <w:t>Non Functional</w:t>
-      </w:r>
-      <w:proofErr w:type="gramEnd"/>
-      <w:r>
-        <w:t xml:space="preserve"> Requirements</w:t>
+      <w:r>
+        <w:t>Non Functional Requirements</w:t>
       </w:r>
     </w:p>
     <w:p>
@@ -1995,10 +2469,826 @@
     </w:p>
     <w:p>
       <w:pPr>
+        <w:rPr>
+          <w:b/>
+          <w:bCs/>
+          <w:sz w:val="22"/>
+          <w:szCs w:val="24"/>
+          <w:lang w:val="en-US" w:eastAsia="en-NZ"/>
+        </w:rPr>
+      </w:pPr>
+      <w:r>
+        <w:rPr>
+          <w:b/>
+          <w:bCs/>
+          <w:sz w:val="22"/>
+          <w:szCs w:val="24"/>
+          <w:lang w:val="en-US" w:eastAsia="en-NZ"/>
+        </w:rPr>
+        <w:t>3.</w:t>
+      </w:r>
+      <w:r>
+        <w:rPr>
+          <w:b/>
+          <w:bCs/>
+          <w:sz w:val="22"/>
+          <w:szCs w:val="24"/>
+          <w:lang w:val="en-US" w:eastAsia="en-NZ"/>
+        </w:rPr>
+        <w:t>5.1.1</w:t>
+      </w:r>
+      <w:r>
+        <w:rPr>
+          <w:b/>
+          <w:bCs/>
+          <w:sz w:val="22"/>
+          <w:szCs w:val="24"/>
+          <w:lang w:val="en-US" w:eastAsia="en-NZ"/>
+        </w:rPr>
+        <w:t xml:space="preserve"> </w:t>
+      </w:r>
+      <w:r>
+        <w:rPr>
+          <w:b/>
+          <w:bCs/>
+          <w:sz w:val="22"/>
+          <w:szCs w:val="24"/>
+          <w:lang w:val="en-US" w:eastAsia="en-NZ"/>
+        </w:rPr>
+        <w:t>Data Encryption</w:t>
+      </w:r>
+    </w:p>
+    <w:p>
+      <w:r>
+        <w:t xml:space="preserve">The application should use https to encrypt data transmitted between the user's browser and the server in order to prevent </w:t>
+      </w:r>
+      <w:r>
+        <w:t>interception</w:t>
+      </w:r>
+      <w:r>
+        <w:t xml:space="preserve"> o</w:t>
+      </w:r>
+      <w:r>
+        <w:t>f</w:t>
+      </w:r>
+      <w:r>
+        <w:t xml:space="preserve"> sensitive data, such as login credentials and user reviews.</w:t>
+      </w:r>
+    </w:p>
+    <w:p>
+      <w:pPr>
+        <w:rPr>
+          <w:b/>
+          <w:bCs/>
+          <w:sz w:val="22"/>
+          <w:szCs w:val="24"/>
+          <w:lang w:val="en-US" w:eastAsia="en-NZ"/>
+        </w:rPr>
+      </w:pPr>
+      <w:r>
+        <w:rPr>
+          <w:b/>
+          <w:bCs/>
+          <w:sz w:val="22"/>
+          <w:szCs w:val="24"/>
+          <w:lang w:val="en-US" w:eastAsia="en-NZ"/>
+        </w:rPr>
+        <w:t>3.</w:t>
+      </w:r>
+      <w:r>
+        <w:rPr>
+          <w:b/>
+          <w:bCs/>
+          <w:sz w:val="22"/>
+          <w:szCs w:val="24"/>
+          <w:lang w:val="en-US" w:eastAsia="en-NZ"/>
+        </w:rPr>
+        <w:t>5.1.</w:t>
+      </w:r>
+      <w:r>
+        <w:rPr>
+          <w:b/>
+          <w:bCs/>
+          <w:sz w:val="22"/>
+          <w:szCs w:val="24"/>
+          <w:lang w:val="en-US" w:eastAsia="en-NZ"/>
+        </w:rPr>
+        <w:t>2</w:t>
+      </w:r>
+      <w:r>
+        <w:rPr>
+          <w:b/>
+          <w:bCs/>
+          <w:sz w:val="22"/>
+          <w:szCs w:val="24"/>
+          <w:lang w:val="en-US" w:eastAsia="en-NZ"/>
+        </w:rPr>
+        <w:t xml:space="preserve"> </w:t>
+      </w:r>
+      <w:r>
+        <w:rPr>
+          <w:b/>
+          <w:bCs/>
+          <w:sz w:val="22"/>
+          <w:szCs w:val="24"/>
+          <w:lang w:val="en-US" w:eastAsia="en-NZ"/>
+        </w:rPr>
+        <w:t>Authentication</w:t>
+      </w:r>
+    </w:p>
+    <w:p>
+      <w:r>
+        <w:t>Use secure authentication methods, such as salting and password hashing, to prevent unauthorized access to user account information</w:t>
+      </w:r>
+      <w:r>
+        <w:t>.</w:t>
+      </w:r>
+    </w:p>
+    <w:p>
+      <w:pPr>
+        <w:rPr>
+          <w:b/>
+          <w:bCs/>
+          <w:sz w:val="22"/>
+          <w:szCs w:val="24"/>
+          <w:lang w:val="en-US" w:eastAsia="en-NZ"/>
+        </w:rPr>
+      </w:pPr>
+      <w:r>
+        <w:rPr>
+          <w:b/>
+          <w:bCs/>
+          <w:sz w:val="22"/>
+          <w:szCs w:val="24"/>
+          <w:lang w:val="en-US" w:eastAsia="en-NZ"/>
+        </w:rPr>
+        <w:t>3.</w:t>
+      </w:r>
+      <w:r>
+        <w:rPr>
+          <w:b/>
+          <w:bCs/>
+          <w:sz w:val="22"/>
+          <w:szCs w:val="24"/>
+          <w:lang w:val="en-US" w:eastAsia="en-NZ"/>
+        </w:rPr>
+        <w:t>5.1.</w:t>
+      </w:r>
+      <w:r>
+        <w:rPr>
+          <w:b/>
+          <w:bCs/>
+          <w:sz w:val="22"/>
+          <w:szCs w:val="24"/>
+          <w:lang w:val="en-US" w:eastAsia="en-NZ"/>
+        </w:rPr>
+        <w:t>3</w:t>
+      </w:r>
+      <w:r>
+        <w:rPr>
+          <w:b/>
+          <w:bCs/>
+          <w:sz w:val="22"/>
+          <w:szCs w:val="24"/>
+          <w:lang w:val="en-US" w:eastAsia="en-NZ"/>
+        </w:rPr>
+        <w:t xml:space="preserve"> </w:t>
+      </w:r>
+      <w:r>
+        <w:rPr>
+          <w:b/>
+          <w:bCs/>
+          <w:sz w:val="22"/>
+          <w:szCs w:val="24"/>
+          <w:lang w:val="en-US" w:eastAsia="en-NZ"/>
+        </w:rPr>
+        <w:t>Authorization</w:t>
+      </w:r>
+    </w:p>
+    <w:p>
+      <w:r>
+        <w:t>Make sure that users can only access the information and features that are available to them based on their roles and permissions by enforcing proper authorization checks</w:t>
+      </w:r>
+      <w:r>
+        <w:t>.</w:t>
+      </w:r>
+    </w:p>
+    <w:p>
+      <w:pPr>
+        <w:rPr>
+          <w:b/>
+          <w:bCs/>
+          <w:sz w:val="22"/>
+          <w:szCs w:val="24"/>
+          <w:lang w:val="en-US" w:eastAsia="en-NZ"/>
+        </w:rPr>
+      </w:pPr>
+      <w:r>
+        <w:rPr>
+          <w:b/>
+          <w:bCs/>
+          <w:sz w:val="22"/>
+          <w:szCs w:val="24"/>
+          <w:lang w:val="en-US" w:eastAsia="en-NZ"/>
+        </w:rPr>
+        <w:t>3.</w:t>
+      </w:r>
+      <w:r>
+        <w:rPr>
+          <w:b/>
+          <w:bCs/>
+          <w:sz w:val="22"/>
+          <w:szCs w:val="24"/>
+          <w:lang w:val="en-US" w:eastAsia="en-NZ"/>
+        </w:rPr>
+        <w:t>5.1.</w:t>
+      </w:r>
+      <w:r>
+        <w:rPr>
+          <w:b/>
+          <w:bCs/>
+          <w:sz w:val="22"/>
+          <w:szCs w:val="24"/>
+          <w:lang w:val="en-US" w:eastAsia="en-NZ"/>
+        </w:rPr>
+        <w:t>4 Database Backup</w:t>
+      </w:r>
+    </w:p>
+    <w:p>
+      <w:r>
+        <w:t>To ensure data recovery in the event of system failures or data breaches, the application's database should be backed up daily or weekly.</w:t>
+      </w:r>
+    </w:p>
+    <w:p>
+      <w:pPr>
+        <w:rPr>
+          <w:b/>
+          <w:bCs/>
+          <w:sz w:val="22"/>
+          <w:szCs w:val="24"/>
+          <w:lang w:val="en-US" w:eastAsia="en-NZ"/>
+        </w:rPr>
+      </w:pPr>
+      <w:r>
+        <w:rPr>
+          <w:b/>
+          <w:bCs/>
+          <w:sz w:val="22"/>
+          <w:szCs w:val="24"/>
+          <w:lang w:val="en-US" w:eastAsia="en-NZ"/>
+        </w:rPr>
+        <w:t>3.</w:t>
+      </w:r>
+      <w:r>
+        <w:rPr>
+          <w:b/>
+          <w:bCs/>
+          <w:sz w:val="22"/>
+          <w:szCs w:val="24"/>
+          <w:lang w:val="en-US" w:eastAsia="en-NZ"/>
+        </w:rPr>
+        <w:t xml:space="preserve">5.1.4 </w:t>
+      </w:r>
+      <w:r>
+        <w:rPr>
+          <w:b/>
+          <w:bCs/>
+          <w:sz w:val="22"/>
+          <w:szCs w:val="24"/>
+          <w:lang w:val="en-US" w:eastAsia="en-NZ"/>
+        </w:rPr>
+        <w:t>Users Privacy</w:t>
+      </w:r>
+    </w:p>
+    <w:p>
+      <w:r>
+        <w:t>Provide users with access to their personal data and the option to delete their accounts in order to comply with data protection laws</w:t>
+      </w:r>
+      <w:r>
+        <w:t xml:space="preserve">. </w:t>
+      </w:r>
+    </w:p>
+    <w:p>
+      <w:pPr>
         <w:pStyle w:val="Heading3"/>
       </w:pPr>
       <w:r>
         <w:t>Other quality requirements</w:t>
+      </w:r>
+    </w:p>
+    <w:p>
+      <w:pPr>
+        <w:rPr>
+          <w:b/>
+          <w:bCs/>
+          <w:sz w:val="22"/>
+          <w:szCs w:val="24"/>
+          <w:lang w:val="en-US" w:eastAsia="en-NZ"/>
+        </w:rPr>
+      </w:pPr>
+      <w:r>
+        <w:rPr>
+          <w:b/>
+          <w:bCs/>
+          <w:sz w:val="22"/>
+          <w:szCs w:val="24"/>
+          <w:lang w:val="en-US" w:eastAsia="en-NZ"/>
+        </w:rPr>
+        <w:t>3.</w:t>
+      </w:r>
+      <w:r>
+        <w:rPr>
+          <w:b/>
+          <w:bCs/>
+          <w:sz w:val="22"/>
+          <w:szCs w:val="24"/>
+          <w:lang w:val="en-US" w:eastAsia="en-NZ"/>
+        </w:rPr>
+        <w:t>5.</w:t>
+      </w:r>
+      <w:r>
+        <w:rPr>
+          <w:b/>
+          <w:bCs/>
+          <w:sz w:val="22"/>
+          <w:szCs w:val="24"/>
+          <w:lang w:val="en-US" w:eastAsia="en-NZ"/>
+        </w:rPr>
+        <w:t>2</w:t>
+      </w:r>
+      <w:r>
+        <w:rPr>
+          <w:b/>
+          <w:bCs/>
+          <w:sz w:val="22"/>
+          <w:szCs w:val="24"/>
+          <w:lang w:val="en-US" w:eastAsia="en-NZ"/>
+        </w:rPr>
+        <w:t>.</w:t>
+      </w:r>
+      <w:r>
+        <w:rPr>
+          <w:b/>
+          <w:bCs/>
+          <w:sz w:val="22"/>
+          <w:szCs w:val="24"/>
+          <w:lang w:val="en-US" w:eastAsia="en-NZ"/>
+        </w:rPr>
+        <w:t>1</w:t>
+      </w:r>
+      <w:r>
+        <w:rPr>
+          <w:b/>
+          <w:bCs/>
+          <w:sz w:val="22"/>
+          <w:szCs w:val="24"/>
+          <w:lang w:val="en-US" w:eastAsia="en-NZ"/>
+        </w:rPr>
+        <w:t xml:space="preserve"> </w:t>
+      </w:r>
+      <w:r>
+        <w:rPr>
+          <w:b/>
+          <w:bCs/>
+          <w:sz w:val="22"/>
+          <w:szCs w:val="24"/>
+          <w:lang w:val="en-US" w:eastAsia="en-NZ"/>
+        </w:rPr>
+        <w:t>Performance</w:t>
+      </w:r>
+    </w:p>
+    <w:p>
+      <w:r>
+        <w:t>Establish performance benchmarks, such as response times for various operations (like restaurant searching or user profile loading), and make sure the application satisfies these benchmarks even during peak usage.</w:t>
+      </w:r>
+    </w:p>
+    <w:p>
+      <w:pPr>
+        <w:rPr>
+          <w:b/>
+          <w:bCs/>
+          <w:sz w:val="22"/>
+          <w:szCs w:val="24"/>
+          <w:lang w:val="en-US" w:eastAsia="en-NZ"/>
+        </w:rPr>
+      </w:pPr>
+      <w:r>
+        <w:rPr>
+          <w:b/>
+          <w:bCs/>
+          <w:sz w:val="22"/>
+          <w:szCs w:val="24"/>
+          <w:lang w:val="en-US" w:eastAsia="en-NZ"/>
+        </w:rPr>
+        <w:t>3.</w:t>
+      </w:r>
+      <w:r>
+        <w:rPr>
+          <w:b/>
+          <w:bCs/>
+          <w:sz w:val="22"/>
+          <w:szCs w:val="24"/>
+          <w:lang w:val="en-US" w:eastAsia="en-NZ"/>
+        </w:rPr>
+        <w:t>5.2.</w:t>
+      </w:r>
+      <w:r>
+        <w:rPr>
+          <w:b/>
+          <w:bCs/>
+          <w:sz w:val="22"/>
+          <w:szCs w:val="24"/>
+          <w:lang w:val="en-US" w:eastAsia="en-NZ"/>
+        </w:rPr>
+        <w:t>2</w:t>
+      </w:r>
+      <w:r>
+        <w:rPr>
+          <w:b/>
+          <w:bCs/>
+          <w:sz w:val="22"/>
+          <w:szCs w:val="24"/>
+          <w:lang w:val="en-US" w:eastAsia="en-NZ"/>
+        </w:rPr>
+        <w:t xml:space="preserve"> </w:t>
+      </w:r>
+      <w:r>
+        <w:rPr>
+          <w:b/>
+          <w:bCs/>
+          <w:sz w:val="22"/>
+          <w:szCs w:val="24"/>
+          <w:lang w:val="en-US" w:eastAsia="en-NZ"/>
+        </w:rPr>
+        <w:t>Scalability</w:t>
+      </w:r>
+    </w:p>
+    <w:p>
+      <w:r>
+        <w:t>Make sure the application can scale horizontally (by adding more servers) or vertically (by upgrading server resources) to handle an increasing number of users, restaurants, and reviews.</w:t>
+      </w:r>
+    </w:p>
+    <w:p>
+      <w:pPr>
+        <w:rPr>
+          <w:b/>
+          <w:bCs/>
+          <w:sz w:val="22"/>
+          <w:szCs w:val="24"/>
+          <w:lang w:val="en-US" w:eastAsia="en-NZ"/>
+        </w:rPr>
+      </w:pPr>
+      <w:r>
+        <w:rPr>
+          <w:b/>
+          <w:bCs/>
+          <w:sz w:val="22"/>
+          <w:szCs w:val="24"/>
+          <w:lang w:val="en-US" w:eastAsia="en-NZ"/>
+        </w:rPr>
+        <w:t>3.</w:t>
+      </w:r>
+      <w:r>
+        <w:rPr>
+          <w:b/>
+          <w:bCs/>
+          <w:sz w:val="22"/>
+          <w:szCs w:val="24"/>
+          <w:lang w:val="en-US" w:eastAsia="en-NZ"/>
+        </w:rPr>
+        <w:t>5.2.</w:t>
+      </w:r>
+      <w:r>
+        <w:rPr>
+          <w:b/>
+          <w:bCs/>
+          <w:sz w:val="22"/>
+          <w:szCs w:val="24"/>
+          <w:lang w:val="en-US" w:eastAsia="en-NZ"/>
+        </w:rPr>
+        <w:t>3</w:t>
+      </w:r>
+      <w:r>
+        <w:rPr>
+          <w:b/>
+          <w:bCs/>
+          <w:sz w:val="22"/>
+          <w:szCs w:val="24"/>
+          <w:lang w:val="en-US" w:eastAsia="en-NZ"/>
+        </w:rPr>
+        <w:t xml:space="preserve"> </w:t>
+      </w:r>
+      <w:r>
+        <w:rPr>
+          <w:b/>
+          <w:bCs/>
+          <w:sz w:val="22"/>
+          <w:szCs w:val="24"/>
+          <w:lang w:val="en-US" w:eastAsia="en-NZ"/>
+        </w:rPr>
+        <w:t>Usability</w:t>
+      </w:r>
+    </w:p>
+    <w:p>
+      <w:r>
+        <w:t>To make sure the user interface is simple and easy to use, conduct usability tests and user testing, and based on the results, make the necessary adjustments</w:t>
+      </w:r>
+      <w:r>
+        <w:t>.</w:t>
+      </w:r>
+    </w:p>
+    <w:p>
+      <w:pPr>
+        <w:rPr>
+          <w:b/>
+          <w:bCs/>
+          <w:sz w:val="22"/>
+          <w:szCs w:val="24"/>
+          <w:lang w:val="en-US" w:eastAsia="en-NZ"/>
+        </w:rPr>
+      </w:pPr>
+      <w:r>
+        <w:rPr>
+          <w:b/>
+          <w:bCs/>
+          <w:sz w:val="22"/>
+          <w:szCs w:val="24"/>
+          <w:lang w:val="en-US" w:eastAsia="en-NZ"/>
+        </w:rPr>
+        <w:t>3.</w:t>
+      </w:r>
+      <w:r>
+        <w:rPr>
+          <w:b/>
+          <w:bCs/>
+          <w:sz w:val="22"/>
+          <w:szCs w:val="24"/>
+          <w:lang w:val="en-US" w:eastAsia="en-NZ"/>
+        </w:rPr>
+        <w:t>5.2.</w:t>
+      </w:r>
+      <w:r>
+        <w:rPr>
+          <w:b/>
+          <w:bCs/>
+          <w:sz w:val="22"/>
+          <w:szCs w:val="24"/>
+          <w:lang w:val="en-US" w:eastAsia="en-NZ"/>
+        </w:rPr>
+        <w:t>4</w:t>
+      </w:r>
+      <w:r>
+        <w:rPr>
+          <w:b/>
+          <w:bCs/>
+          <w:sz w:val="22"/>
+          <w:szCs w:val="24"/>
+          <w:lang w:val="en-US" w:eastAsia="en-NZ"/>
+        </w:rPr>
+        <w:t xml:space="preserve"> </w:t>
+      </w:r>
+      <w:r>
+        <w:rPr>
+          <w:b/>
+          <w:bCs/>
+          <w:sz w:val="22"/>
+          <w:szCs w:val="24"/>
+          <w:lang w:val="en-US" w:eastAsia="en-NZ"/>
+        </w:rPr>
+        <w:t>Accessibility</w:t>
+      </w:r>
+    </w:p>
+    <w:p>
+      <w:r>
+        <w:t>Make sure the web application complies with accessibility standards like the WCAG (web content accessibility guidelines) and is usable by people with disabilities.</w:t>
+      </w:r>
+    </w:p>
+    <w:p>
+      <w:pPr>
+        <w:rPr>
+          <w:b/>
+          <w:bCs/>
+          <w:sz w:val="22"/>
+          <w:szCs w:val="24"/>
+          <w:lang w:val="en-US" w:eastAsia="en-NZ"/>
+        </w:rPr>
+      </w:pPr>
+      <w:r>
+        <w:rPr>
+          <w:b/>
+          <w:bCs/>
+          <w:sz w:val="22"/>
+          <w:szCs w:val="24"/>
+          <w:lang w:val="en-US" w:eastAsia="en-NZ"/>
+        </w:rPr>
+        <w:t>3.</w:t>
+      </w:r>
+      <w:r>
+        <w:rPr>
+          <w:b/>
+          <w:bCs/>
+          <w:sz w:val="22"/>
+          <w:szCs w:val="24"/>
+          <w:lang w:val="en-US" w:eastAsia="en-NZ"/>
+        </w:rPr>
+        <w:t>5.2.</w:t>
+      </w:r>
+      <w:r>
+        <w:rPr>
+          <w:b/>
+          <w:bCs/>
+          <w:sz w:val="22"/>
+          <w:szCs w:val="24"/>
+          <w:lang w:val="en-US" w:eastAsia="en-NZ"/>
+        </w:rPr>
+        <w:t>5</w:t>
+      </w:r>
+      <w:r>
+        <w:rPr>
+          <w:b/>
+          <w:bCs/>
+          <w:sz w:val="22"/>
+          <w:szCs w:val="24"/>
+          <w:lang w:val="en-US" w:eastAsia="en-NZ"/>
+        </w:rPr>
+        <w:t xml:space="preserve"> </w:t>
+      </w:r>
+      <w:r>
+        <w:rPr>
+          <w:b/>
+          <w:bCs/>
+          <w:sz w:val="22"/>
+          <w:szCs w:val="24"/>
+          <w:lang w:val="en-US" w:eastAsia="en-NZ"/>
+        </w:rPr>
+        <w:t>Maintenance</w:t>
+      </w:r>
+    </w:p>
+    <w:p>
+      <w:r>
+        <w:lastRenderedPageBreak/>
+        <w:t>To make the codebase maintainable by future developers and to promote collaboration within your development team, enforce coding standards and documentation best practices.</w:t>
+      </w:r>
+    </w:p>
+    <w:p>
+      <w:pPr>
+        <w:rPr>
+          <w:b/>
+          <w:bCs/>
+          <w:sz w:val="22"/>
+          <w:szCs w:val="24"/>
+          <w:lang w:val="en-US" w:eastAsia="en-NZ"/>
+        </w:rPr>
+      </w:pPr>
+      <w:r>
+        <w:rPr>
+          <w:b/>
+          <w:bCs/>
+          <w:sz w:val="22"/>
+          <w:szCs w:val="24"/>
+          <w:lang w:val="en-US" w:eastAsia="en-NZ"/>
+        </w:rPr>
+        <w:t>3.</w:t>
+      </w:r>
+      <w:r>
+        <w:rPr>
+          <w:b/>
+          <w:bCs/>
+          <w:sz w:val="22"/>
+          <w:szCs w:val="24"/>
+          <w:lang w:val="en-US" w:eastAsia="en-NZ"/>
+        </w:rPr>
+        <w:t>5.2.</w:t>
+      </w:r>
+      <w:r>
+        <w:rPr>
+          <w:b/>
+          <w:bCs/>
+          <w:sz w:val="22"/>
+          <w:szCs w:val="24"/>
+          <w:lang w:val="en-US" w:eastAsia="en-NZ"/>
+        </w:rPr>
+        <w:t>6 Availability</w:t>
+      </w:r>
+    </w:p>
+    <w:p>
+      <w:r>
+        <w:t>Make sure the application is highly available, reliable, and provides redundancy in case of server failures to reduce downtime.</w:t>
+      </w:r>
+    </w:p>
+    <w:p>
+      <w:pPr>
+        <w:rPr>
+          <w:b/>
+          <w:bCs/>
+          <w:sz w:val="22"/>
+          <w:szCs w:val="24"/>
+          <w:lang w:val="en-US" w:eastAsia="en-NZ"/>
+        </w:rPr>
+      </w:pPr>
+      <w:r>
+        <w:rPr>
+          <w:b/>
+          <w:bCs/>
+          <w:sz w:val="22"/>
+          <w:szCs w:val="24"/>
+          <w:lang w:val="en-US" w:eastAsia="en-NZ"/>
+        </w:rPr>
+        <w:t>3.</w:t>
+      </w:r>
+      <w:r>
+        <w:rPr>
+          <w:b/>
+          <w:bCs/>
+          <w:sz w:val="22"/>
+          <w:szCs w:val="24"/>
+          <w:lang w:val="en-US" w:eastAsia="en-NZ"/>
+        </w:rPr>
+        <w:t>5.2.</w:t>
+      </w:r>
+      <w:r>
+        <w:rPr>
+          <w:b/>
+          <w:bCs/>
+          <w:sz w:val="22"/>
+          <w:szCs w:val="24"/>
+          <w:lang w:val="en-US" w:eastAsia="en-NZ"/>
+        </w:rPr>
+        <w:t>7 Testing</w:t>
+      </w:r>
+    </w:p>
+    <w:p>
+      <w:r>
+        <w:t>Establish testing specifications, such as unit tests, integration tests, and user acceptance tests, to guarantee the accuracy and dependability of the application</w:t>
+      </w:r>
+      <w:r>
+        <w:t>.</w:t>
+      </w:r>
+    </w:p>
+    <w:p>
+      <w:pPr>
+        <w:rPr>
+          <w:b/>
+          <w:bCs/>
+          <w:sz w:val="22"/>
+          <w:szCs w:val="24"/>
+          <w:lang w:val="en-US" w:eastAsia="en-NZ"/>
+        </w:rPr>
+      </w:pPr>
+      <w:r>
+        <w:rPr>
+          <w:b/>
+          <w:bCs/>
+          <w:sz w:val="22"/>
+          <w:szCs w:val="24"/>
+          <w:lang w:val="en-US" w:eastAsia="en-NZ"/>
+        </w:rPr>
+        <w:t>3.</w:t>
+      </w:r>
+      <w:r>
+        <w:rPr>
+          <w:b/>
+          <w:bCs/>
+          <w:sz w:val="22"/>
+          <w:szCs w:val="24"/>
+          <w:lang w:val="en-US" w:eastAsia="en-NZ"/>
+        </w:rPr>
+        <w:t>5.2.</w:t>
+      </w:r>
+      <w:r>
+        <w:rPr>
+          <w:b/>
+          <w:bCs/>
+          <w:sz w:val="22"/>
+          <w:szCs w:val="24"/>
+          <w:lang w:val="en-US" w:eastAsia="en-NZ"/>
+        </w:rPr>
+        <w:t>8</w:t>
+      </w:r>
+      <w:r>
+        <w:rPr>
+          <w:b/>
+          <w:bCs/>
+          <w:sz w:val="22"/>
+          <w:szCs w:val="24"/>
+          <w:lang w:val="en-US" w:eastAsia="en-NZ"/>
+        </w:rPr>
+        <w:t xml:space="preserve"> </w:t>
+      </w:r>
+      <w:r>
+        <w:rPr>
+          <w:b/>
+          <w:bCs/>
+          <w:sz w:val="22"/>
+          <w:szCs w:val="24"/>
+          <w:lang w:val="en-US" w:eastAsia="en-NZ"/>
+        </w:rPr>
+        <w:t>Scalability</w:t>
+      </w:r>
+    </w:p>
+    <w:p>
+      <w:r>
+        <w:t>Define the scalability of the application as the user base expands. Provisions for load balancing, database sharing, and caching techniques may be included in this.</w:t>
       </w:r>
     </w:p>
     <w:p/>
@@ -3047,89 +4337,116 @@
     </w:lvl>
   </w:abstractNum>
   <w:abstractNum w:abstractNumId="5" w15:restartNumberingAfterBreak="0">
-    <w:nsid w:val="276D4429"/>
+    <w:nsid w:val="21520033"/>
     <w:multiLevelType w:val="hybridMultilevel"/>
-    <w:tmpl w:val="BA02753A"/>
-    <w:lvl w:ilvl="0" w:tplc="9DAC400C">
-      <w:start w:val="1"/>
-      <w:numFmt w:val="decimal"/>
-      <w:lvlText w:val="%1."/>
+    <w:tmpl w:val="A260DD38"/>
+    <w:lvl w:ilvl="0" w:tplc="08090001">
+      <w:start w:val="1"/>
+      <w:numFmt w:val="bullet"/>
+      <w:lvlText w:val=""/>
       <w:lvlJc w:val="left"/>
       <w:pPr>
         <w:ind w:left="720" w:hanging="360"/>
       </w:pPr>
-    </w:lvl>
-    <w:lvl w:ilvl="1" w:tplc="14090019" w:tentative="1">
-      <w:start w:val="1"/>
-      <w:numFmt w:val="lowerLetter"/>
-      <w:lvlText w:val="%2."/>
+      <w:rPr>
+        <w:rFonts w:ascii="Symbol" w:hAnsi="Symbol" w:hint="default"/>
+      </w:rPr>
+    </w:lvl>
+    <w:lvl w:ilvl="1" w:tplc="08090003" w:tentative="1">
+      <w:start w:val="1"/>
+      <w:numFmt w:val="bullet"/>
+      <w:lvlText w:val="o"/>
       <w:lvlJc w:val="left"/>
       <w:pPr>
         <w:ind w:left="1440" w:hanging="360"/>
       </w:pPr>
-    </w:lvl>
-    <w:lvl w:ilvl="2" w:tplc="1409001B" w:tentative="1">
-      <w:start w:val="1"/>
-      <w:numFmt w:val="lowerRoman"/>
-      <w:lvlText w:val="%3."/>
-      <w:lvlJc w:val="right"/>
-      <w:pPr>
-        <w:ind w:left="2160" w:hanging="180"/>
-      </w:pPr>
-    </w:lvl>
-    <w:lvl w:ilvl="3" w:tplc="1409000F" w:tentative="1">
-      <w:start w:val="1"/>
-      <w:numFmt w:val="decimal"/>
-      <w:lvlText w:val="%4."/>
+      <w:rPr>
+        <w:rFonts w:ascii="Courier New" w:hAnsi="Courier New" w:cs="Courier New" w:hint="default"/>
+      </w:rPr>
+    </w:lvl>
+    <w:lvl w:ilvl="2" w:tplc="08090005" w:tentative="1">
+      <w:start w:val="1"/>
+      <w:numFmt w:val="bullet"/>
+      <w:lvlText w:val=""/>
+      <w:lvlJc w:val="left"/>
+      <w:pPr>
+        <w:ind w:left="2160" w:hanging="360"/>
+      </w:pPr>
+      <w:rPr>
+        <w:rFonts w:ascii="Wingdings" w:hAnsi="Wingdings" w:hint="default"/>
+      </w:rPr>
+    </w:lvl>
+    <w:lvl w:ilvl="3" w:tplc="08090001" w:tentative="1">
+      <w:start w:val="1"/>
+      <w:numFmt w:val="bullet"/>
+      <w:lvlText w:val=""/>
       <w:lvlJc w:val="left"/>
       <w:pPr>
         <w:ind w:left="2880" w:hanging="360"/>
       </w:pPr>
-    </w:lvl>
-    <w:lvl w:ilvl="4" w:tplc="14090019" w:tentative="1">
-      <w:start w:val="1"/>
-      <w:numFmt w:val="lowerLetter"/>
-      <w:lvlText w:val="%5."/>
+      <w:rPr>
+        <w:rFonts w:ascii="Symbol" w:hAnsi="Symbol" w:hint="default"/>
+      </w:rPr>
+    </w:lvl>
+    <w:lvl w:ilvl="4" w:tplc="08090003" w:tentative="1">
+      <w:start w:val="1"/>
+      <w:numFmt w:val="bullet"/>
+      <w:lvlText w:val="o"/>
       <w:lvlJc w:val="left"/>
       <w:pPr>
         <w:ind w:left="3600" w:hanging="360"/>
       </w:pPr>
-    </w:lvl>
-    <w:lvl w:ilvl="5" w:tplc="1409001B" w:tentative="1">
-      <w:start w:val="1"/>
-      <w:numFmt w:val="lowerRoman"/>
-      <w:lvlText w:val="%6."/>
-      <w:lvlJc w:val="right"/>
-      <w:pPr>
-        <w:ind w:left="4320" w:hanging="180"/>
-      </w:pPr>
-    </w:lvl>
-    <w:lvl w:ilvl="6" w:tplc="1409000F" w:tentative="1">
-      <w:start w:val="1"/>
-      <w:numFmt w:val="decimal"/>
-      <w:lvlText w:val="%7."/>
+      <w:rPr>
+        <w:rFonts w:ascii="Courier New" w:hAnsi="Courier New" w:cs="Courier New" w:hint="default"/>
+      </w:rPr>
+    </w:lvl>
+    <w:lvl w:ilvl="5" w:tplc="08090005" w:tentative="1">
+      <w:start w:val="1"/>
+      <w:numFmt w:val="bullet"/>
+      <w:lvlText w:val=""/>
+      <w:lvlJc w:val="left"/>
+      <w:pPr>
+        <w:ind w:left="4320" w:hanging="360"/>
+      </w:pPr>
+      <w:rPr>
+        <w:rFonts w:ascii="Wingdings" w:hAnsi="Wingdings" w:hint="default"/>
+      </w:rPr>
+    </w:lvl>
+    <w:lvl w:ilvl="6" w:tplc="08090001" w:tentative="1">
+      <w:start w:val="1"/>
+      <w:numFmt w:val="bullet"/>
+      <w:lvlText w:val=""/>
       <w:lvlJc w:val="left"/>
       <w:pPr>
         <w:ind w:left="5040" w:hanging="360"/>
       </w:pPr>
-    </w:lvl>
-    <w:lvl w:ilvl="7" w:tplc="14090019" w:tentative="1">
-      <w:start w:val="1"/>
-      <w:numFmt w:val="lowerLetter"/>
-      <w:lvlText w:val="%8."/>
+      <w:rPr>
+        <w:rFonts w:ascii="Symbol" w:hAnsi="Symbol" w:hint="default"/>
+      </w:rPr>
+    </w:lvl>
+    <w:lvl w:ilvl="7" w:tplc="08090003" w:tentative="1">
+      <w:start w:val="1"/>
+      <w:numFmt w:val="bullet"/>
+      <w:lvlText w:val="o"/>
       <w:lvlJc w:val="left"/>
       <w:pPr>
         <w:ind w:left="5760" w:hanging="360"/>
       </w:pPr>
-    </w:lvl>
-    <w:lvl w:ilvl="8" w:tplc="1409001B" w:tentative="1">
-      <w:start w:val="1"/>
-      <w:numFmt w:val="lowerRoman"/>
-      <w:lvlText w:val="%9."/>
-      <w:lvlJc w:val="right"/>
-      <w:pPr>
-        <w:ind w:left="6480" w:hanging="180"/>
-      </w:pPr>
+      <w:rPr>
+        <w:rFonts w:ascii="Courier New" w:hAnsi="Courier New" w:cs="Courier New" w:hint="default"/>
+      </w:rPr>
+    </w:lvl>
+    <w:lvl w:ilvl="8" w:tplc="08090005" w:tentative="1">
+      <w:start w:val="1"/>
+      <w:numFmt w:val="bullet"/>
+      <w:lvlText w:val=""/>
+      <w:lvlJc w:val="left"/>
+      <w:pPr>
+        <w:ind w:left="6480" w:hanging="360"/>
+      </w:pPr>
+      <w:rPr>
+        <w:rFonts w:ascii="Wingdings" w:hAnsi="Wingdings" w:hint="default"/>
+      </w:rPr>
     </w:lvl>
   </w:abstractNum>
   <w:abstractNum w:abstractNumId="6" w15:restartNumberingAfterBreak="0">
@@ -3246,9 +4563,9 @@
     </w:lvl>
   </w:abstractNum>
   <w:abstractNum w:abstractNumId="7" w15:restartNumberingAfterBreak="0">
-    <w:nsid w:val="339A482B"/>
+    <w:nsid w:val="35BD4BF8"/>
     <w:multiLevelType w:val="multilevel"/>
-    <w:tmpl w:val="DBD073A8"/>
+    <w:tmpl w:val="352EB130"/>
     <w:lvl w:ilvl="0">
       <w:start w:val="1"/>
       <w:numFmt w:val="decimal"/>
@@ -3293,7 +4610,7 @@
         <w:sz w:val="20"/>
       </w:rPr>
     </w:lvl>
-    <w:lvl w:ilvl="3" w:tentative="1">
+    <w:lvl w:ilvl="3">
       <w:start w:val="1"/>
       <w:numFmt w:val="decimal"/>
       <w:lvlText w:val="%4."/>
@@ -3305,17 +4622,17 @@
         <w:ind w:left="2880" w:hanging="360"/>
       </w:pPr>
     </w:lvl>
-    <w:lvl w:ilvl="4" w:tentative="1">
-      <w:start w:val="1"/>
-      <w:numFmt w:val="decimal"/>
-      <w:lvlText w:val="%5."/>
-      <w:lvlJc w:val="left"/>
-      <w:pPr>
-        <w:tabs>
-          <w:tab w:val="num" w:pos="3600"/>
-        </w:tabs>
+    <w:lvl w:ilvl="4">
+      <w:start w:val="1"/>
+      <w:numFmt w:val="bullet"/>
+      <w:lvlText w:val=""/>
+      <w:lvlJc w:val="left"/>
+      <w:pPr>
         <w:ind w:left="3600" w:hanging="360"/>
       </w:pPr>
+      <w:rPr>
+        <w:rFonts w:ascii="Symbol" w:hAnsi="Symbol" w:hint="default"/>
+      </w:rPr>
     </w:lvl>
     <w:lvl w:ilvl="5" w:tentative="1">
       <w:start w:val="1"/>
@@ -3367,127 +4684,6 @@
     </w:lvl>
   </w:abstractNum>
   <w:abstractNum w:abstractNumId="8" w15:restartNumberingAfterBreak="0">
-    <w:nsid w:val="35BD4BF8"/>
-    <w:multiLevelType w:val="multilevel"/>
-    <w:tmpl w:val="352EB130"/>
-    <w:lvl w:ilvl="0">
-      <w:start w:val="1"/>
-      <w:numFmt w:val="decimal"/>
-      <w:lvlText w:val="%1."/>
-      <w:lvlJc w:val="left"/>
-      <w:pPr>
-        <w:tabs>
-          <w:tab w:val="num" w:pos="720"/>
-        </w:tabs>
-        <w:ind w:left="720" w:hanging="360"/>
-      </w:pPr>
-    </w:lvl>
-    <w:lvl w:ilvl="1">
-      <w:start w:val="1"/>
-      <w:numFmt w:val="bullet"/>
-      <w:lvlText w:val=""/>
-      <w:lvlJc w:val="left"/>
-      <w:pPr>
-        <w:tabs>
-          <w:tab w:val="num" w:pos="1440"/>
-        </w:tabs>
-        <w:ind w:left="1440" w:hanging="360"/>
-      </w:pPr>
-      <w:rPr>
-        <w:rFonts w:ascii="Symbol" w:hAnsi="Symbol" w:hint="default"/>
-        <w:sz w:val="20"/>
-      </w:rPr>
-    </w:lvl>
-    <w:lvl w:ilvl="2">
-      <w:start w:val="1"/>
-      <w:numFmt w:val="bullet"/>
-      <w:lvlText w:val=""/>
-      <w:lvlJc w:val="left"/>
-      <w:pPr>
-        <w:tabs>
-          <w:tab w:val="num" w:pos="2160"/>
-        </w:tabs>
-        <w:ind w:left="2160" w:hanging="360"/>
-      </w:pPr>
-      <w:rPr>
-        <w:rFonts w:ascii="Symbol" w:hAnsi="Symbol" w:hint="default"/>
-        <w:sz w:val="20"/>
-      </w:rPr>
-    </w:lvl>
-    <w:lvl w:ilvl="3">
-      <w:start w:val="1"/>
-      <w:numFmt w:val="decimal"/>
-      <w:lvlText w:val="%4."/>
-      <w:lvlJc w:val="left"/>
-      <w:pPr>
-        <w:tabs>
-          <w:tab w:val="num" w:pos="2880"/>
-        </w:tabs>
-        <w:ind w:left="2880" w:hanging="360"/>
-      </w:pPr>
-    </w:lvl>
-    <w:lvl w:ilvl="4">
-      <w:start w:val="1"/>
-      <w:numFmt w:val="bullet"/>
-      <w:lvlText w:val=""/>
-      <w:lvlJc w:val="left"/>
-      <w:pPr>
-        <w:ind w:left="3600" w:hanging="360"/>
-      </w:pPr>
-      <w:rPr>
-        <w:rFonts w:ascii="Symbol" w:hAnsi="Symbol" w:hint="default"/>
-      </w:rPr>
-    </w:lvl>
-    <w:lvl w:ilvl="5" w:tentative="1">
-      <w:start w:val="1"/>
-      <w:numFmt w:val="decimal"/>
-      <w:lvlText w:val="%6."/>
-      <w:lvlJc w:val="left"/>
-      <w:pPr>
-        <w:tabs>
-          <w:tab w:val="num" w:pos="4320"/>
-        </w:tabs>
-        <w:ind w:left="4320" w:hanging="360"/>
-      </w:pPr>
-    </w:lvl>
-    <w:lvl w:ilvl="6" w:tentative="1">
-      <w:start w:val="1"/>
-      <w:numFmt w:val="decimal"/>
-      <w:lvlText w:val="%7."/>
-      <w:lvlJc w:val="left"/>
-      <w:pPr>
-        <w:tabs>
-          <w:tab w:val="num" w:pos="5040"/>
-        </w:tabs>
-        <w:ind w:left="5040" w:hanging="360"/>
-      </w:pPr>
-    </w:lvl>
-    <w:lvl w:ilvl="7" w:tentative="1">
-      <w:start w:val="1"/>
-      <w:numFmt w:val="decimal"/>
-      <w:lvlText w:val="%8."/>
-      <w:lvlJc w:val="left"/>
-      <w:pPr>
-        <w:tabs>
-          <w:tab w:val="num" w:pos="5760"/>
-        </w:tabs>
-        <w:ind w:left="5760" w:hanging="360"/>
-      </w:pPr>
-    </w:lvl>
-    <w:lvl w:ilvl="8" w:tentative="1">
-      <w:start w:val="1"/>
-      <w:numFmt w:val="decimal"/>
-      <w:lvlText w:val="%9."/>
-      <w:lvlJc w:val="left"/>
-      <w:pPr>
-        <w:tabs>
-          <w:tab w:val="num" w:pos="6480"/>
-        </w:tabs>
-        <w:ind w:left="6480" w:hanging="360"/>
-      </w:pPr>
-    </w:lvl>
-  </w:abstractNum>
-  <w:abstractNum w:abstractNumId="9" w15:restartNumberingAfterBreak="0">
     <w:nsid w:val="3972064C"/>
     <w:multiLevelType w:val="hybridMultilevel"/>
     <w:tmpl w:val="8626DDAC"/>
@@ -3576,327 +4772,7 @@
       </w:pPr>
     </w:lvl>
   </w:abstractNum>
-  <w:abstractNum w:abstractNumId="10" w15:restartNumberingAfterBreak="0">
-    <w:nsid w:val="3EB574A0"/>
-    <w:multiLevelType w:val="hybridMultilevel"/>
-    <w:tmpl w:val="5B3C8FF2"/>
-    <w:lvl w:ilvl="0" w:tplc="A8D0ACEE">
-      <w:start w:val="1"/>
-      <w:numFmt w:val="decimal"/>
-      <w:lvlText w:val="%1."/>
-      <w:lvlJc w:val="left"/>
-      <w:pPr>
-        <w:ind w:left="360" w:hanging="360"/>
-      </w:pPr>
-    </w:lvl>
-    <w:lvl w:ilvl="1" w:tplc="14090019" w:tentative="1">
-      <w:start w:val="1"/>
-      <w:numFmt w:val="lowerLetter"/>
-      <w:lvlText w:val="%2."/>
-      <w:lvlJc w:val="left"/>
-      <w:pPr>
-        <w:ind w:left="1080" w:hanging="360"/>
-      </w:pPr>
-    </w:lvl>
-    <w:lvl w:ilvl="2" w:tplc="1409001B" w:tentative="1">
-      <w:start w:val="1"/>
-      <w:numFmt w:val="lowerRoman"/>
-      <w:lvlText w:val="%3."/>
-      <w:lvlJc w:val="right"/>
-      <w:pPr>
-        <w:ind w:left="1800" w:hanging="180"/>
-      </w:pPr>
-    </w:lvl>
-    <w:lvl w:ilvl="3" w:tplc="1409000F" w:tentative="1">
-      <w:start w:val="1"/>
-      <w:numFmt w:val="decimal"/>
-      <w:lvlText w:val="%4."/>
-      <w:lvlJc w:val="left"/>
-      <w:pPr>
-        <w:ind w:left="2520" w:hanging="360"/>
-      </w:pPr>
-    </w:lvl>
-    <w:lvl w:ilvl="4" w:tplc="14090019" w:tentative="1">
-      <w:start w:val="1"/>
-      <w:numFmt w:val="lowerLetter"/>
-      <w:lvlText w:val="%5."/>
-      <w:lvlJc w:val="left"/>
-      <w:pPr>
-        <w:ind w:left="3240" w:hanging="360"/>
-      </w:pPr>
-    </w:lvl>
-    <w:lvl w:ilvl="5" w:tplc="1409001B" w:tentative="1">
-      <w:start w:val="1"/>
-      <w:numFmt w:val="lowerRoman"/>
-      <w:lvlText w:val="%6."/>
-      <w:lvlJc w:val="right"/>
-      <w:pPr>
-        <w:ind w:left="3960" w:hanging="180"/>
-      </w:pPr>
-    </w:lvl>
-    <w:lvl w:ilvl="6" w:tplc="1409000F" w:tentative="1">
-      <w:start w:val="1"/>
-      <w:numFmt w:val="decimal"/>
-      <w:lvlText w:val="%7."/>
-      <w:lvlJc w:val="left"/>
-      <w:pPr>
-        <w:ind w:left="4680" w:hanging="360"/>
-      </w:pPr>
-    </w:lvl>
-    <w:lvl w:ilvl="7" w:tplc="14090019" w:tentative="1">
-      <w:start w:val="1"/>
-      <w:numFmt w:val="lowerLetter"/>
-      <w:lvlText w:val="%8."/>
-      <w:lvlJc w:val="left"/>
-      <w:pPr>
-        <w:ind w:left="5400" w:hanging="360"/>
-      </w:pPr>
-    </w:lvl>
-    <w:lvl w:ilvl="8" w:tplc="1409001B" w:tentative="1">
-      <w:start w:val="1"/>
-      <w:numFmt w:val="lowerRoman"/>
-      <w:lvlText w:val="%9."/>
-      <w:lvlJc w:val="right"/>
-      <w:pPr>
-        <w:ind w:left="6120" w:hanging="180"/>
-      </w:pPr>
-    </w:lvl>
-  </w:abstractNum>
-  <w:abstractNum w:abstractNumId="11" w15:restartNumberingAfterBreak="0">
-    <w:nsid w:val="43A01B54"/>
-    <w:multiLevelType w:val="multilevel"/>
-    <w:tmpl w:val="8ABA85F0"/>
-    <w:lvl w:ilvl="0">
-      <w:start w:val="1"/>
-      <w:numFmt w:val="decimal"/>
-      <w:lvlText w:val="%1."/>
-      <w:lvlJc w:val="left"/>
-      <w:pPr>
-        <w:tabs>
-          <w:tab w:val="num" w:pos="720"/>
-        </w:tabs>
-        <w:ind w:left="720" w:hanging="360"/>
-      </w:pPr>
-    </w:lvl>
-    <w:lvl w:ilvl="1">
-      <w:start w:val="1"/>
-      <w:numFmt w:val="bullet"/>
-      <w:lvlText w:val=""/>
-      <w:lvlJc w:val="left"/>
-      <w:pPr>
-        <w:tabs>
-          <w:tab w:val="num" w:pos="1440"/>
-        </w:tabs>
-        <w:ind w:left="1440" w:hanging="360"/>
-      </w:pPr>
-      <w:rPr>
-        <w:rFonts w:ascii="Symbol" w:hAnsi="Symbol" w:hint="default"/>
-        <w:sz w:val="20"/>
-      </w:rPr>
-    </w:lvl>
-    <w:lvl w:ilvl="2">
-      <w:start w:val="1"/>
-      <w:numFmt w:val="bullet"/>
-      <w:lvlText w:val=""/>
-      <w:lvlJc w:val="left"/>
-      <w:pPr>
-        <w:tabs>
-          <w:tab w:val="num" w:pos="2160"/>
-        </w:tabs>
-        <w:ind w:left="2160" w:hanging="360"/>
-      </w:pPr>
-      <w:rPr>
-        <w:rFonts w:ascii="Symbol" w:hAnsi="Symbol" w:hint="default"/>
-        <w:sz w:val="20"/>
-      </w:rPr>
-    </w:lvl>
-    <w:lvl w:ilvl="3">
-      <w:start w:val="1"/>
-      <w:numFmt w:val="decimal"/>
-      <w:lvlText w:val="%4."/>
-      <w:lvlJc w:val="left"/>
-      <w:pPr>
-        <w:tabs>
-          <w:tab w:val="num" w:pos="2880"/>
-        </w:tabs>
-        <w:ind w:left="2880" w:hanging="360"/>
-      </w:pPr>
-    </w:lvl>
-    <w:lvl w:ilvl="4">
-      <w:start w:val="1"/>
-      <w:numFmt w:val="lowerLetter"/>
-      <w:lvlText w:val="%5."/>
-      <w:lvlJc w:val="left"/>
-      <w:pPr>
-        <w:ind w:left="3600" w:hanging="360"/>
-      </w:pPr>
-      <w:rPr>
-        <w:rFonts w:hint="default"/>
-      </w:rPr>
-    </w:lvl>
-    <w:lvl w:ilvl="5" w:tentative="1">
-      <w:start w:val="1"/>
-      <w:numFmt w:val="decimal"/>
-      <w:lvlText w:val="%6."/>
-      <w:lvlJc w:val="left"/>
-      <w:pPr>
-        <w:tabs>
-          <w:tab w:val="num" w:pos="4320"/>
-        </w:tabs>
-        <w:ind w:left="4320" w:hanging="360"/>
-      </w:pPr>
-    </w:lvl>
-    <w:lvl w:ilvl="6" w:tentative="1">
-      <w:start w:val="1"/>
-      <w:numFmt w:val="decimal"/>
-      <w:lvlText w:val="%7."/>
-      <w:lvlJc w:val="left"/>
-      <w:pPr>
-        <w:tabs>
-          <w:tab w:val="num" w:pos="5040"/>
-        </w:tabs>
-        <w:ind w:left="5040" w:hanging="360"/>
-      </w:pPr>
-    </w:lvl>
-    <w:lvl w:ilvl="7" w:tentative="1">
-      <w:start w:val="1"/>
-      <w:numFmt w:val="decimal"/>
-      <w:lvlText w:val="%8."/>
-      <w:lvlJc w:val="left"/>
-      <w:pPr>
-        <w:tabs>
-          <w:tab w:val="num" w:pos="5760"/>
-        </w:tabs>
-        <w:ind w:left="5760" w:hanging="360"/>
-      </w:pPr>
-    </w:lvl>
-    <w:lvl w:ilvl="8" w:tentative="1">
-      <w:start w:val="1"/>
-      <w:numFmt w:val="decimal"/>
-      <w:lvlText w:val="%9."/>
-      <w:lvlJc w:val="left"/>
-      <w:pPr>
-        <w:tabs>
-          <w:tab w:val="num" w:pos="6480"/>
-        </w:tabs>
-        <w:ind w:left="6480" w:hanging="360"/>
-      </w:pPr>
-    </w:lvl>
-  </w:abstractNum>
-  <w:abstractNum w:abstractNumId="12" w15:restartNumberingAfterBreak="0">
-    <w:nsid w:val="50D363C6"/>
-    <w:multiLevelType w:val="hybridMultilevel"/>
-    <w:tmpl w:val="F8E05CE8"/>
-    <w:lvl w:ilvl="0" w:tplc="14090001">
-      <w:start w:val="1"/>
-      <w:numFmt w:val="bullet"/>
-      <w:lvlText w:val=""/>
-      <w:lvlJc w:val="left"/>
-      <w:pPr>
-        <w:ind w:left="2160" w:hanging="360"/>
-      </w:pPr>
-      <w:rPr>
-        <w:rFonts w:ascii="Symbol" w:hAnsi="Symbol" w:hint="default"/>
-      </w:rPr>
-    </w:lvl>
-    <w:lvl w:ilvl="1" w:tplc="14090003" w:tentative="1">
-      <w:start w:val="1"/>
-      <w:numFmt w:val="bullet"/>
-      <w:lvlText w:val="o"/>
-      <w:lvlJc w:val="left"/>
-      <w:pPr>
-        <w:ind w:left="2880" w:hanging="360"/>
-      </w:pPr>
-      <w:rPr>
-        <w:rFonts w:ascii="Courier New" w:hAnsi="Courier New" w:cs="Courier New" w:hint="default"/>
-      </w:rPr>
-    </w:lvl>
-    <w:lvl w:ilvl="2" w:tplc="14090005" w:tentative="1">
-      <w:start w:val="1"/>
-      <w:numFmt w:val="bullet"/>
-      <w:lvlText w:val=""/>
-      <w:lvlJc w:val="left"/>
-      <w:pPr>
-        <w:ind w:left="3600" w:hanging="360"/>
-      </w:pPr>
-      <w:rPr>
-        <w:rFonts w:ascii="Wingdings" w:hAnsi="Wingdings" w:hint="default"/>
-      </w:rPr>
-    </w:lvl>
-    <w:lvl w:ilvl="3" w:tplc="14090001" w:tentative="1">
-      <w:start w:val="1"/>
-      <w:numFmt w:val="bullet"/>
-      <w:lvlText w:val=""/>
-      <w:lvlJc w:val="left"/>
-      <w:pPr>
-        <w:ind w:left="4320" w:hanging="360"/>
-      </w:pPr>
-      <w:rPr>
-        <w:rFonts w:ascii="Symbol" w:hAnsi="Symbol" w:hint="default"/>
-      </w:rPr>
-    </w:lvl>
-    <w:lvl w:ilvl="4" w:tplc="14090003" w:tentative="1">
-      <w:start w:val="1"/>
-      <w:numFmt w:val="bullet"/>
-      <w:lvlText w:val="o"/>
-      <w:lvlJc w:val="left"/>
-      <w:pPr>
-        <w:ind w:left="5040" w:hanging="360"/>
-      </w:pPr>
-      <w:rPr>
-        <w:rFonts w:ascii="Courier New" w:hAnsi="Courier New" w:cs="Courier New" w:hint="default"/>
-      </w:rPr>
-    </w:lvl>
-    <w:lvl w:ilvl="5" w:tplc="14090005" w:tentative="1">
-      <w:start w:val="1"/>
-      <w:numFmt w:val="bullet"/>
-      <w:lvlText w:val=""/>
-      <w:lvlJc w:val="left"/>
-      <w:pPr>
-        <w:ind w:left="5760" w:hanging="360"/>
-      </w:pPr>
-      <w:rPr>
-        <w:rFonts w:ascii="Wingdings" w:hAnsi="Wingdings" w:hint="default"/>
-      </w:rPr>
-    </w:lvl>
-    <w:lvl w:ilvl="6" w:tplc="14090001" w:tentative="1">
-      <w:start w:val="1"/>
-      <w:numFmt w:val="bullet"/>
-      <w:lvlText w:val=""/>
-      <w:lvlJc w:val="left"/>
-      <w:pPr>
-        <w:ind w:left="6480" w:hanging="360"/>
-      </w:pPr>
-      <w:rPr>
-        <w:rFonts w:ascii="Symbol" w:hAnsi="Symbol" w:hint="default"/>
-      </w:rPr>
-    </w:lvl>
-    <w:lvl w:ilvl="7" w:tplc="14090003" w:tentative="1">
-      <w:start w:val="1"/>
-      <w:numFmt w:val="bullet"/>
-      <w:lvlText w:val="o"/>
-      <w:lvlJc w:val="left"/>
-      <w:pPr>
-        <w:ind w:left="7200" w:hanging="360"/>
-      </w:pPr>
-      <w:rPr>
-        <w:rFonts w:ascii="Courier New" w:hAnsi="Courier New" w:cs="Courier New" w:hint="default"/>
-      </w:rPr>
-    </w:lvl>
-    <w:lvl w:ilvl="8" w:tplc="14090005" w:tentative="1">
-      <w:start w:val="1"/>
-      <w:numFmt w:val="bullet"/>
-      <w:lvlText w:val=""/>
-      <w:lvlJc w:val="left"/>
-      <w:pPr>
-        <w:ind w:left="7920" w:hanging="360"/>
-      </w:pPr>
-      <w:rPr>
-        <w:rFonts w:ascii="Wingdings" w:hAnsi="Wingdings" w:hint="default"/>
-      </w:rPr>
-    </w:lvl>
-  </w:abstractNum>
-  <w:abstractNum w:abstractNumId="13" w15:restartNumberingAfterBreak="0">
+  <w:abstractNum w:abstractNumId="9" w15:restartNumberingAfterBreak="0">
     <w:nsid w:val="706355CA"/>
     <w:multiLevelType w:val="hybridMultilevel"/>
     <w:tmpl w:val="E8F807B2"/>
@@ -4012,168 +4888,37 @@
   <w:num w:numId="1" w16cid:durableId="1032993004">
     <w:abstractNumId w:val="1"/>
   </w:num>
-  <w:num w:numId="2" w16cid:durableId="837841429">
-    <w:abstractNumId w:val="10"/>
+  <w:num w:numId="2" w16cid:durableId="1910115039">
+    <w:abstractNumId w:val="2"/>
   </w:num>
-  <w:num w:numId="3" w16cid:durableId="695882978">
+  <w:num w:numId="3" w16cid:durableId="1870875331">
+    <w:abstractNumId w:val="2"/>
+  </w:num>
+  <w:num w:numId="4" w16cid:durableId="1955092959">
+    <w:abstractNumId w:val="0"/>
+  </w:num>
+  <w:num w:numId="5" w16cid:durableId="580985481">
+    <w:abstractNumId w:val="4"/>
+  </w:num>
+  <w:num w:numId="6" w16cid:durableId="1903246926">
+    <w:abstractNumId w:val="8"/>
+  </w:num>
+  <w:num w:numId="7" w16cid:durableId="983267753">
+    <w:abstractNumId w:val="6"/>
+  </w:num>
+  <w:num w:numId="8" w16cid:durableId="1999267669">
+    <w:abstractNumId w:val="9"/>
+  </w:num>
+  <w:num w:numId="9" w16cid:durableId="979459442">
+    <w:abstractNumId w:val="3"/>
+  </w:num>
+  <w:num w:numId="10" w16cid:durableId="935291057">
+    <w:abstractNumId w:val="7"/>
+  </w:num>
+  <w:num w:numId="11" w16cid:durableId="851143063">
     <w:abstractNumId w:val="5"/>
   </w:num>
-  <w:num w:numId="4" w16cid:durableId="1910115039">
-    <w:abstractNumId w:val="2"/>
-  </w:num>
-  <w:num w:numId="5" w16cid:durableId="843323152">
-    <w:abstractNumId w:val="2"/>
-  </w:num>
-  <w:num w:numId="6" w16cid:durableId="1647128410">
-    <w:abstractNumId w:val="2"/>
-  </w:num>
-  <w:num w:numId="7" w16cid:durableId="1756437912">
-    <w:abstractNumId w:val="2"/>
-  </w:num>
-  <w:num w:numId="8" w16cid:durableId="1419866399">
-    <w:abstractNumId w:val="2"/>
-  </w:num>
-  <w:num w:numId="9" w16cid:durableId="1073046481">
-    <w:abstractNumId w:val="2"/>
-  </w:num>
-  <w:num w:numId="10" w16cid:durableId="895699845">
-    <w:abstractNumId w:val="2"/>
-  </w:num>
-  <w:num w:numId="11" w16cid:durableId="254630968">
-    <w:abstractNumId w:val="2"/>
-  </w:num>
-  <w:num w:numId="12" w16cid:durableId="86465154">
-    <w:abstractNumId w:val="2"/>
-  </w:num>
-  <w:num w:numId="13" w16cid:durableId="1326126454">
-    <w:abstractNumId w:val="2"/>
-  </w:num>
-  <w:num w:numId="14" w16cid:durableId="1539002512">
-    <w:abstractNumId w:val="2"/>
-  </w:num>
-  <w:num w:numId="15" w16cid:durableId="959337546">
-    <w:abstractNumId w:val="2"/>
-  </w:num>
-  <w:num w:numId="16" w16cid:durableId="327563383">
-    <w:abstractNumId w:val="2"/>
-  </w:num>
-  <w:num w:numId="17" w16cid:durableId="1941066456">
-    <w:abstractNumId w:val="2"/>
-  </w:num>
-  <w:num w:numId="18" w16cid:durableId="2119062891">
-    <w:abstractNumId w:val="2"/>
-  </w:num>
-  <w:num w:numId="19" w16cid:durableId="1047416043">
-    <w:abstractNumId w:val="2"/>
-  </w:num>
-  <w:num w:numId="20" w16cid:durableId="1948347508">
-    <w:abstractNumId w:val="2"/>
-  </w:num>
-  <w:num w:numId="21" w16cid:durableId="312832119">
-    <w:abstractNumId w:val="2"/>
-  </w:num>
-  <w:num w:numId="22" w16cid:durableId="649098436">
-    <w:abstractNumId w:val="2"/>
-  </w:num>
-  <w:num w:numId="23" w16cid:durableId="1804620496">
-    <w:abstractNumId w:val="2"/>
-  </w:num>
-  <w:num w:numId="24" w16cid:durableId="1792362503">
-    <w:abstractNumId w:val="2"/>
-  </w:num>
-  <w:num w:numId="25" w16cid:durableId="2039311252">
-    <w:abstractNumId w:val="2"/>
-  </w:num>
-  <w:num w:numId="26" w16cid:durableId="1073432517">
-    <w:abstractNumId w:val="2"/>
-  </w:num>
-  <w:num w:numId="27" w16cid:durableId="1683044382">
-    <w:abstractNumId w:val="2"/>
-  </w:num>
-  <w:num w:numId="28" w16cid:durableId="167523198">
-    <w:abstractNumId w:val="2"/>
-  </w:num>
-  <w:num w:numId="29" w16cid:durableId="1573081755">
-    <w:abstractNumId w:val="2"/>
-  </w:num>
-  <w:num w:numId="30" w16cid:durableId="1643192066">
-    <w:abstractNumId w:val="2"/>
-  </w:num>
-  <w:num w:numId="31" w16cid:durableId="1410270067">
-    <w:abstractNumId w:val="2"/>
-  </w:num>
-  <w:num w:numId="32" w16cid:durableId="874587089">
-    <w:abstractNumId w:val="2"/>
-  </w:num>
-  <w:num w:numId="33" w16cid:durableId="1870875331">
-    <w:abstractNumId w:val="2"/>
-  </w:num>
-  <w:num w:numId="34" w16cid:durableId="97876779">
-    <w:abstractNumId w:val="2"/>
-  </w:num>
-  <w:num w:numId="35" w16cid:durableId="142820455">
-    <w:abstractNumId w:val="2"/>
-  </w:num>
-  <w:num w:numId="36" w16cid:durableId="1763260484">
-    <w:abstractNumId w:val="2"/>
-  </w:num>
-  <w:num w:numId="37" w16cid:durableId="1156459945">
-    <w:abstractNumId w:val="2"/>
-  </w:num>
-  <w:num w:numId="38" w16cid:durableId="1306546651">
-    <w:abstractNumId w:val="2"/>
-  </w:num>
-  <w:num w:numId="39" w16cid:durableId="2133788316">
-    <w:abstractNumId w:val="2"/>
-  </w:num>
-  <w:num w:numId="40" w16cid:durableId="516234364">
-    <w:abstractNumId w:val="2"/>
-  </w:num>
-  <w:num w:numId="41" w16cid:durableId="1519081156">
-    <w:abstractNumId w:val="2"/>
-  </w:num>
-  <w:num w:numId="42" w16cid:durableId="174418214">
-    <w:abstractNumId w:val="2"/>
-  </w:num>
-  <w:num w:numId="43" w16cid:durableId="406806589">
-    <w:abstractNumId w:val="2"/>
-  </w:num>
-  <w:num w:numId="44" w16cid:durableId="1394280543">
-    <w:abstractNumId w:val="2"/>
-  </w:num>
-  <w:num w:numId="45" w16cid:durableId="572199332">
-    <w:abstractNumId w:val="2"/>
-  </w:num>
-  <w:num w:numId="46" w16cid:durableId="1955092959">
-    <w:abstractNumId w:val="0"/>
-  </w:num>
-  <w:num w:numId="47" w16cid:durableId="580985481">
-    <w:abstractNumId w:val="4"/>
-  </w:num>
-  <w:num w:numId="48" w16cid:durableId="1458374794">
-    <w:abstractNumId w:val="7"/>
-  </w:num>
-  <w:num w:numId="49" w16cid:durableId="1903246926">
-    <w:abstractNumId w:val="9"/>
-  </w:num>
-  <w:num w:numId="50" w16cid:durableId="790635096">
-    <w:abstractNumId w:val="12"/>
-  </w:num>
-  <w:num w:numId="51" w16cid:durableId="983267753">
-    <w:abstractNumId w:val="6"/>
-  </w:num>
-  <w:num w:numId="52" w16cid:durableId="1999267669">
-    <w:abstractNumId w:val="13"/>
-  </w:num>
-  <w:num w:numId="53" w16cid:durableId="979459442">
-    <w:abstractNumId w:val="3"/>
-  </w:num>
-  <w:num w:numId="54" w16cid:durableId="1557354603">
-    <w:abstractNumId w:val="11"/>
-  </w:num>
-  <w:num w:numId="55" w16cid:durableId="935291057">
-    <w:abstractNumId w:val="8"/>
-  </w:num>
+  <w:numIdMacAtCleanup w:val="11"/>
 </w:numbering>
 </file>
 
@@ -4575,7 +5320,7 @@
   <w:style w:type="paragraph" w:default="1" w:styleId="Normal">
     <w:name w:val="Normal"/>
     <w:qFormat/>
-    <w:rsid w:val="00110419"/>
+    <w:rsid w:val="00704CD8"/>
     <w:pPr>
       <w:spacing w:after="120" w:line="240" w:lineRule="auto"/>
     </w:pPr>
@@ -4596,7 +5341,7 @@
       <w:keepNext/>
       <w:keepLines/>
       <w:numPr>
-        <w:numId w:val="33"/>
+        <w:numId w:val="3"/>
       </w:numPr>
       <w:pBdr>
         <w:bottom w:val="single" w:sz="4" w:space="1" w:color="0F6FC6" w:themeColor="accent1"/>
@@ -4629,7 +5374,7 @@
       <w:keepLines/>
       <w:numPr>
         <w:ilvl w:val="1"/>
-        <w:numId w:val="33"/>
+        <w:numId w:val="3"/>
       </w:numPr>
       <w:spacing w:after="240"/>
       <w:ind w:left="578" w:hanging="578"/>
@@ -4659,7 +5404,7 @@
       <w:keepLines/>
       <w:numPr>
         <w:ilvl w:val="2"/>
-        <w:numId w:val="33"/>
+        <w:numId w:val="3"/>
       </w:numPr>
       <w:spacing w:after="240"/>
       <w:outlineLvl w:val="2"/>
@@ -4685,7 +5430,7 @@
       <w:keepLines/>
       <w:numPr>
         <w:ilvl w:val="3"/>
-        <w:numId w:val="33"/>
+        <w:numId w:val="3"/>
       </w:numPr>
       <w:spacing w:before="200" w:after="0"/>
       <w:outlineLvl w:val="3"/>
@@ -4714,7 +5459,7 @@
       <w:keepLines/>
       <w:numPr>
         <w:ilvl w:val="4"/>
-        <w:numId w:val="33"/>
+        <w:numId w:val="3"/>
       </w:numPr>
       <w:spacing w:before="200" w:after="0"/>
       <w:outlineLvl w:val="4"/>
@@ -4739,7 +5484,7 @@
       <w:keepLines/>
       <w:numPr>
         <w:ilvl w:val="5"/>
-        <w:numId w:val="33"/>
+        <w:numId w:val="3"/>
       </w:numPr>
       <w:spacing w:before="200" w:after="0"/>
       <w:outlineLvl w:val="5"/>
@@ -4766,7 +5511,7 @@
       <w:keepLines/>
       <w:numPr>
         <w:ilvl w:val="6"/>
-        <w:numId w:val="33"/>
+        <w:numId w:val="3"/>
       </w:numPr>
       <w:spacing w:before="200" w:after="0"/>
       <w:outlineLvl w:val="6"/>
@@ -4793,7 +5538,7 @@
       <w:keepLines/>
       <w:numPr>
         <w:ilvl w:val="7"/>
-        <w:numId w:val="33"/>
+        <w:numId w:val="3"/>
       </w:numPr>
       <w:spacing w:before="200" w:after="0"/>
       <w:outlineLvl w:val="7"/>
@@ -4820,7 +5565,7 @@
       <w:keepLines/>
       <w:numPr>
         <w:ilvl w:val="8"/>
-        <w:numId w:val="33"/>
+        <w:numId w:val="3"/>
       </w:numPr>
       <w:spacing w:before="200" w:after="0"/>
       <w:outlineLvl w:val="8"/>
@@ -4837,6 +5582,7 @@
   <w:style w:type="character" w:default="1" w:styleId="DefaultParagraphFont">
     <w:name w:val="Default Paragraph Font"/>
     <w:uiPriority w:val="1"/>
+    <w:semiHidden/>
     <w:unhideWhenUsed/>
   </w:style>
   <w:style w:type="table" w:default="1" w:styleId="TableNormal">
@@ -4903,6 +5649,7 @@
       <w:i/>
       <w:iCs/>
       <w:color w:val="000000" w:themeColor="text1"/>
+      <w:sz w:val="21"/>
     </w:rPr>
   </w:style>
   <w:style w:type="paragraph" w:customStyle="1" w:styleId="BulletedListSecondTier">
@@ -5072,6 +5819,7 @@
     <w:rPr>
       <w:rFonts w:asciiTheme="majorHAnsi" w:eastAsiaTheme="majorEastAsia" w:hAnsiTheme="majorHAnsi" w:cstheme="majorBidi"/>
       <w:color w:val="112F51" w:themeColor="text2" w:themeShade="BF"/>
+      <w:sz w:val="21"/>
     </w:rPr>
   </w:style>
   <w:style w:type="character" w:customStyle="1" w:styleId="Heading6Char">
@@ -5086,6 +5834,7 @@
       <w:i/>
       <w:iCs/>
       <w:color w:val="112F51" w:themeColor="text2" w:themeShade="BF"/>
+      <w:sz w:val="21"/>
     </w:rPr>
   </w:style>
   <w:style w:type="character" w:customStyle="1" w:styleId="Heading7Char">
@@ -5100,6 +5849,7 @@
       <w:i/>
       <w:iCs/>
       <w:color w:val="404040" w:themeColor="text1" w:themeTint="BF"/>
+      <w:sz w:val="21"/>
     </w:rPr>
   </w:style>
   <w:style w:type="character" w:customStyle="1" w:styleId="Heading8Char">
@@ -5648,21 +6398,6 @@
 </file>
 
 <file path=customXml/item1.xml><?xml version="1.0" encoding="utf-8"?>
-<p:properties xmlns:p="http://schemas.microsoft.com/office/2006/metadata/properties" xmlns:xsi="http://www.w3.org/2001/XMLSchema-instance" xmlns:pc="http://schemas.microsoft.com/office/infopath/2007/PartnerControls">
-  <documentManagement/>
-</p:properties>
-</file>
-
-<file path=customXml/item2.xml><?xml version="1.0" encoding="utf-8"?>
-<?mso-contentType ?>
-<FormTemplates xmlns="http://schemas.microsoft.com/sharepoint/v3/contenttype/forms">
-  <Display>DocumentLibraryForm</Display>
-  <Edit>DocumentLibraryForm</Edit>
-  <New>DocumentLibraryForm</New>
-</FormTemplates>
-</file>
-
-<file path=customXml/item3.xml><?xml version="1.0" encoding="utf-8"?>
 <ct:contentTypeSchema xmlns:ct="http://schemas.microsoft.com/office/2006/metadata/contentType" xmlns:ma="http://schemas.microsoft.com/office/2006/metadata/properties/metaAttributes" ct:_="" ma:_="" ma:contentTypeName="Document" ma:contentTypeID="0x01010003913E67C2C86F47AEB3EC93EC16201B" ma:contentTypeVersion="11" ma:contentTypeDescription="Create a new document." ma:contentTypeScope="" ma:versionID="9ca265ac86f676a408067d921db7c114">
   <xsd:schema xmlns:xsd="http://www.w3.org/2001/XMLSchema" xmlns:xs="http://www.w3.org/2001/XMLSchema" xmlns:p="http://schemas.microsoft.com/office/2006/metadata/properties" xmlns:ns2="69e7cdad-f6e7-4bac-92d7-98decdc24926" xmlns:ns3="04820338-c4ab-4441-bcbf-d2b3a19f9437" targetNamespace="http://schemas.microsoft.com/office/2006/metadata/properties" ma:root="true" ma:fieldsID="7519665a953b4d269e52229a7efca50a" ns2:_="" ns3:_="">
     <xsd:import namespace="69e7cdad-f6e7-4bac-92d7-98decdc24926"/>
@@ -5873,24 +6608,22 @@
 </ct:contentTypeSchema>
 </file>
 
-<file path=customXml/itemProps1.xml><?xml version="1.0" encoding="utf-8"?>
-<ds:datastoreItem xmlns:ds="http://schemas.openxmlformats.org/officeDocument/2006/customXml" ds:itemID="{137EFDB8-1498-46A7-B0A9-251949401CDA}">
-  <ds:schemaRefs>
-    <ds:schemaRef ds:uri="http://schemas.microsoft.com/office/2006/metadata/properties"/>
-    <ds:schemaRef ds:uri="http://schemas.microsoft.com/office/infopath/2007/PartnerControls"/>
-  </ds:schemaRefs>
-</ds:datastoreItem>
+<file path=customXml/item2.xml><?xml version="1.0" encoding="utf-8"?>
+<p:properties xmlns:p="http://schemas.microsoft.com/office/2006/metadata/properties" xmlns:xsi="http://www.w3.org/2001/XMLSchema-instance" xmlns:pc="http://schemas.microsoft.com/office/infopath/2007/PartnerControls">
+  <documentManagement/>
+</p:properties>
 </file>
 
-<file path=customXml/itemProps2.xml><?xml version="1.0" encoding="utf-8"?>
-<ds:datastoreItem xmlns:ds="http://schemas.openxmlformats.org/officeDocument/2006/customXml" ds:itemID="{515900A5-973D-4C81-8B3A-082CAFEB4F90}">
-  <ds:schemaRefs>
-    <ds:schemaRef ds:uri="http://schemas.microsoft.com/sharepoint/v3/contenttype/forms"/>
-  </ds:schemaRefs>
-</ds:datastoreItem>
+<file path=customXml/item3.xml><?xml version="1.0" encoding="utf-8"?>
+<?mso-contentType ?>
+<FormTemplates xmlns="http://schemas.microsoft.com/sharepoint/v3/contenttype/forms">
+  <Display>DocumentLibraryForm</Display>
+  <Edit>DocumentLibraryForm</Edit>
+  <New>DocumentLibraryForm</New>
+</FormTemplates>
 </file>
 
-<file path=customXml/itemProps3.xml><?xml version="1.0" encoding="utf-8"?>
+<file path=customXml/itemProps1.xml><?xml version="1.0" encoding="utf-8"?>
 <ds:datastoreItem xmlns:ds="http://schemas.openxmlformats.org/officeDocument/2006/customXml" ds:itemID="{F1A31A2E-7622-4AC6-A80C-BDBD67B4911E}">
   <ds:schemaRefs>
     <ds:schemaRef ds:uri="http://schemas.microsoft.com/office/2006/metadata/contentType"/>
@@ -5907,4 +6640,21 @@
     <ds:schemaRef ds:uri="http://schemas.microsoft.com/internal/obd"/>
   </ds:schemaRefs>
 </ds:datastoreItem>
+</file>
+
+<file path=customXml/itemProps2.xml><?xml version="1.0" encoding="utf-8"?>
+<ds:datastoreItem xmlns:ds="http://schemas.openxmlformats.org/officeDocument/2006/customXml" ds:itemID="{137EFDB8-1498-46A7-B0A9-251949401CDA}">
+  <ds:schemaRefs>
+    <ds:schemaRef ds:uri="http://schemas.microsoft.com/office/2006/metadata/properties"/>
+    <ds:schemaRef ds:uri="http://schemas.microsoft.com/office/infopath/2007/PartnerControls"/>
+  </ds:schemaRefs>
+</ds:datastoreItem>
+</file>
+
+<file path=customXml/itemProps3.xml><?xml version="1.0" encoding="utf-8"?>
+<ds:datastoreItem xmlns:ds="http://schemas.openxmlformats.org/officeDocument/2006/customXml" ds:itemID="{515900A5-973D-4C81-8B3A-082CAFEB4F90}">
+  <ds:schemaRefs>
+    <ds:schemaRef ds:uri="http://schemas.microsoft.com/sharepoint/v3/contenttype/forms"/>
+  </ds:schemaRefs>
+</ds:datastoreItem>
 </file>
</xml_diff>

<commit_message>
updated  Header and footer
updated  Header and footer
</commit_message>
<xml_diff>
--- a/Documentation/Templates/IT6036_Project_RequirementsDocument_Template.docx
+++ b/Documentation/Templates/IT6036_Project_RequirementsDocument_Template.docx
@@ -47,7 +47,21 @@
         <w:rPr>
           <w:rFonts w:cs="Segoe UI"/>
         </w:rPr>
-        <w:t>&lt;Project name&gt;</w:t>
+        <w:t>&lt;</w:t>
+      </w:r>
+      <w:proofErr w:type="spellStart"/>
+      <w:r>
+        <w:rPr>
+          <w:rFonts w:cs="Segoe UI"/>
+        </w:rPr>
+        <w:t>kiwifeeds</w:t>
+      </w:r>
+      <w:proofErr w:type="spellEnd"/>
+      <w:r>
+        <w:rPr>
+          <w:rFonts w:cs="Segoe UI"/>
+        </w:rPr>
+        <w:t>&gt;</w:t>
       </w:r>
     </w:p>
     <w:p>
@@ -4837,6 +4851,7 @@
   <w:style w:type="character" w:default="1" w:styleId="DefaultParagraphFont">
     <w:name w:val="Default Paragraph Font"/>
     <w:uiPriority w:val="1"/>
+    <w:semiHidden/>
     <w:unhideWhenUsed/>
   </w:style>
   <w:style w:type="table" w:default="1" w:styleId="TableNormal">
@@ -5648,21 +5663,6 @@
 </file>
 
 <file path=customXml/item1.xml><?xml version="1.0" encoding="utf-8"?>
-<p:properties xmlns:p="http://schemas.microsoft.com/office/2006/metadata/properties" xmlns:xsi="http://www.w3.org/2001/XMLSchema-instance" xmlns:pc="http://schemas.microsoft.com/office/infopath/2007/PartnerControls">
-  <documentManagement/>
-</p:properties>
-</file>
-
-<file path=customXml/item2.xml><?xml version="1.0" encoding="utf-8"?>
-<?mso-contentType ?>
-<FormTemplates xmlns="http://schemas.microsoft.com/sharepoint/v3/contenttype/forms">
-  <Display>DocumentLibraryForm</Display>
-  <Edit>DocumentLibraryForm</Edit>
-  <New>DocumentLibraryForm</New>
-</FormTemplates>
-</file>
-
-<file path=customXml/item3.xml><?xml version="1.0" encoding="utf-8"?>
 <ct:contentTypeSchema xmlns:ct="http://schemas.microsoft.com/office/2006/metadata/contentType" xmlns:ma="http://schemas.microsoft.com/office/2006/metadata/properties/metaAttributes" ct:_="" ma:_="" ma:contentTypeName="Document" ma:contentTypeID="0x01010003913E67C2C86F47AEB3EC93EC16201B" ma:contentTypeVersion="11" ma:contentTypeDescription="Create a new document." ma:contentTypeScope="" ma:versionID="9ca265ac86f676a408067d921db7c114">
   <xsd:schema xmlns:xsd="http://www.w3.org/2001/XMLSchema" xmlns:xs="http://www.w3.org/2001/XMLSchema" xmlns:p="http://schemas.microsoft.com/office/2006/metadata/properties" xmlns:ns2="69e7cdad-f6e7-4bac-92d7-98decdc24926" xmlns:ns3="04820338-c4ab-4441-bcbf-d2b3a19f9437" targetNamespace="http://schemas.microsoft.com/office/2006/metadata/properties" ma:root="true" ma:fieldsID="7519665a953b4d269e52229a7efca50a" ns2:_="" ns3:_="">
     <xsd:import namespace="69e7cdad-f6e7-4bac-92d7-98decdc24926"/>
@@ -5873,24 +5873,22 @@
 </ct:contentTypeSchema>
 </file>
 
-<file path=customXml/itemProps1.xml><?xml version="1.0" encoding="utf-8"?>
-<ds:datastoreItem xmlns:ds="http://schemas.openxmlformats.org/officeDocument/2006/customXml" ds:itemID="{137EFDB8-1498-46A7-B0A9-251949401CDA}">
-  <ds:schemaRefs>
-    <ds:schemaRef ds:uri="http://schemas.microsoft.com/office/2006/metadata/properties"/>
-    <ds:schemaRef ds:uri="http://schemas.microsoft.com/office/infopath/2007/PartnerControls"/>
-  </ds:schemaRefs>
-</ds:datastoreItem>
+<file path=customXml/item2.xml><?xml version="1.0" encoding="utf-8"?>
+<?mso-contentType ?>
+<FormTemplates xmlns="http://schemas.microsoft.com/sharepoint/v3/contenttype/forms">
+  <Display>DocumentLibraryForm</Display>
+  <Edit>DocumentLibraryForm</Edit>
+  <New>DocumentLibraryForm</New>
+</FormTemplates>
 </file>
 
-<file path=customXml/itemProps2.xml><?xml version="1.0" encoding="utf-8"?>
-<ds:datastoreItem xmlns:ds="http://schemas.openxmlformats.org/officeDocument/2006/customXml" ds:itemID="{515900A5-973D-4C81-8B3A-082CAFEB4F90}">
-  <ds:schemaRefs>
-    <ds:schemaRef ds:uri="http://schemas.microsoft.com/sharepoint/v3/contenttype/forms"/>
-  </ds:schemaRefs>
-</ds:datastoreItem>
+<file path=customXml/item3.xml><?xml version="1.0" encoding="utf-8"?>
+<p:properties xmlns:p="http://schemas.microsoft.com/office/2006/metadata/properties" xmlns:xsi="http://www.w3.org/2001/XMLSchema-instance" xmlns:pc="http://schemas.microsoft.com/office/infopath/2007/PartnerControls">
+  <documentManagement/>
+</p:properties>
 </file>
 
-<file path=customXml/itemProps3.xml><?xml version="1.0" encoding="utf-8"?>
+<file path=customXml/itemProps1.xml><?xml version="1.0" encoding="utf-8"?>
 <ds:datastoreItem xmlns:ds="http://schemas.openxmlformats.org/officeDocument/2006/customXml" ds:itemID="{F1A31A2E-7622-4AC6-A80C-BDBD67B4911E}">
   <ds:schemaRefs>
     <ds:schemaRef ds:uri="http://schemas.microsoft.com/office/2006/metadata/contentType"/>
@@ -5907,4 +5905,21 @@
     <ds:schemaRef ds:uri="http://schemas.microsoft.com/internal/obd"/>
   </ds:schemaRefs>
 </ds:datastoreItem>
+</file>
+
+<file path=customXml/itemProps2.xml><?xml version="1.0" encoding="utf-8"?>
+<ds:datastoreItem xmlns:ds="http://schemas.openxmlformats.org/officeDocument/2006/customXml" ds:itemID="{515900A5-973D-4C81-8B3A-082CAFEB4F90}">
+  <ds:schemaRefs>
+    <ds:schemaRef ds:uri="http://schemas.microsoft.com/sharepoint/v3/contenttype/forms"/>
+  </ds:schemaRefs>
+</ds:datastoreItem>
+</file>
+
+<file path=customXml/itemProps3.xml><?xml version="1.0" encoding="utf-8"?>
+<ds:datastoreItem xmlns:ds="http://schemas.openxmlformats.org/officeDocument/2006/customXml" ds:itemID="{137EFDB8-1498-46A7-B0A9-251949401CDA}">
+  <ds:schemaRefs>
+    <ds:schemaRef ds:uri="http://schemas.microsoft.com/office/2006/metadata/properties"/>
+    <ds:schemaRef ds:uri="http://schemas.microsoft.com/office/infopath/2007/PartnerControls"/>
+  </ds:schemaRefs>
+</ds:datastoreItem>
 </file>
</xml_diff>